<commit_message>
code backup update and Proposed System Result update
</commit_message>
<xml_diff>
--- a/Proposed System Results Compilation .docx
+++ b/Proposed System Results Compilation .docx
@@ -2,7 +2,292 @@
 <file path=word/document.xml><?xml version="1.0" encoding="utf-8"?>
 <w:document xmlns:wpc="http://schemas.microsoft.com/office/word/2010/wordprocessingCanvas" xmlns:mc="http://schemas.openxmlformats.org/markup-compatibility/2006" xmlns:o="urn:schemas-microsoft-com:office:office" xmlns:r="http://schemas.openxmlformats.org/officeDocument/2006/relationships" xmlns:m="http://schemas.openxmlformats.org/officeDocument/2006/math" xmlns:v="urn:schemas-microsoft-com:vml" xmlns:wp14="http://schemas.microsoft.com/office/word/2010/wordprocessingDrawing" xmlns:wp="http://schemas.openxmlformats.org/drawingml/2006/wordprocessingDrawing" xmlns:w="http://schemas.openxmlformats.org/wordprocessingml/2006/main" xmlns:w14="http://schemas.microsoft.com/office/word/2010/wordml" xmlns:w10="urn:schemas-microsoft-com:office:word" xmlns:w15="http://schemas.microsoft.com/office/word/2012/wordml" xmlns:wpg="http://schemas.microsoft.com/office/word/2010/wordprocessingGroup" xmlns:wpi="http://schemas.microsoft.com/office/word/2010/wordprocessingInk" xmlns:wne="http://schemas.microsoft.com/office/word/2006/wordml" xmlns:wps="http://schemas.microsoft.com/office/word/2010/wordprocessingShape" xmlns:wpsCustomData="http://www.wps.cn/officeDocument/2013/wpsCustomData" mc:Ignorable="w14 w15 wp14">
   <w:body>
+    <w:p>
+      <w:pPr>
+        <w:rPr>
+          <w:highlight w:val="yellow"/>
+        </w:rPr>
+      </w:pPr>
+      <w:r>
+        <w:rPr>
+          <w:rFonts w:hint="default"/>
+          <w:highlight w:val="yellow"/>
+        </w:rPr>
+        <w:t>The evaluation of a "better" model depends on the specific goal and context of your analysis. Different metrics are used to assess different aspects of model performance, and the choice of which metric to prioritize depends on the problem you are trying to solve.</w:t>
+      </w:r>
+    </w:p>
+    <w:p>
+      <w:pPr>
+        <w:rPr>
+          <w:rFonts w:hint="default"/>
+          <w:highlight w:val="yellow"/>
+        </w:rPr>
+      </w:pPr>
+      <w:r>
+        <w:rPr>
+          <w:rFonts w:hint="default"/>
+          <w:highlight w:val="yellow"/>
+        </w:rPr>
+        <w:t>Here's a general guideline for common regression evaluation metrics:</w:t>
+      </w:r>
+    </w:p>
+    <w:p>
+      <w:pPr>
+        <w:rPr>
+          <w:highlight w:val="yellow"/>
+        </w:rPr>
+      </w:pPr>
+    </w:p>
+    <w:p>
+      <w:pPr>
+        <w:rPr>
+          <w:highlight w:val="yellow"/>
+        </w:rPr>
+      </w:pPr>
+      <w:r>
+        <w:rPr>
+          <w:rFonts w:hint="default"/>
+          <w:b/>
+          <w:bCs/>
+          <w:highlight w:val="yellow"/>
+        </w:rPr>
+        <w:t>RMSE (Root Mean Square Error):</w:t>
+      </w:r>
+      <w:r>
+        <w:rPr>
+          <w:rFonts w:hint="default"/>
+          <w:highlight w:val="yellow"/>
+        </w:rPr>
+        <w:t xml:space="preserve"> A lower RMSE indicates a better model. RMSE measures the average error between predicted and actual values, and lower values mean that the model's predictions are closer to the actual data points.</w:t>
+      </w:r>
+    </w:p>
+    <w:p>
+      <w:pPr>
+        <w:rPr>
+          <w:highlight w:val="yellow"/>
+        </w:rPr>
+      </w:pPr>
+    </w:p>
+    <w:p>
+      <w:pPr>
+        <w:rPr>
+          <w:highlight w:val="yellow"/>
+        </w:rPr>
+      </w:pPr>
+      <w:r>
+        <w:rPr>
+          <w:rFonts w:hint="default"/>
+          <w:b/>
+          <w:bCs/>
+          <w:highlight w:val="yellow"/>
+        </w:rPr>
+        <w:t>MSE (Mean Square Error):</w:t>
+      </w:r>
+      <w:r>
+        <w:rPr>
+          <w:rFonts w:hint="default"/>
+          <w:highlight w:val="yellow"/>
+        </w:rPr>
+        <w:t xml:space="preserve"> Similar to RMSE, a lower MSE is better. It measures the average squared difference between predicted and actual values. It is used when you want to emphasize the importance of larger errors in your evaluation.</w:t>
+      </w:r>
+    </w:p>
+    <w:p>
+      <w:pPr>
+        <w:rPr>
+          <w:highlight w:val="yellow"/>
+        </w:rPr>
+      </w:pPr>
+      <w:r>
+        <w:rPr>
+          <w:rFonts w:hint="default"/>
+          <w:b/>
+          <w:bCs/>
+          <w:highlight w:val="yellow"/>
+        </w:rPr>
+        <w:t>R-squared (R²) Score:</w:t>
+      </w:r>
+      <w:r>
+        <w:rPr>
+          <w:rFonts w:hint="default"/>
+          <w:highlight w:val="yellow"/>
+        </w:rPr>
+        <w:t xml:space="preserve"> A higher R-squared value indicates a better model. R-squared measures the proportion of variance in the target variable explained by the model. An R-squared value closer to 1 indicates that the model explains a large portion of the variance, which is often desirable.</w:t>
+      </w:r>
+    </w:p>
+    <w:p>
+      <w:pPr>
+        <w:rPr>
+          <w:highlight w:val="yellow"/>
+        </w:rPr>
+      </w:pPr>
+      <w:r>
+        <w:rPr>
+          <w:rFonts w:hint="default"/>
+          <w:b/>
+          <w:bCs/>
+          <w:highlight w:val="yellow"/>
+        </w:rPr>
+        <w:t xml:space="preserve">Adjusted R-squared: </w:t>
+      </w:r>
+      <w:r>
+        <w:rPr>
+          <w:rFonts w:hint="default"/>
+          <w:highlight w:val="yellow"/>
+        </w:rPr>
+        <w:t>This is a modification of R-squared that adjusts for the number of predictors in the model. A higher adjusted R-squared indicates a better model, especially when comparing models with different numbers of features.</w:t>
+      </w:r>
+    </w:p>
+    <w:p>
+      <w:pPr>
+        <w:rPr>
+          <w:highlight w:val="yellow"/>
+        </w:rPr>
+      </w:pPr>
+      <w:r>
+        <w:rPr>
+          <w:rFonts w:hint="default"/>
+          <w:b/>
+          <w:bCs/>
+          <w:highlight w:val="yellow"/>
+        </w:rPr>
+        <w:t>Mean Absolute Error (MAE):</w:t>
+      </w:r>
+      <w:r>
+        <w:rPr>
+          <w:rFonts w:hint="default"/>
+          <w:highlight w:val="yellow"/>
+        </w:rPr>
+        <w:t xml:space="preserve"> A lower MAE indicates a better model. MAE measures the average absolute difference between predicted and actual values.</w:t>
+      </w:r>
+    </w:p>
+    <w:p>
+      <w:pPr>
+        <w:rPr>
+          <w:highlight w:val="yellow"/>
+        </w:rPr>
+      </w:pPr>
+      <w:r>
+        <w:rPr>
+          <w:rFonts w:hint="default"/>
+          <w:b/>
+          <w:bCs/>
+          <w:highlight w:val="yellow"/>
+        </w:rPr>
+        <w:t>Mean Percentage Error (MPE)</w:t>
+      </w:r>
+      <w:r>
+        <w:rPr>
+          <w:rFonts w:hint="default"/>
+          <w:highlight w:val="yellow"/>
+        </w:rPr>
+        <w:t xml:space="preserve"> or Mean Absolute Percentage Error (MAPE): These metrics are used when you want to measure the percentage difference between predicted and actual values. Lower values are better.</w:t>
+      </w:r>
+    </w:p>
+    <w:p>
+      <w:pPr>
+        <w:numPr>
+          <w:ilvl w:val="0"/>
+          <w:numId w:val="11"/>
+        </w:numPr>
+        <w:rPr>
+          <w:rFonts w:hint="default"/>
+          <w:highlight w:val="yellow"/>
+        </w:rPr>
+      </w:pPr>
+      <w:r>
+        <w:rPr>
+          <w:rFonts w:hint="default"/>
+          <w:b/>
+          <w:bCs/>
+          <w:highlight w:val="yellow"/>
+        </w:rPr>
+        <w:t>statistic and p-value:</w:t>
+      </w:r>
+      <w:r>
+        <w:rPr>
+          <w:rFonts w:hint="default"/>
+          <w:highlight w:val="yellow"/>
+        </w:rPr>
+        <w:t xml:space="preserve"> These metrics are used in the context of overall model significance. A lower p-value for the F-statistic suggests that the model as a whole is significant and better at explaining the variance in the data.</w:t>
+      </w:r>
+    </w:p>
+    <w:p>
+      <w:pPr>
+        <w:rPr>
+          <w:rFonts w:hint="default"/>
+          <w:b/>
+          <w:bCs/>
+          <w:highlight w:val="yellow"/>
+          <w:lang w:val="en-US"/>
+        </w:rPr>
+      </w:pPr>
+      <w:r>
+        <w:rPr>
+          <w:b/>
+          <w:bCs/>
+          <w:highlight w:val="yellow"/>
+        </w:rPr>
+        <w:t>Mean Absolute Error (MAE)</w:t>
+      </w:r>
+      <w:r>
+        <w:rPr>
+          <w:rFonts w:hint="default"/>
+          <w:b/>
+          <w:bCs/>
+          <w:highlight w:val="yellow"/>
+          <w:lang w:val="en-US"/>
+        </w:rPr>
+        <w:t>:</w:t>
+      </w:r>
+    </w:p>
+    <w:p>
+      <w:pPr>
+        <w:rPr>
+          <w:rFonts w:hint="default"/>
+          <w:highlight w:val="yellow"/>
+        </w:rPr>
+      </w:pPr>
+      <w:r>
+        <w:rPr>
+          <w:highlight w:val="yellow"/>
+        </w:rPr>
+        <w:t>The Mean Absolute Error (MAE) is another common metric used to measure the accuracy of a predictive model. It calculates the average of the absolute differences between predicted and actual values.</w:t>
+      </w:r>
+    </w:p>
+    <w:p>
+      <w:pPr>
+        <w:rPr>
+          <w:rFonts w:hint="default"/>
+          <w:highlight w:val="yellow"/>
+        </w:rPr>
+      </w:pPr>
+      <w:r>
+        <w:rPr>
+          <w:rFonts w:hint="default"/>
+          <w:highlight w:val="yellow"/>
+        </w:rPr>
+        <w:t>Ultimately, the choice of which metric to prioritize depends on your specific goals. For example, if your primary concern is prediction accuracy, you might focus on RMSE or MAE. If you're interested in understanding how much variance your model explains, R-squared or adjusted R-squared may be more relevant. Additionally, it's often a good practice to use a combination of these metrics and consider the context of your problem when determining what constitutes a "better" model.</w:t>
+      </w:r>
+    </w:p>
+    <w:p>
+      <w:pPr>
+        <w:rPr>
+          <w:rFonts w:hint="default"/>
+        </w:rPr>
+      </w:pPr>
+    </w:p>
     <w:p/>
+    <w:p>
+      <w:pPr>
+        <w:jc w:val="center"/>
+        <w:rPr>
+          <w:rFonts w:hint="default"/>
+          <w:b/>
+          <w:bCs/>
+          <w:lang w:val="en-US"/>
+        </w:rPr>
+      </w:pPr>
+    </w:p>
     <w:p>
       <w:pPr>
         <w:jc w:val="center"/>
@@ -23,6 +308,1026 @@
         <w:t>Proposed System Results.</w:t>
       </w:r>
     </w:p>
+    <w:tbl>
+      <w:tblPr>
+        <w:tblStyle w:val="111"/>
+        <w:tblW w:w="0" w:type="auto"/>
+        <w:tblInd w:w="0" w:type="dxa"/>
+        <w:tblBorders>
+          <w:top w:val="single" w:color="auto" w:sz="4" w:space="0"/>
+          <w:left w:val="single" w:color="auto" w:sz="4" w:space="0"/>
+          <w:bottom w:val="single" w:color="auto" w:sz="4" w:space="0"/>
+          <w:right w:val="single" w:color="auto" w:sz="4" w:space="0"/>
+          <w:insideH w:val="single" w:color="auto" w:sz="4" w:space="0"/>
+          <w:insideV w:val="single" w:color="auto" w:sz="4" w:space="0"/>
+        </w:tblBorders>
+        <w:tblLayout w:type="fixed"/>
+        <w:tblCellMar>
+          <w:left w:w="108" w:type="dxa"/>
+          <w:right w:w="108" w:type="dxa"/>
+        </w:tblCellMar>
+      </w:tblPr>
+      <w:tblGrid>
+        <w:gridCol w:w="1291"/>
+        <w:gridCol w:w="1200"/>
+        <w:gridCol w:w="1408"/>
+        <w:gridCol w:w="1867"/>
+        <w:gridCol w:w="2756"/>
+      </w:tblGrid>
+      <w:tr>
+        <w:tblPrEx>
+          <w:tblBorders>
+            <w:top w:val="single" w:color="auto" w:sz="4" w:space="0"/>
+            <w:left w:val="single" w:color="auto" w:sz="4" w:space="0"/>
+            <w:bottom w:val="single" w:color="auto" w:sz="4" w:space="0"/>
+            <w:right w:val="single" w:color="auto" w:sz="4" w:space="0"/>
+            <w:insideH w:val="single" w:color="auto" w:sz="4" w:space="0"/>
+            <w:insideV w:val="single" w:color="auto" w:sz="4" w:space="0"/>
+          </w:tblBorders>
+          <w:tblCellMar>
+            <w:left w:w="108" w:type="dxa"/>
+            <w:right w:w="108" w:type="dxa"/>
+          </w:tblCellMar>
+        </w:tblPrEx>
+        <w:tc>
+          <w:tcPr>
+            <w:tcW w:w="1291" w:type="dxa"/>
+            <w:vAlign w:val="top"/>
+          </w:tcPr>
+          <w:p>
+            <w:pPr>
+              <w:rPr>
+                <w:rFonts w:hint="default" w:ascii="Times New Roman" w:hAnsi="Times New Roman" w:eastAsiaTheme="minorEastAsia" w:cstheme="minorBidi"/>
+                <w:b/>
+                <w:bCs/>
+                <w:kern w:val="2"/>
+                <w:sz w:val="20"/>
+                <w:szCs w:val="20"/>
+                <w:vertAlign w:val="baseline"/>
+                <w:lang w:val="en-US" w:eastAsia="en-US" w:bidi="ar-SA"/>
+                <w14:ligatures w14:val="standardContextual"/>
+              </w:rPr>
+            </w:pPr>
+            <w:r>
+              <w:rPr>
+                <w:rFonts w:hint="default"/>
+                <w:b/>
+                <w:bCs/>
+                <w:vertAlign w:val="baseline"/>
+                <w:lang w:val="en-US"/>
+              </w:rPr>
+              <w:t>MODEL</w:t>
+            </w:r>
+          </w:p>
+        </w:tc>
+        <w:tc>
+          <w:tcPr>
+            <w:tcW w:w="1200" w:type="dxa"/>
+            <w:vAlign w:val="top"/>
+          </w:tcPr>
+          <w:p>
+            <w:pPr>
+              <w:rPr>
+                <w:rFonts w:hint="default" w:ascii="Times New Roman" w:hAnsi="Times New Roman" w:eastAsiaTheme="minorEastAsia" w:cstheme="minorBidi"/>
+                <w:b/>
+                <w:bCs/>
+                <w:kern w:val="2"/>
+                <w:sz w:val="20"/>
+                <w:szCs w:val="20"/>
+                <w:vertAlign w:val="baseline"/>
+                <w:lang w:val="en-US" w:eastAsia="en-US" w:bidi="ar-SA"/>
+                <w14:ligatures w14:val="standardContextual"/>
+              </w:rPr>
+            </w:pPr>
+            <w:r>
+              <w:rPr>
+                <w:b/>
+                <w:bCs/>
+                <w:lang w:val="en-US" w:eastAsia="zh-CN"/>
+              </w:rPr>
+              <w:t>MAE</w:t>
+            </w:r>
+          </w:p>
+        </w:tc>
+        <w:tc>
+          <w:tcPr>
+            <w:tcW w:w="1408" w:type="dxa"/>
+            <w:vAlign w:val="top"/>
+          </w:tcPr>
+          <w:p>
+            <w:pPr>
+              <w:rPr>
+                <w:rFonts w:hint="default" w:ascii="Times New Roman" w:hAnsi="Times New Roman" w:eastAsiaTheme="minorEastAsia" w:cstheme="minorBidi"/>
+                <w:b/>
+                <w:bCs/>
+                <w:kern w:val="2"/>
+                <w:sz w:val="20"/>
+                <w:szCs w:val="20"/>
+                <w:vertAlign w:val="baseline"/>
+                <w:lang w:val="en-US" w:eastAsia="en-US" w:bidi="ar-SA"/>
+                <w14:ligatures w14:val="standardContextual"/>
+              </w:rPr>
+            </w:pPr>
+            <w:r>
+              <w:rPr>
+                <w:b/>
+                <w:bCs/>
+                <w:lang w:val="en-US" w:eastAsia="zh-CN"/>
+              </w:rPr>
+              <w:t>MSE</w:t>
+            </w:r>
+          </w:p>
+        </w:tc>
+        <w:tc>
+          <w:tcPr>
+            <w:tcW w:w="1867" w:type="dxa"/>
+            <w:vAlign w:val="top"/>
+          </w:tcPr>
+          <w:p>
+            <w:pPr>
+              <w:rPr>
+                <w:rFonts w:hint="default" w:ascii="Times New Roman" w:hAnsi="Times New Roman" w:eastAsiaTheme="minorEastAsia" w:cstheme="minorBidi"/>
+                <w:b/>
+                <w:bCs/>
+                <w:kern w:val="2"/>
+                <w:sz w:val="20"/>
+                <w:szCs w:val="20"/>
+                <w:vertAlign w:val="baseline"/>
+                <w:lang w:val="en-US" w:eastAsia="en-US" w:bidi="ar-SA"/>
+                <w14:ligatures w14:val="standardContextual"/>
+              </w:rPr>
+            </w:pPr>
+            <w:r>
+              <w:rPr>
+                <w:b/>
+                <w:bCs/>
+                <w:lang w:val="en-US" w:eastAsia="zh-CN"/>
+              </w:rPr>
+              <w:t>RMSE</w:t>
+            </w:r>
+          </w:p>
+        </w:tc>
+        <w:tc>
+          <w:tcPr>
+            <w:tcW w:w="2756" w:type="dxa"/>
+          </w:tcPr>
+          <w:p>
+            <w:pPr>
+              <w:rPr>
+                <w:rFonts w:hint="default"/>
+                <w:b/>
+                <w:bCs/>
+                <w:vertAlign w:val="baseline"/>
+                <w:lang w:val="en-US"/>
+              </w:rPr>
+            </w:pPr>
+            <w:r>
+              <w:rPr>
+                <w:rFonts w:hint="default"/>
+                <w:b/>
+                <w:bCs/>
+              </w:rPr>
+              <w:t>R-squared (R²) Score</w:t>
+            </w:r>
+          </w:p>
+        </w:tc>
+      </w:tr>
+      <w:tr>
+        <w:tblPrEx>
+          <w:tblBorders>
+            <w:top w:val="single" w:color="auto" w:sz="4" w:space="0"/>
+            <w:left w:val="single" w:color="auto" w:sz="4" w:space="0"/>
+            <w:bottom w:val="single" w:color="auto" w:sz="4" w:space="0"/>
+            <w:right w:val="single" w:color="auto" w:sz="4" w:space="0"/>
+            <w:insideH w:val="single" w:color="auto" w:sz="4" w:space="0"/>
+            <w:insideV w:val="single" w:color="auto" w:sz="4" w:space="0"/>
+          </w:tblBorders>
+          <w:tblCellMar>
+            <w:left w:w="108" w:type="dxa"/>
+            <w:right w:w="108" w:type="dxa"/>
+          </w:tblCellMar>
+        </w:tblPrEx>
+        <w:tc>
+          <w:tcPr>
+            <w:tcW w:w="1291" w:type="dxa"/>
+          </w:tcPr>
+          <w:p>
+            <w:pPr>
+              <w:rPr>
+                <w:rFonts w:hint="default"/>
+                <w:vertAlign w:val="baseline"/>
+                <w:lang w:val="en-US"/>
+              </w:rPr>
+            </w:pPr>
+            <w:r>
+              <w:rPr>
+                <w:rFonts w:hint="default"/>
+                <w:lang w:val="en-US" w:eastAsia="zh-CN"/>
+              </w:rPr>
+              <w:t>Decision Tree Regressor</w:t>
+            </w:r>
+          </w:p>
+        </w:tc>
+        <w:tc>
+          <w:tcPr>
+            <w:tcW w:w="1200" w:type="dxa"/>
+          </w:tcPr>
+          <w:p>
+            <w:pPr>
+              <w:rPr>
+                <w:rFonts w:hint="default"/>
+                <w:vertAlign w:val="baseline"/>
+                <w:lang w:val="en-US"/>
+              </w:rPr>
+            </w:pPr>
+            <w:r>
+              <w:rPr>
+                <w:rFonts w:hint="default"/>
+              </w:rPr>
+              <w:t>0.5243564379960359</w:t>
+            </w:r>
+          </w:p>
+        </w:tc>
+        <w:tc>
+          <w:tcPr>
+            <w:tcW w:w="1408" w:type="dxa"/>
+          </w:tcPr>
+          <w:p>
+            <w:pPr>
+              <w:rPr>
+                <w:rFonts w:hint="default"/>
+                <w:vertAlign w:val="baseline"/>
+                <w:lang w:val="en-US"/>
+              </w:rPr>
+            </w:pPr>
+            <w:r>
+              <w:rPr>
+                <w:rFonts w:hint="default"/>
+              </w:rPr>
+              <w:t>2.6402377695390324</w:t>
+            </w:r>
+          </w:p>
+        </w:tc>
+        <w:tc>
+          <w:tcPr>
+            <w:tcW w:w="1867" w:type="dxa"/>
+          </w:tcPr>
+          <w:p>
+            <w:pPr>
+              <w:rPr>
+                <w:rFonts w:hint="default"/>
+                <w:vertAlign w:val="baseline"/>
+                <w:lang w:val="en-US"/>
+              </w:rPr>
+            </w:pPr>
+            <w:r>
+              <w:rPr>
+                <w:rFonts w:hint="default"/>
+              </w:rPr>
+              <w:t>1.6248808477974723</w:t>
+            </w:r>
+          </w:p>
+        </w:tc>
+        <w:tc>
+          <w:tcPr>
+            <w:tcW w:w="2756" w:type="dxa"/>
+          </w:tcPr>
+          <w:p>
+            <w:r>
+              <w:rPr>
+                <w:rFonts w:hint="default"/>
+              </w:rPr>
+              <w:t>0.8132733063759845</w:t>
+            </w:r>
+          </w:p>
+          <w:p>
+            <w:pPr>
+              <w:rPr>
+                <w:rFonts w:hint="default"/>
+                <w:vertAlign w:val="baseline"/>
+                <w:lang w:val="en-US"/>
+              </w:rPr>
+            </w:pPr>
+          </w:p>
+        </w:tc>
+      </w:tr>
+      <w:tr>
+        <w:tblPrEx>
+          <w:tblBorders>
+            <w:top w:val="single" w:color="auto" w:sz="4" w:space="0"/>
+            <w:left w:val="single" w:color="auto" w:sz="4" w:space="0"/>
+            <w:bottom w:val="single" w:color="auto" w:sz="4" w:space="0"/>
+            <w:right w:val="single" w:color="auto" w:sz="4" w:space="0"/>
+            <w:insideH w:val="single" w:color="auto" w:sz="4" w:space="0"/>
+            <w:insideV w:val="single" w:color="auto" w:sz="4" w:space="0"/>
+          </w:tblBorders>
+          <w:tblCellMar>
+            <w:left w:w="108" w:type="dxa"/>
+            <w:right w:w="108" w:type="dxa"/>
+          </w:tblCellMar>
+        </w:tblPrEx>
+        <w:tc>
+          <w:tcPr>
+            <w:tcW w:w="1291" w:type="dxa"/>
+          </w:tcPr>
+          <w:p>
+            <w:pPr>
+              <w:rPr>
+                <w:rFonts w:hint="default"/>
+                <w:vertAlign w:val="baseline"/>
+                <w:lang w:val="en-US"/>
+              </w:rPr>
+            </w:pPr>
+            <w:r>
+              <w:rPr>
+                <w:rFonts w:hint="default"/>
+                <w:vertAlign w:val="baseline"/>
+                <w:lang w:val="en-US"/>
+              </w:rPr>
+              <w:t>Random Forest</w:t>
+            </w:r>
+          </w:p>
+        </w:tc>
+        <w:tc>
+          <w:tcPr>
+            <w:tcW w:w="1200" w:type="dxa"/>
+          </w:tcPr>
+          <w:p>
+            <w:pPr>
+              <w:rPr>
+                <w:rFonts w:hint="default"/>
+                <w:vertAlign w:val="baseline"/>
+                <w:lang w:val="en-US"/>
+              </w:rPr>
+            </w:pPr>
+            <w:r>
+              <w:rPr>
+                <w:rFonts w:hint="default"/>
+              </w:rPr>
+              <w:t>0.528</w:t>
+            </w:r>
+          </w:p>
+        </w:tc>
+        <w:tc>
+          <w:tcPr>
+            <w:tcW w:w="1408" w:type="dxa"/>
+          </w:tcPr>
+          <w:p>
+            <w:pPr>
+              <w:rPr>
+                <w:rFonts w:hint="default"/>
+                <w:vertAlign w:val="baseline"/>
+                <w:lang w:val="en-US"/>
+              </w:rPr>
+            </w:pPr>
+            <w:r>
+              <w:rPr>
+                <w:rFonts w:hint="default"/>
+              </w:rPr>
+              <w:t>3.008</w:t>
+            </w:r>
+          </w:p>
+        </w:tc>
+        <w:tc>
+          <w:tcPr>
+            <w:tcW w:w="1867" w:type="dxa"/>
+          </w:tcPr>
+          <w:p>
+            <w:pPr>
+              <w:rPr>
+                <w:rFonts w:hint="default"/>
+                <w:vertAlign w:val="baseline"/>
+                <w:lang w:val="en-US"/>
+              </w:rPr>
+            </w:pPr>
+            <w:r>
+              <w:rPr>
+                <w:rFonts w:hint="default"/>
+              </w:rPr>
+              <w:t>1.734358671094304</w:t>
+            </w:r>
+          </w:p>
+        </w:tc>
+        <w:tc>
+          <w:tcPr>
+            <w:tcW w:w="2756" w:type="dxa"/>
+          </w:tcPr>
+          <w:p>
+            <w:pPr>
+              <w:rPr>
+                <w:rFonts w:hint="default"/>
+                <w:vertAlign w:val="baseline"/>
+                <w:lang w:val="en-US"/>
+              </w:rPr>
+            </w:pPr>
+            <w:r>
+              <w:rPr>
+                <w:rFonts w:hint="default"/>
+              </w:rPr>
+              <w:t>0.7872638968727792</w:t>
+            </w:r>
+          </w:p>
+        </w:tc>
+      </w:tr>
+      <w:tr>
+        <w:tblPrEx>
+          <w:tblBorders>
+            <w:top w:val="single" w:color="auto" w:sz="4" w:space="0"/>
+            <w:left w:val="single" w:color="auto" w:sz="4" w:space="0"/>
+            <w:bottom w:val="single" w:color="auto" w:sz="4" w:space="0"/>
+            <w:right w:val="single" w:color="auto" w:sz="4" w:space="0"/>
+            <w:insideH w:val="single" w:color="auto" w:sz="4" w:space="0"/>
+            <w:insideV w:val="single" w:color="auto" w:sz="4" w:space="0"/>
+          </w:tblBorders>
+          <w:tblCellMar>
+            <w:left w:w="108" w:type="dxa"/>
+            <w:right w:w="108" w:type="dxa"/>
+          </w:tblCellMar>
+        </w:tblPrEx>
+        <w:tc>
+          <w:tcPr>
+            <w:tcW w:w="1291" w:type="dxa"/>
+          </w:tcPr>
+          <w:p>
+            <w:pPr>
+              <w:rPr>
+                <w:rFonts w:hint="default"/>
+                <w:vertAlign w:val="baseline"/>
+                <w:lang w:val="en-US"/>
+              </w:rPr>
+            </w:pPr>
+          </w:p>
+        </w:tc>
+        <w:tc>
+          <w:tcPr>
+            <w:tcW w:w="1200" w:type="dxa"/>
+          </w:tcPr>
+          <w:p>
+            <w:pPr>
+              <w:rPr>
+                <w:rFonts w:hint="default"/>
+                <w:vertAlign w:val="baseline"/>
+                <w:lang w:val="en-US"/>
+              </w:rPr>
+            </w:pPr>
+          </w:p>
+        </w:tc>
+        <w:tc>
+          <w:tcPr>
+            <w:tcW w:w="1408" w:type="dxa"/>
+          </w:tcPr>
+          <w:p>
+            <w:pPr>
+              <w:rPr>
+                <w:rFonts w:hint="default"/>
+                <w:vertAlign w:val="baseline"/>
+                <w:lang w:val="en-US"/>
+              </w:rPr>
+            </w:pPr>
+          </w:p>
+        </w:tc>
+        <w:tc>
+          <w:tcPr>
+            <w:tcW w:w="1867" w:type="dxa"/>
+          </w:tcPr>
+          <w:p>
+            <w:pPr>
+              <w:rPr>
+                <w:rFonts w:hint="default"/>
+                <w:vertAlign w:val="baseline"/>
+                <w:lang w:val="en-US"/>
+              </w:rPr>
+            </w:pPr>
+          </w:p>
+        </w:tc>
+        <w:tc>
+          <w:tcPr>
+            <w:tcW w:w="2756" w:type="dxa"/>
+          </w:tcPr>
+          <w:p>
+            <w:pPr>
+              <w:rPr>
+                <w:rFonts w:hint="default"/>
+                <w:vertAlign w:val="baseline"/>
+                <w:lang w:val="en-US"/>
+              </w:rPr>
+            </w:pPr>
+          </w:p>
+        </w:tc>
+      </w:tr>
+      <w:tr>
+        <w:tblPrEx>
+          <w:tblBorders>
+            <w:top w:val="single" w:color="auto" w:sz="4" w:space="0"/>
+            <w:left w:val="single" w:color="auto" w:sz="4" w:space="0"/>
+            <w:bottom w:val="single" w:color="auto" w:sz="4" w:space="0"/>
+            <w:right w:val="single" w:color="auto" w:sz="4" w:space="0"/>
+            <w:insideH w:val="single" w:color="auto" w:sz="4" w:space="0"/>
+            <w:insideV w:val="single" w:color="auto" w:sz="4" w:space="0"/>
+          </w:tblBorders>
+        </w:tblPrEx>
+        <w:tc>
+          <w:tcPr>
+            <w:tcW w:w="1291" w:type="dxa"/>
+          </w:tcPr>
+          <w:p>
+            <w:pPr>
+              <w:rPr>
+                <w:rFonts w:hint="default"/>
+                <w:vertAlign w:val="baseline"/>
+                <w:lang w:val="en-US"/>
+              </w:rPr>
+            </w:pPr>
+          </w:p>
+        </w:tc>
+        <w:tc>
+          <w:tcPr>
+            <w:tcW w:w="1200" w:type="dxa"/>
+          </w:tcPr>
+          <w:p>
+            <w:pPr>
+              <w:rPr>
+                <w:rFonts w:hint="default"/>
+                <w:vertAlign w:val="baseline"/>
+                <w:lang w:val="en-US"/>
+              </w:rPr>
+            </w:pPr>
+          </w:p>
+        </w:tc>
+        <w:tc>
+          <w:tcPr>
+            <w:tcW w:w="1408" w:type="dxa"/>
+          </w:tcPr>
+          <w:p>
+            <w:pPr>
+              <w:rPr>
+                <w:rFonts w:hint="default"/>
+                <w:vertAlign w:val="baseline"/>
+                <w:lang w:val="en-US"/>
+              </w:rPr>
+            </w:pPr>
+          </w:p>
+        </w:tc>
+        <w:tc>
+          <w:tcPr>
+            <w:tcW w:w="1867" w:type="dxa"/>
+          </w:tcPr>
+          <w:p>
+            <w:pPr>
+              <w:rPr>
+                <w:rFonts w:hint="default"/>
+                <w:vertAlign w:val="baseline"/>
+                <w:lang w:val="en-US"/>
+              </w:rPr>
+            </w:pPr>
+          </w:p>
+        </w:tc>
+        <w:tc>
+          <w:tcPr>
+            <w:tcW w:w="2756" w:type="dxa"/>
+          </w:tcPr>
+          <w:p>
+            <w:pPr>
+              <w:rPr>
+                <w:rFonts w:hint="default"/>
+                <w:vertAlign w:val="baseline"/>
+                <w:lang w:val="en-US"/>
+              </w:rPr>
+            </w:pPr>
+          </w:p>
+        </w:tc>
+      </w:tr>
+      <w:tr>
+        <w:tblPrEx>
+          <w:tblBorders>
+            <w:top w:val="single" w:color="auto" w:sz="4" w:space="0"/>
+            <w:left w:val="single" w:color="auto" w:sz="4" w:space="0"/>
+            <w:bottom w:val="single" w:color="auto" w:sz="4" w:space="0"/>
+            <w:right w:val="single" w:color="auto" w:sz="4" w:space="0"/>
+            <w:insideH w:val="single" w:color="auto" w:sz="4" w:space="0"/>
+            <w:insideV w:val="single" w:color="auto" w:sz="4" w:space="0"/>
+          </w:tblBorders>
+          <w:tblCellMar>
+            <w:left w:w="108" w:type="dxa"/>
+            <w:right w:w="108" w:type="dxa"/>
+          </w:tblCellMar>
+        </w:tblPrEx>
+        <w:tc>
+          <w:tcPr>
+            <w:tcW w:w="1291" w:type="dxa"/>
+          </w:tcPr>
+          <w:p>
+            <w:pPr>
+              <w:rPr>
+                <w:rFonts w:hint="default"/>
+                <w:vertAlign w:val="baseline"/>
+                <w:lang w:val="en-US"/>
+              </w:rPr>
+            </w:pPr>
+          </w:p>
+        </w:tc>
+        <w:tc>
+          <w:tcPr>
+            <w:tcW w:w="1200" w:type="dxa"/>
+          </w:tcPr>
+          <w:p>
+            <w:pPr>
+              <w:rPr>
+                <w:rFonts w:hint="default"/>
+                <w:vertAlign w:val="baseline"/>
+                <w:lang w:val="en-US"/>
+              </w:rPr>
+            </w:pPr>
+          </w:p>
+        </w:tc>
+        <w:tc>
+          <w:tcPr>
+            <w:tcW w:w="1408" w:type="dxa"/>
+          </w:tcPr>
+          <w:p>
+            <w:pPr>
+              <w:rPr>
+                <w:rFonts w:hint="default"/>
+                <w:vertAlign w:val="baseline"/>
+                <w:lang w:val="en-US"/>
+              </w:rPr>
+            </w:pPr>
+          </w:p>
+        </w:tc>
+        <w:tc>
+          <w:tcPr>
+            <w:tcW w:w="1867" w:type="dxa"/>
+          </w:tcPr>
+          <w:p>
+            <w:pPr>
+              <w:rPr>
+                <w:rFonts w:hint="default"/>
+                <w:vertAlign w:val="baseline"/>
+                <w:lang w:val="en-US"/>
+              </w:rPr>
+            </w:pPr>
+          </w:p>
+        </w:tc>
+        <w:tc>
+          <w:tcPr>
+            <w:tcW w:w="2756" w:type="dxa"/>
+          </w:tcPr>
+          <w:p>
+            <w:pPr>
+              <w:rPr>
+                <w:rFonts w:hint="default"/>
+                <w:vertAlign w:val="baseline"/>
+                <w:lang w:val="en-US"/>
+              </w:rPr>
+            </w:pPr>
+          </w:p>
+        </w:tc>
+      </w:tr>
+      <w:tr>
+        <w:tblPrEx>
+          <w:tblBorders>
+            <w:top w:val="single" w:color="auto" w:sz="4" w:space="0"/>
+            <w:left w:val="single" w:color="auto" w:sz="4" w:space="0"/>
+            <w:bottom w:val="single" w:color="auto" w:sz="4" w:space="0"/>
+            <w:right w:val="single" w:color="auto" w:sz="4" w:space="0"/>
+            <w:insideH w:val="single" w:color="auto" w:sz="4" w:space="0"/>
+            <w:insideV w:val="single" w:color="auto" w:sz="4" w:space="0"/>
+          </w:tblBorders>
+          <w:tblCellMar>
+            <w:left w:w="108" w:type="dxa"/>
+            <w:right w:w="108" w:type="dxa"/>
+          </w:tblCellMar>
+        </w:tblPrEx>
+        <w:tc>
+          <w:tcPr>
+            <w:tcW w:w="1291" w:type="dxa"/>
+          </w:tcPr>
+          <w:p>
+            <w:pPr>
+              <w:rPr>
+                <w:rFonts w:hint="default"/>
+                <w:vertAlign w:val="baseline"/>
+                <w:lang w:val="en-US"/>
+              </w:rPr>
+            </w:pPr>
+          </w:p>
+        </w:tc>
+        <w:tc>
+          <w:tcPr>
+            <w:tcW w:w="1200" w:type="dxa"/>
+          </w:tcPr>
+          <w:p>
+            <w:pPr>
+              <w:rPr>
+                <w:rFonts w:hint="default"/>
+                <w:vertAlign w:val="baseline"/>
+                <w:lang w:val="en-US"/>
+              </w:rPr>
+            </w:pPr>
+          </w:p>
+        </w:tc>
+        <w:tc>
+          <w:tcPr>
+            <w:tcW w:w="1408" w:type="dxa"/>
+          </w:tcPr>
+          <w:p>
+            <w:pPr>
+              <w:rPr>
+                <w:rFonts w:hint="default"/>
+                <w:vertAlign w:val="baseline"/>
+                <w:lang w:val="en-US"/>
+              </w:rPr>
+            </w:pPr>
+          </w:p>
+        </w:tc>
+        <w:tc>
+          <w:tcPr>
+            <w:tcW w:w="1867" w:type="dxa"/>
+          </w:tcPr>
+          <w:p>
+            <w:pPr>
+              <w:rPr>
+                <w:rFonts w:hint="default"/>
+                <w:vertAlign w:val="baseline"/>
+                <w:lang w:val="en-US"/>
+              </w:rPr>
+            </w:pPr>
+          </w:p>
+        </w:tc>
+        <w:tc>
+          <w:tcPr>
+            <w:tcW w:w="2756" w:type="dxa"/>
+          </w:tcPr>
+          <w:p>
+            <w:pPr>
+              <w:rPr>
+                <w:rFonts w:hint="default"/>
+                <w:vertAlign w:val="baseline"/>
+                <w:lang w:val="en-US"/>
+              </w:rPr>
+            </w:pPr>
+          </w:p>
+        </w:tc>
+      </w:tr>
+      <w:tr>
+        <w:tblPrEx>
+          <w:tblBorders>
+            <w:top w:val="single" w:color="auto" w:sz="4" w:space="0"/>
+            <w:left w:val="single" w:color="auto" w:sz="4" w:space="0"/>
+            <w:bottom w:val="single" w:color="auto" w:sz="4" w:space="0"/>
+            <w:right w:val="single" w:color="auto" w:sz="4" w:space="0"/>
+            <w:insideH w:val="single" w:color="auto" w:sz="4" w:space="0"/>
+            <w:insideV w:val="single" w:color="auto" w:sz="4" w:space="0"/>
+          </w:tblBorders>
+          <w:tblCellMar>
+            <w:left w:w="108" w:type="dxa"/>
+            <w:right w:w="108" w:type="dxa"/>
+          </w:tblCellMar>
+        </w:tblPrEx>
+        <w:tc>
+          <w:tcPr>
+            <w:tcW w:w="1291" w:type="dxa"/>
+          </w:tcPr>
+          <w:p>
+            <w:pPr>
+              <w:rPr>
+                <w:rFonts w:hint="default"/>
+                <w:vertAlign w:val="baseline"/>
+                <w:lang w:val="en-US"/>
+              </w:rPr>
+            </w:pPr>
+          </w:p>
+        </w:tc>
+        <w:tc>
+          <w:tcPr>
+            <w:tcW w:w="1200" w:type="dxa"/>
+          </w:tcPr>
+          <w:p>
+            <w:pPr>
+              <w:rPr>
+                <w:rFonts w:hint="default"/>
+                <w:vertAlign w:val="baseline"/>
+                <w:lang w:val="en-US"/>
+              </w:rPr>
+            </w:pPr>
+          </w:p>
+        </w:tc>
+        <w:tc>
+          <w:tcPr>
+            <w:tcW w:w="1408" w:type="dxa"/>
+          </w:tcPr>
+          <w:p>
+            <w:pPr>
+              <w:rPr>
+                <w:rFonts w:hint="default"/>
+                <w:vertAlign w:val="baseline"/>
+                <w:lang w:val="en-US"/>
+              </w:rPr>
+            </w:pPr>
+          </w:p>
+        </w:tc>
+        <w:tc>
+          <w:tcPr>
+            <w:tcW w:w="1867" w:type="dxa"/>
+          </w:tcPr>
+          <w:p>
+            <w:pPr>
+              <w:rPr>
+                <w:rFonts w:hint="default"/>
+                <w:vertAlign w:val="baseline"/>
+                <w:lang w:val="en-US"/>
+              </w:rPr>
+            </w:pPr>
+          </w:p>
+        </w:tc>
+        <w:tc>
+          <w:tcPr>
+            <w:tcW w:w="2756" w:type="dxa"/>
+          </w:tcPr>
+          <w:p>
+            <w:pPr>
+              <w:rPr>
+                <w:rFonts w:hint="default"/>
+                <w:vertAlign w:val="baseline"/>
+                <w:lang w:val="en-US"/>
+              </w:rPr>
+            </w:pPr>
+          </w:p>
+        </w:tc>
+      </w:tr>
+      <w:tr>
+        <w:tblPrEx>
+          <w:tblBorders>
+            <w:top w:val="single" w:color="auto" w:sz="4" w:space="0"/>
+            <w:left w:val="single" w:color="auto" w:sz="4" w:space="0"/>
+            <w:bottom w:val="single" w:color="auto" w:sz="4" w:space="0"/>
+            <w:right w:val="single" w:color="auto" w:sz="4" w:space="0"/>
+            <w:insideH w:val="single" w:color="auto" w:sz="4" w:space="0"/>
+            <w:insideV w:val="single" w:color="auto" w:sz="4" w:space="0"/>
+          </w:tblBorders>
+          <w:tblCellMar>
+            <w:left w:w="108" w:type="dxa"/>
+            <w:right w:w="108" w:type="dxa"/>
+          </w:tblCellMar>
+        </w:tblPrEx>
+        <w:tc>
+          <w:tcPr>
+            <w:tcW w:w="1291" w:type="dxa"/>
+          </w:tcPr>
+          <w:p>
+            <w:pPr>
+              <w:rPr>
+                <w:rFonts w:hint="default"/>
+                <w:vertAlign w:val="baseline"/>
+                <w:lang w:val="en-US"/>
+              </w:rPr>
+            </w:pPr>
+          </w:p>
+        </w:tc>
+        <w:tc>
+          <w:tcPr>
+            <w:tcW w:w="1200" w:type="dxa"/>
+          </w:tcPr>
+          <w:p>
+            <w:pPr>
+              <w:rPr>
+                <w:rFonts w:hint="default"/>
+                <w:vertAlign w:val="baseline"/>
+                <w:lang w:val="en-US"/>
+              </w:rPr>
+            </w:pPr>
+          </w:p>
+        </w:tc>
+        <w:tc>
+          <w:tcPr>
+            <w:tcW w:w="1408" w:type="dxa"/>
+          </w:tcPr>
+          <w:p>
+            <w:pPr>
+              <w:rPr>
+                <w:rFonts w:hint="default"/>
+                <w:vertAlign w:val="baseline"/>
+                <w:lang w:val="en-US"/>
+              </w:rPr>
+            </w:pPr>
+          </w:p>
+        </w:tc>
+        <w:tc>
+          <w:tcPr>
+            <w:tcW w:w="1867" w:type="dxa"/>
+          </w:tcPr>
+          <w:p>
+            <w:pPr>
+              <w:rPr>
+                <w:rFonts w:hint="default"/>
+                <w:vertAlign w:val="baseline"/>
+                <w:lang w:val="en-US"/>
+              </w:rPr>
+            </w:pPr>
+          </w:p>
+        </w:tc>
+        <w:tc>
+          <w:tcPr>
+            <w:tcW w:w="2756" w:type="dxa"/>
+          </w:tcPr>
+          <w:p>
+            <w:pPr>
+              <w:rPr>
+                <w:rFonts w:hint="default"/>
+                <w:vertAlign w:val="baseline"/>
+                <w:lang w:val="en-US"/>
+              </w:rPr>
+            </w:pPr>
+          </w:p>
+        </w:tc>
+      </w:tr>
+      <w:tr>
+        <w:tblPrEx>
+          <w:tblBorders>
+            <w:top w:val="single" w:color="auto" w:sz="4" w:space="0"/>
+            <w:left w:val="single" w:color="auto" w:sz="4" w:space="0"/>
+            <w:bottom w:val="single" w:color="auto" w:sz="4" w:space="0"/>
+            <w:right w:val="single" w:color="auto" w:sz="4" w:space="0"/>
+            <w:insideH w:val="single" w:color="auto" w:sz="4" w:space="0"/>
+            <w:insideV w:val="single" w:color="auto" w:sz="4" w:space="0"/>
+          </w:tblBorders>
+          <w:tblCellMar>
+            <w:left w:w="108" w:type="dxa"/>
+            <w:right w:w="108" w:type="dxa"/>
+          </w:tblCellMar>
+        </w:tblPrEx>
+        <w:tc>
+          <w:tcPr>
+            <w:tcW w:w="1291" w:type="dxa"/>
+          </w:tcPr>
+          <w:p>
+            <w:pPr>
+              <w:rPr>
+                <w:rFonts w:hint="default"/>
+                <w:vertAlign w:val="baseline"/>
+                <w:lang w:val="en-US"/>
+              </w:rPr>
+            </w:pPr>
+          </w:p>
+        </w:tc>
+        <w:tc>
+          <w:tcPr>
+            <w:tcW w:w="1200" w:type="dxa"/>
+          </w:tcPr>
+          <w:p>
+            <w:pPr>
+              <w:rPr>
+                <w:rFonts w:hint="default"/>
+                <w:vertAlign w:val="baseline"/>
+                <w:lang w:val="en-US"/>
+              </w:rPr>
+            </w:pPr>
+          </w:p>
+        </w:tc>
+        <w:tc>
+          <w:tcPr>
+            <w:tcW w:w="1408" w:type="dxa"/>
+          </w:tcPr>
+          <w:p>
+            <w:pPr>
+              <w:rPr>
+                <w:rFonts w:hint="default"/>
+                <w:vertAlign w:val="baseline"/>
+                <w:lang w:val="en-US"/>
+              </w:rPr>
+            </w:pPr>
+          </w:p>
+        </w:tc>
+        <w:tc>
+          <w:tcPr>
+            <w:tcW w:w="1867" w:type="dxa"/>
+          </w:tcPr>
+          <w:p>
+            <w:pPr>
+              <w:rPr>
+                <w:rFonts w:hint="default"/>
+                <w:vertAlign w:val="baseline"/>
+                <w:lang w:val="en-US"/>
+              </w:rPr>
+            </w:pPr>
+          </w:p>
+        </w:tc>
+        <w:tc>
+          <w:tcPr>
+            <w:tcW w:w="2756" w:type="dxa"/>
+          </w:tcPr>
+          <w:p>
+            <w:pPr>
+              <w:rPr>
+                <w:rFonts w:hint="default"/>
+                <w:vertAlign w:val="baseline"/>
+                <w:lang w:val="en-US"/>
+              </w:rPr>
+            </w:pPr>
+          </w:p>
+        </w:tc>
+      </w:tr>
+    </w:tbl>
     <w:p>
       <w:pPr>
         <w:rPr>
@@ -30,6 +1335,845 @@
           <w:lang w:val="en-US"/>
         </w:rPr>
       </w:pPr>
+    </w:p>
+    <w:p>
+      <w:pPr>
+        <w:rPr>
+          <w:rFonts w:hint="default"/>
+          <w:lang w:val="en-US"/>
+        </w:rPr>
+      </w:pPr>
+      <w:r>
+        <w:rPr>
+          <w:rFonts w:hint="default"/>
+          <w:lang w:val="en-US"/>
+        </w:rPr>
+        <w:t># Mean Squared Error (MSE)</w:t>
+      </w:r>
+    </w:p>
+    <w:p>
+      <w:pPr>
+        <w:rPr>
+          <w:rFonts w:hint="default"/>
+          <w:lang w:val="en-US"/>
+        </w:rPr>
+      </w:pPr>
+      <w:r>
+        <w:rPr>
+          <w:rFonts w:hint="default"/>
+          <w:lang w:val="en-US"/>
+        </w:rPr>
+        <w:t>mse = mean_squared_error(y_test, y_pred)</w:t>
+      </w:r>
+    </w:p>
+    <w:p>
+      <w:pPr>
+        <w:rPr>
+          <w:rFonts w:hint="default"/>
+          <w:lang w:val="en-US"/>
+        </w:rPr>
+      </w:pPr>
+      <w:r>
+        <w:rPr>
+          <w:rFonts w:hint="default"/>
+          <w:lang w:val="en-US"/>
+        </w:rPr>
+        <w:t>print("Mean Squared Error:", mse)</w:t>
+      </w:r>
+    </w:p>
+    <w:p>
+      <w:pPr>
+        <w:rPr>
+          <w:rFonts w:hint="default"/>
+          <w:lang w:val="en-US"/>
+        </w:rPr>
+      </w:pPr>
+    </w:p>
+    <w:p>
+      <w:pPr>
+        <w:rPr>
+          <w:rFonts w:hint="default"/>
+          <w:lang w:val="en-US"/>
+        </w:rPr>
+      </w:pPr>
+      <w:r>
+        <w:rPr>
+          <w:rFonts w:hint="default"/>
+          <w:lang w:val="en-US"/>
+        </w:rPr>
+        <w:t># Root Mean Squared Error (RMSE)</w:t>
+      </w:r>
+    </w:p>
+    <w:p>
+      <w:pPr>
+        <w:rPr>
+          <w:rFonts w:hint="default"/>
+          <w:lang w:val="en-US"/>
+        </w:rPr>
+      </w:pPr>
+      <w:r>
+        <w:rPr>
+          <w:rFonts w:hint="default"/>
+          <w:lang w:val="en-US"/>
+        </w:rPr>
+        <w:t>rmse = mean_squared_error(y_test, y_pred, squared=False)</w:t>
+      </w:r>
+    </w:p>
+    <w:p>
+      <w:pPr>
+        <w:rPr>
+          <w:rFonts w:hint="default"/>
+          <w:lang w:val="en-US"/>
+        </w:rPr>
+      </w:pPr>
+      <w:r>
+        <w:rPr>
+          <w:rFonts w:hint="default"/>
+          <w:lang w:val="en-US"/>
+        </w:rPr>
+        <w:t>print("Root Mean Squared Error:", rmse)</w:t>
+      </w:r>
+    </w:p>
+    <w:p>
+      <w:pPr>
+        <w:rPr>
+          <w:rFonts w:hint="default"/>
+          <w:lang w:val="en-US"/>
+        </w:rPr>
+      </w:pPr>
+    </w:p>
+    <w:p>
+      <w:pPr>
+        <w:rPr>
+          <w:rFonts w:hint="default"/>
+          <w:lang w:val="en-US"/>
+        </w:rPr>
+      </w:pPr>
+      <w:r>
+        <w:rPr>
+          <w:rFonts w:hint="default"/>
+          <w:lang w:val="en-US"/>
+        </w:rPr>
+        <w:t># Mean Absolute Error (MAE)</w:t>
+      </w:r>
+    </w:p>
+    <w:p>
+      <w:pPr>
+        <w:rPr>
+          <w:rFonts w:hint="default"/>
+          <w:lang w:val="en-US"/>
+        </w:rPr>
+      </w:pPr>
+      <w:r>
+        <w:rPr>
+          <w:rFonts w:hint="default"/>
+          <w:lang w:val="en-US"/>
+        </w:rPr>
+        <w:t>mae = mean_absolute_error(y_test, y_pred)</w:t>
+      </w:r>
+    </w:p>
+    <w:p>
+      <w:pPr>
+        <w:rPr>
+          <w:rFonts w:hint="default"/>
+          <w:lang w:val="en-US"/>
+        </w:rPr>
+      </w:pPr>
+      <w:r>
+        <w:rPr>
+          <w:rFonts w:hint="default"/>
+          <w:lang w:val="en-US"/>
+        </w:rPr>
+        <w:t>print("Mean Absolute Error:", mae)</w:t>
+      </w:r>
+    </w:p>
+    <w:p>
+      <w:pPr>
+        <w:rPr>
+          <w:rFonts w:hint="default"/>
+          <w:lang w:val="en-US"/>
+        </w:rPr>
+      </w:pPr>
+    </w:p>
+    <w:p>
+      <w:pPr>
+        <w:rPr>
+          <w:rFonts w:hint="default"/>
+          <w:lang w:val="en-US"/>
+        </w:rPr>
+      </w:pPr>
+      <w:r>
+        <w:rPr>
+          <w:rFonts w:hint="default"/>
+          <w:lang w:val="en-US"/>
+        </w:rPr>
+        <w:t># R-squared (R2)</w:t>
+      </w:r>
+    </w:p>
+    <w:p>
+      <w:pPr>
+        <w:rPr>
+          <w:rFonts w:hint="default"/>
+          <w:lang w:val="en-US"/>
+        </w:rPr>
+      </w:pPr>
+      <w:r>
+        <w:rPr>
+          <w:rFonts w:hint="default"/>
+          <w:lang w:val="en-US"/>
+        </w:rPr>
+        <w:t>r2 = r2_score(y_test, y_pred)</w:t>
+      </w:r>
+    </w:p>
+    <w:p>
+      <w:pPr>
+        <w:rPr>
+          <w:rFonts w:hint="default"/>
+          <w:lang w:val="en-US"/>
+        </w:rPr>
+      </w:pPr>
+      <w:r>
+        <w:rPr>
+          <w:rFonts w:hint="default"/>
+          <w:lang w:val="en-US"/>
+        </w:rPr>
+        <w:t>print("R-squared:", r2)</w:t>
+      </w:r>
+    </w:p>
+    <w:p>
+      <w:pPr>
+        <w:rPr>
+          <w:rFonts w:hint="default"/>
+          <w:lang w:val="en-US"/>
+        </w:rPr>
+      </w:pPr>
+    </w:p>
+    <w:p>
+      <w:pPr>
+        <w:rPr>
+          <w:rFonts w:hint="default"/>
+          <w:lang w:val="en-US"/>
+        </w:rPr>
+      </w:pPr>
+      <w:r>
+        <w:rPr>
+          <w:rFonts w:hint="default"/>
+          <w:lang w:val="en-US"/>
+        </w:rPr>
+        <w:t># Mean Absolute Percentage Error (MAPE)</w:t>
+      </w:r>
+    </w:p>
+    <w:p>
+      <w:pPr>
+        <w:rPr>
+          <w:rFonts w:hint="default"/>
+          <w:lang w:val="en-US"/>
+        </w:rPr>
+      </w:pPr>
+      <w:r>
+        <w:rPr>
+          <w:rFonts w:hint="default"/>
+          <w:lang w:val="en-US"/>
+        </w:rPr>
+        <w:t>mape = mean_absolute_percentage_error(y_test, y_pred)</w:t>
+      </w:r>
+    </w:p>
+    <w:p>
+      <w:pPr>
+        <w:rPr>
+          <w:rFonts w:hint="default"/>
+          <w:lang w:val="en-US"/>
+        </w:rPr>
+      </w:pPr>
+      <w:r>
+        <w:rPr>
+          <w:rFonts w:hint="default"/>
+          <w:lang w:val="en-US"/>
+        </w:rPr>
+        <w:t>print("Mean Absolute Percentage Error:", mape)</w:t>
+      </w:r>
+    </w:p>
+    <w:p>
+      <w:pPr>
+        <w:rPr>
+          <w:rFonts w:hint="default"/>
+          <w:lang w:val="en-US"/>
+        </w:rPr>
+      </w:pPr>
+    </w:p>
+    <w:p>
+      <w:pPr>
+        <w:rPr>
+          <w:rFonts w:hint="default"/>
+          <w:lang w:val="en-US"/>
+        </w:rPr>
+      </w:pPr>
+      <w:r>
+        <w:rPr>
+          <w:rFonts w:hint="default"/>
+          <w:lang w:val="en-US"/>
+        </w:rPr>
+        <w:t># Explained Variance Score</w:t>
+      </w:r>
+    </w:p>
+    <w:p>
+      <w:pPr>
+        <w:rPr>
+          <w:rFonts w:hint="default"/>
+          <w:lang w:val="en-US"/>
+        </w:rPr>
+      </w:pPr>
+      <w:r>
+        <w:rPr>
+          <w:rFonts w:hint="default"/>
+          <w:lang w:val="en-US"/>
+        </w:rPr>
+        <w:t>explained_variance = explained_variance_score(y_test, y_pred)</w:t>
+      </w:r>
+    </w:p>
+    <w:p>
+      <w:pPr>
+        <w:rPr>
+          <w:rFonts w:hint="default"/>
+          <w:lang w:val="en-US"/>
+        </w:rPr>
+      </w:pPr>
+      <w:r>
+        <w:rPr>
+          <w:rFonts w:hint="default"/>
+          <w:lang w:val="en-US"/>
+        </w:rPr>
+        <w:t>print("Explained Variance Score:", explained_variance)</w:t>
+      </w:r>
+    </w:p>
+    <w:p>
+      <w:pPr>
+        <w:rPr>
+          <w:rFonts w:hint="default"/>
+          <w:lang w:val="en-US"/>
+        </w:rPr>
+      </w:pPr>
+    </w:p>
+    <w:p>
+      <w:pPr>
+        <w:rPr>
+          <w:rFonts w:hint="default"/>
+          <w:lang w:val="en-US"/>
+        </w:rPr>
+      </w:pPr>
+      <w:r>
+        <w:rPr>
+          <w:rFonts w:hint="default"/>
+          <w:lang w:val="en-US"/>
+        </w:rPr>
+        <w:t># Median Absolute Error (MedAE)</w:t>
+      </w:r>
+    </w:p>
+    <w:p>
+      <w:pPr>
+        <w:rPr>
+          <w:rFonts w:hint="default"/>
+          <w:lang w:val="en-US"/>
+        </w:rPr>
+      </w:pPr>
+      <w:r>
+        <w:rPr>
+          <w:rFonts w:hint="default"/>
+          <w:lang w:val="en-US"/>
+        </w:rPr>
+        <w:t>medae = median_absolute_error(y_test, y_pred)</w:t>
+      </w:r>
+    </w:p>
+    <w:p>
+      <w:pPr>
+        <w:rPr>
+          <w:rFonts w:hint="default"/>
+          <w:lang w:val="en-US"/>
+        </w:rPr>
+      </w:pPr>
+      <w:r>
+        <w:rPr>
+          <w:rFonts w:hint="default"/>
+          <w:lang w:val="en-US"/>
+        </w:rPr>
+        <w:t>print("Median Absolute Error:", medae)</w:t>
+      </w:r>
+    </w:p>
+    <w:p>
+      <w:pPr>
+        <w:rPr>
+          <w:rFonts w:hint="default"/>
+          <w:b/>
+          <w:bCs/>
+          <w:lang w:val="en-US"/>
+        </w:rPr>
+      </w:pPr>
+      <w:r>
+        <w:rPr>
+          <w:rFonts w:hint="default"/>
+          <w:b/>
+          <w:bCs/>
+          <w:lang w:val="en-US"/>
+        </w:rPr>
+        <w:t>Decision Tree Result</w:t>
+      </w:r>
+    </w:p>
+    <w:p>
+      <w:pPr>
+        <w:rPr>
+          <w:rFonts w:hint="default"/>
+        </w:rPr>
+      </w:pPr>
+      <w:r>
+        <w:rPr>
+          <w:rFonts w:hint="default"/>
+        </w:rPr>
+        <w:t>Mean Squared Error: 2.6402377695390324</w:t>
+      </w:r>
+    </w:p>
+    <w:p>
+      <w:pPr>
+        <w:rPr>
+          <w:rFonts w:hint="default"/>
+        </w:rPr>
+      </w:pPr>
+      <w:r>
+        <w:rPr>
+          <w:rFonts w:hint="default"/>
+        </w:rPr>
+        <w:t>Root Mean Squared Error: 1.6248808477974723</w:t>
+      </w:r>
+    </w:p>
+    <w:p>
+      <w:pPr>
+        <w:rPr>
+          <w:rFonts w:hint="default"/>
+        </w:rPr>
+      </w:pPr>
+      <w:r>
+        <w:rPr>
+          <w:rFonts w:hint="default"/>
+        </w:rPr>
+        <w:t>Mean Absolute Error: 0.5243564379960359</w:t>
+      </w:r>
+    </w:p>
+    <w:p>
+      <w:pPr>
+        <w:rPr>
+          <w:rFonts w:hint="default"/>
+        </w:rPr>
+      </w:pPr>
+      <w:r>
+        <w:rPr>
+          <w:rFonts w:hint="default"/>
+        </w:rPr>
+        <w:t>R-squared: 0.8132733063759845</w:t>
+      </w:r>
+    </w:p>
+    <w:p>
+      <w:pPr>
+        <w:rPr>
+          <w:rFonts w:hint="default"/>
+        </w:rPr>
+      </w:pPr>
+      <w:r>
+        <w:rPr>
+          <w:rFonts w:hint="default"/>
+        </w:rPr>
+        <w:t>Mean Absolute Percentage Error: 0.017859589690949612</w:t>
+      </w:r>
+    </w:p>
+    <w:p>
+      <w:pPr>
+        <w:rPr>
+          <w:rFonts w:hint="default"/>
+        </w:rPr>
+      </w:pPr>
+      <w:r>
+        <w:rPr>
+          <w:rFonts w:hint="default"/>
+        </w:rPr>
+        <w:t>Explained Variance Score: 0.8135893622949752</w:t>
+      </w:r>
+    </w:p>
+    <w:p>
+      <w:r>
+        <w:rPr>
+          <w:rFonts w:hint="default"/>
+        </w:rPr>
+        <w:t>Median Absolute Error: 0.0</w:t>
+      </w:r>
+    </w:p>
+    <w:p>
+      <w:r>
+        <w:t>Mean Squared Error (MSE): 2.6402</w:t>
+      </w:r>
+    </w:p>
+    <w:p>
+      <w:r>
+        <w:rPr>
+          <w:rFonts w:hint="default"/>
+        </w:rPr>
+        <w:t>MSE measures the average squared difference between the predicted values and the actual (true) values.</w:t>
+      </w:r>
+    </w:p>
+    <w:p>
+      <w:r>
+        <w:rPr>
+          <w:rFonts w:hint="default"/>
+        </w:rPr>
+        <w:t>In this case, an MSE of 2.6402 means that, on average, the squared difference between the model's predictions and the true values is approximately 2.64. Lower MSE values are better, indicating that the model's predictions are closer to the true values.</w:t>
+      </w:r>
+    </w:p>
+    <w:p/>
+    <w:p>
+      <w:r>
+        <w:rPr>
+          <w:rFonts w:hint="default"/>
+        </w:rPr>
+        <w:t>Root Mean Squared Error (RMSE): 1.6249</w:t>
+      </w:r>
+    </w:p>
+    <w:p>
+      <w:r>
+        <w:rPr>
+          <w:rFonts w:hint="default"/>
+        </w:rPr>
+        <w:t>RMSE is the square root of the MSE and provides a measure of the average absolute error in the same units as the target variable.</w:t>
+      </w:r>
+    </w:p>
+    <w:p>
+      <w:r>
+        <w:rPr>
+          <w:rFonts w:hint="default"/>
+        </w:rPr>
+        <w:t>In this case, an RMSE of 1.6249 means that, on average, the model's predictions are off by approximately 1.625 units. Again, lower RMSE values indicate better predictive performance.</w:t>
+      </w:r>
+    </w:p>
+    <w:p>
+      <w:r>
+        <w:rPr>
+          <w:rFonts w:hint="default"/>
+        </w:rPr>
+        <w:t>Mean Absolute Error (MAE): 0.5244</w:t>
+      </w:r>
+    </w:p>
+    <w:p>
+      <w:r>
+        <w:rPr>
+          <w:rFonts w:hint="default"/>
+        </w:rPr>
+        <w:t>MAE measures the average absolute difference between the predicted values and the actual values.</w:t>
+      </w:r>
+    </w:p>
+    <w:p>
+      <w:r>
+        <w:rPr>
+          <w:rFonts w:hint="default"/>
+        </w:rPr>
+        <w:t>An MAE of 0.5244 means that, on average, the model's predictions are off by approximately 0.5244 units. MAE is also a measure of prediction accuracy, and lower values are preferred.</w:t>
+      </w:r>
+    </w:p>
+    <w:p>
+      <w:r>
+        <w:rPr>
+          <w:rFonts w:hint="default"/>
+        </w:rPr>
+        <w:t>R-squared (R²): 0.8133</w:t>
+      </w:r>
+    </w:p>
+    <w:p>
+      <w:r>
+        <w:rPr>
+          <w:rFonts w:hint="default"/>
+        </w:rPr>
+        <w:t>R-squared is a measure of how well the model explains the variance in the data. It ranges from 0 to 1, with higher values indicating a better fit.</w:t>
+      </w:r>
+    </w:p>
+    <w:p>
+      <w:r>
+        <w:rPr>
+          <w:rFonts w:hint="default"/>
+        </w:rPr>
+        <w:t>In this case, an R² of 0.8133 means that the model explains approximately 81.33% of the variance in the data. It suggests that the model captures a significant portion of the variability in the target variable.</w:t>
+      </w:r>
+    </w:p>
+    <w:p>
+      <w:r>
+        <w:rPr>
+          <w:rFonts w:hint="default"/>
+        </w:rPr>
+        <w:t>Mean Absolute Percentage Error (MAPE): 0.0179</w:t>
+      </w:r>
+    </w:p>
+    <w:p>
+      <w:r>
+        <w:rPr>
+          <w:rFonts w:hint="default"/>
+        </w:rPr>
+        <w:t>MAPE measures the average percentage difference between the predicted values and the actual values.</w:t>
+      </w:r>
+    </w:p>
+    <w:p>
+      <w:r>
+        <w:rPr>
+          <w:rFonts w:hint="default"/>
+        </w:rPr>
+        <w:t>An MAPE of 0.0179 means that, on average, the model's predictions deviate by approximately 1.79% from the true values as a percentage of the true values.</w:t>
+      </w:r>
+    </w:p>
+    <w:p>
+      <w:r>
+        <w:rPr>
+          <w:rFonts w:hint="default"/>
+        </w:rPr>
+        <w:t>Explained Variance Score: 0.8136</w:t>
+      </w:r>
+    </w:p>
+    <w:p>
+      <w:r>
+        <w:rPr>
+          <w:rFonts w:hint="default"/>
+        </w:rPr>
+        <w:t>The explained variance score is similar to R-squared and represents the proportion of the variance in the target variable that is explained by the model.</w:t>
+      </w:r>
+    </w:p>
+    <w:p>
+      <w:r>
+        <w:rPr>
+          <w:rFonts w:hint="default"/>
+        </w:rPr>
+        <w:t>An explained variance score of 0.8136 suggests that approximately 81.36% of the variance in the target variable can be attributed to the model's predictions.</w:t>
+      </w:r>
+    </w:p>
+    <w:p>
+      <w:r>
+        <w:rPr>
+          <w:rFonts w:hint="default"/>
+        </w:rPr>
+        <w:t>Median Absolute Error: 0.0</w:t>
+      </w:r>
+    </w:p>
+    <w:p>
+      <w:r>
+        <w:rPr>
+          <w:rFonts w:hint="default"/>
+        </w:rPr>
+        <w:t>The median absolute error is the median of the absolute differences between predicted and true values.</w:t>
+      </w:r>
+    </w:p>
+    <w:p>
+      <w:r>
+        <w:rPr>
+          <w:rFonts w:hint="default"/>
+        </w:rPr>
+        <w:t>A median absolute error of 0.0 indicates that, for at least half of the data points, the model's predictions are exactly equal to the true values, indicating a very accurate model for these data points.</w:t>
+      </w:r>
+    </w:p>
+    <w:p>
+      <w:pPr>
+        <w:rPr>
+          <w:rFonts w:hint="default"/>
+        </w:rPr>
+      </w:pPr>
+      <w:r>
+        <w:rPr>
+          <w:rFonts w:hint="default"/>
+          <w:lang w:val="en-US"/>
+        </w:rPr>
+        <w:t>In a nutshell, t</w:t>
+      </w:r>
+      <w:r>
+        <w:rPr>
+          <w:rFonts w:hint="default"/>
+        </w:rPr>
+        <w:t>hese metrics collectively provide insights into how well the model performs in terms of accuracy, precision, and the proportion of variance it can explain. In this case, the model appears to perform relatively well, as indicated by the low MSE, RMSE, MAE, MAPE, and the relatively high R-squared and explained variance score.</w:t>
+      </w:r>
+    </w:p>
+    <w:p>
+      <w:pPr>
+        <w:rPr>
+          <w:rFonts w:hint="default"/>
+        </w:rPr>
+      </w:pPr>
+    </w:p>
+    <w:p>
+      <w:pPr>
+        <w:rPr>
+          <w:rFonts w:hint="default"/>
+          <w:b/>
+          <w:bCs/>
+          <w:lang w:val="en-US"/>
+        </w:rPr>
+      </w:pPr>
+      <w:r>
+        <w:rPr>
+          <w:rFonts w:hint="default"/>
+          <w:b/>
+          <w:bCs/>
+          <w:lang w:val="en-US"/>
+        </w:rPr>
+        <w:t>Result for Random Forest</w:t>
+      </w:r>
+    </w:p>
+    <w:p>
+      <w:pPr>
+        <w:pStyle w:val="250"/>
+      </w:pPr>
+      <w:r>
+        <w:t>窗体顶端</w:t>
+      </w:r>
+    </w:p>
+    <w:p>
+      <w:pPr>
+        <w:rPr>
+          <w:rFonts w:hint="default"/>
+        </w:rPr>
+      </w:pPr>
+      <w:r>
+        <w:rPr>
+          <w:rFonts w:hint="default"/>
+        </w:rPr>
+        <w:t>Mean Squared Error for Random Forest Algorithm: 3.008</w:t>
+      </w:r>
+    </w:p>
+    <w:p>
+      <w:pPr>
+        <w:rPr>
+          <w:rFonts w:hint="default"/>
+        </w:rPr>
+      </w:pPr>
+      <w:r>
+        <w:rPr>
+          <w:rFonts w:hint="default"/>
+        </w:rPr>
+        <w:t>Root Mean Squared Error for Random Forest Algorithm: 1.734358671094304</w:t>
+      </w:r>
+    </w:p>
+    <w:p>
+      <w:pPr>
+        <w:rPr>
+          <w:rFonts w:hint="default"/>
+        </w:rPr>
+      </w:pPr>
+      <w:r>
+        <w:rPr>
+          <w:rFonts w:hint="default"/>
+        </w:rPr>
+        <w:t>Mean Absolute Error for Random Forest Algorithm: 0.528</w:t>
+      </w:r>
+    </w:p>
+    <w:p>
+      <w:pPr>
+        <w:rPr>
+          <w:rFonts w:hint="default"/>
+        </w:rPr>
+      </w:pPr>
+      <w:r>
+        <w:rPr>
+          <w:rFonts w:hint="default"/>
+        </w:rPr>
+        <w:t>R-squared for Random Forest Algorithm: 0.7872638968727792</w:t>
+      </w:r>
+    </w:p>
+    <w:p>
+      <w:pPr>
+        <w:rPr>
+          <w:rFonts w:hint="default"/>
+        </w:rPr>
+      </w:pPr>
+      <w:r>
+        <w:rPr>
+          <w:rFonts w:hint="default"/>
+        </w:rPr>
+        <w:t>Mean Absolute Percentage Error for Random Forest Algorithm: 0.01719472155961226</w:t>
+      </w:r>
+    </w:p>
+    <w:p>
+      <w:pPr>
+        <w:rPr>
+          <w:rFonts w:hint="default"/>
+        </w:rPr>
+      </w:pPr>
+      <w:r>
+        <w:rPr>
+          <w:rFonts w:hint="default"/>
+        </w:rPr>
+        <w:t>Explained Variance Score for Random Forest Algorithm: 0.789259995202122</w:t>
+      </w:r>
+    </w:p>
+    <w:p>
+      <w:r>
+        <w:rPr>
+          <w:rFonts w:hint="default"/>
+        </w:rPr>
+        <w:t>Median Absolute Error for Random Forest Algorithm: 0.0</w:t>
+      </w:r>
+    </w:p>
+    <w:p>
+      <w:pPr>
+        <w:rPr>
+          <w:rFonts w:hint="default"/>
+        </w:rPr>
+      </w:pPr>
+    </w:p>
+    <w:p>
+      <w:pPr>
+        <w:rPr>
+          <w:rFonts w:hint="default"/>
+          <w:b/>
+          <w:bCs/>
+          <w:lang w:val="en-US"/>
+        </w:rPr>
+      </w:pPr>
+      <w:r>
+        <w:rPr>
+          <w:rFonts w:hint="default"/>
+          <w:b/>
+          <w:bCs/>
+          <w:lang w:val="en-US"/>
+        </w:rPr>
+        <w:t>Result for Linear Regression</w:t>
+      </w:r>
+    </w:p>
+    <w:p>
+      <w:pPr>
+        <w:rPr>
+          <w:rFonts w:hint="default"/>
+        </w:rPr>
+      </w:pPr>
+      <w:r>
+        <w:rPr>
+          <w:rFonts w:hint="default"/>
+        </w:rPr>
+        <w:t>Mean Squared Error for Linear Regression: 2.294108764277203</w:t>
+      </w:r>
+    </w:p>
+    <w:p>
+      <w:pPr>
+        <w:rPr>
+          <w:rFonts w:hint="default"/>
+        </w:rPr>
+      </w:pPr>
+      <w:r>
+        <w:rPr>
+          <w:rFonts w:hint="default"/>
+        </w:rPr>
+        <w:t>Root Mean Squared Error for Linear Regression: 1.5146315605708218</w:t>
+      </w:r>
+    </w:p>
+    <w:p>
+      <w:pPr>
+        <w:rPr>
+          <w:rFonts w:hint="default"/>
+        </w:rPr>
+      </w:pPr>
+      <w:r>
+        <w:rPr>
+          <w:rFonts w:hint="default"/>
+        </w:rPr>
+        <w:t>Mean Absolute Error for Linear Regression: 0.6469544781787253</w:t>
+      </w:r>
       <w:bookmarkStart w:id="0" w:name="_GoBack"/>
       <w:bookmarkEnd w:id="0"/>
     </w:p>
@@ -42,15 +2186,34 @@
       <w:r>
         <w:rPr>
           <w:rFonts w:hint="default"/>
-          <w:lang w:val="en-US"/>
         </w:rPr>
-        <w:t xml:space="preserve">Decision Tree: </w:t>
+        <w:t>R-squared for Linear Regression: 0.8377527398064043</w:t>
       </w:r>
+    </w:p>
+    <w:p>
+      <w:pPr>
+        <w:rPr>
+          <w:rFonts w:hint="default"/>
+        </w:rPr>
+      </w:pPr>
       <w:r>
         <w:rPr>
           <w:rFonts w:hint="default"/>
         </w:rPr>
-        <w:t>Mean Squared Error on Test Data: 2.6402377695390324</w:t>
+        <w:t>Mean Absolute Percentage Error for Linear Regression: 0.02288643767416694</w:t>
+      </w:r>
+    </w:p>
+    <w:p>
+      <w:pPr>
+        <w:rPr>
+          <w:rFonts w:hint="default"/>
+        </w:rPr>
+      </w:pPr>
+      <w:r>
+        <w:rPr>
+          <w:rFonts w:hint="default"/>
+        </w:rPr>
+        <w:t>Explained Variance Score for Linear Regression: 0.8397249986717931</w:t>
       </w:r>
     </w:p>
     <w:p>
@@ -58,8 +2221,15 @@
         <w:rPr>
           <w:rFonts w:hint="default"/>
         </w:rPr>
-        <w:t>R-squared score for the decision tree model:  0.8132733063759845</w:t>
+        <w:t>Median Absolute Error for Linear Regression: 0.36568428315927193</w:t>
       </w:r>
+    </w:p>
+    <w:p>
+      <w:pPr>
+        <w:rPr>
+          <w:rFonts w:hint="default"/>
+        </w:rPr>
+      </w:pPr>
     </w:p>
     <w:p>
       <w:pPr>
@@ -81,89 +2251,6 @@
       </w:r>
     </w:p>
     <w:p>
-      <w:r>
-        <w:rPr>
-          <w:lang w:val="en-US" w:eastAsia="zh-CN"/>
-        </w:rPr>
-        <w:t>Model</w:t>
-      </w:r>
-      <w:r>
-        <w:rPr>
-          <w:rFonts w:hint="default"/>
-          <w:lang w:val="en-US" w:eastAsia="zh-CN"/>
-        </w:rPr>
-        <w:tab/>
-      </w:r>
-      <w:r>
-        <w:rPr>
-          <w:rFonts w:hint="default"/>
-          <w:lang w:val="en-US" w:eastAsia="zh-CN"/>
-        </w:rPr>
-        <w:tab/>
-      </w:r>
-      <w:r>
-        <w:rPr>
-          <w:rFonts w:hint="default"/>
-          <w:lang w:val="en-US" w:eastAsia="zh-CN"/>
-        </w:rPr>
-        <w:tab/>
-        <w:t/>
-      </w:r>
-      <w:r>
-        <w:rPr>
-          <w:rFonts w:hint="default"/>
-          <w:lang w:val="en-US" w:eastAsia="zh-CN"/>
-        </w:rPr>
-        <w:tab/>
-      </w:r>
-      <w:r>
-        <w:rPr>
-          <w:lang w:val="en-US" w:eastAsia="zh-CN"/>
-        </w:rPr>
-        <w:t>MAE</w:t>
-      </w:r>
-      <w:r>
-        <w:rPr>
-          <w:rFonts w:hint="default"/>
-          <w:lang w:val="en-US" w:eastAsia="zh-CN"/>
-        </w:rPr>
-        <w:tab/>
-      </w:r>
-      <w:r>
-        <w:rPr>
-          <w:rFonts w:hint="default"/>
-          <w:lang w:val="en-US" w:eastAsia="zh-CN"/>
-        </w:rPr>
-        <w:tab/>
-      </w:r>
-      <w:r>
-        <w:rPr>
-          <w:lang w:val="en-US" w:eastAsia="zh-CN"/>
-        </w:rPr>
-        <w:t>MSE</w:t>
-      </w:r>
-      <w:r>
-        <w:rPr>
-          <w:rFonts w:hint="default"/>
-          <w:lang w:val="en-US" w:eastAsia="zh-CN"/>
-        </w:rPr>
-        <w:tab/>
-      </w:r>
-      <w:r>
-        <w:rPr>
-          <w:rFonts w:hint="default"/>
-          <w:lang w:val="en-US" w:eastAsia="zh-CN"/>
-        </w:rPr>
-        <w:tab/>
-      </w:r>
-      <w:r>
-        <w:rPr>
-          <w:lang w:val="en-US" w:eastAsia="zh-CN"/>
-        </w:rPr>
-        <w:t>RMSE</w:t>
-      </w:r>
-    </w:p>
-    <w:p>
       <w:pPr>
         <w:rPr>
           <w:rFonts w:hint="default"/>
@@ -171,59 +2258,47 @@
         </w:rPr>
       </w:pPr>
       <w:r>
-        <w:rPr>
-          <w:rFonts w:hint="default"/>
-          <w:lang w:val="en-US" w:eastAsia="zh-CN"/>
-        </w:rPr>
-        <w:t xml:space="preserve">Decision Tree Regressor </w:t>
-      </w:r>
-      <w:r>
-        <w:rPr>
-          <w:rFonts w:hint="default"/>
-          <w:lang w:val="en-US" w:eastAsia="zh-CN"/>
-        </w:rPr>
-        <w:tab/>
-        <w:t/>
-      </w:r>
-      <w:r>
-        <w:rPr>
-          <w:rFonts w:hint="default"/>
-          <w:lang w:val="en-US" w:eastAsia="zh-CN"/>
-        </w:rPr>
-        <w:tab/>
-        <w:t xml:space="preserve">7.1083 </w:t>
-      </w:r>
-      <w:r>
-        <w:rPr>
-          <w:rFonts w:hint="default"/>
-          <w:lang w:val="en-US" w:eastAsia="zh-CN"/>
-        </w:rPr>
-        <w:tab/>
-        <w:t/>
-      </w:r>
-      <w:r>
-        <w:rPr>
-          <w:rFonts w:hint="default"/>
-          <w:lang w:val="en-US" w:eastAsia="zh-CN"/>
-        </w:rPr>
-        <w:tab/>
-        <w:t>75.7250</w:t>
-      </w:r>
-      <w:r>
-        <w:rPr>
-          <w:rFonts w:hint="default"/>
-          <w:lang w:val="en-US" w:eastAsia="zh-CN"/>
-        </w:rPr>
-        <w:tab/>
-        <w:t/>
-      </w:r>
-      <w:r>
-        <w:rPr>
-          <w:rFonts w:hint="default"/>
-          <w:lang w:val="en-US" w:eastAsia="zh-CN"/>
-        </w:rPr>
-        <w:tab/>
-        <w:t xml:space="preserve"> 8.3555  </w:t>
+        <w:drawing>
+          <wp:inline distT="0" distB="0" distL="114300" distR="114300">
+            <wp:extent cx="5274310" cy="4751070"/>
+            <wp:effectExtent l="0" t="0" r="8890" b="11430"/>
+            <wp:docPr id="1" name="Picture 1"/>
+            <wp:cNvGraphicFramePr>
+              <a:graphicFrameLocks xmlns:a="http://schemas.openxmlformats.org/drawingml/2006/main" noChangeAspect="1"/>
+            </wp:cNvGraphicFramePr>
+            <a:graphic xmlns:a="http://schemas.openxmlformats.org/drawingml/2006/main">
+              <a:graphicData uri="http://schemas.openxmlformats.org/drawingml/2006/picture">
+                <pic:pic xmlns:pic="http://schemas.openxmlformats.org/drawingml/2006/picture">
+                  <pic:nvPicPr>
+                    <pic:cNvPr id="1" name="Picture 1"/>
+                    <pic:cNvPicPr>
+                      <a:picLocks noChangeAspect="1"/>
+                    </pic:cNvPicPr>
+                  </pic:nvPicPr>
+                  <pic:blipFill>
+                    <a:blip r:embed="rId6"/>
+                    <a:stretch>
+                      <a:fillRect/>
+                    </a:stretch>
+                  </pic:blipFill>
+                  <pic:spPr>
+                    <a:xfrm>
+                      <a:off x="0" y="0"/>
+                      <a:ext cx="5274310" cy="4751070"/>
+                    </a:xfrm>
+                    <a:prstGeom prst="rect">
+                      <a:avLst/>
+                    </a:prstGeom>
+                    <a:noFill/>
+                    <a:ln>
+                      <a:noFill/>
+                    </a:ln>
+                  </pic:spPr>
+                </pic:pic>
+              </a:graphicData>
+            </a:graphic>
+          </wp:inline>
+        </w:drawing>
       </w:r>
     </w:p>
     <w:p>
@@ -241,9 +2316,213 @@
           <w:lang w:val="en-US"/>
         </w:rPr>
       </w:pPr>
+      <w:r>
+        <w:drawing>
+          <wp:inline distT="0" distB="0" distL="114300" distR="114300">
+            <wp:extent cx="5271770" cy="3880485"/>
+            <wp:effectExtent l="0" t="0" r="11430" b="5715"/>
+            <wp:docPr id="3" name="Picture 3"/>
+            <wp:cNvGraphicFramePr>
+              <a:graphicFrameLocks xmlns:a="http://schemas.openxmlformats.org/drawingml/2006/main" noChangeAspect="1"/>
+            </wp:cNvGraphicFramePr>
+            <a:graphic xmlns:a="http://schemas.openxmlformats.org/drawingml/2006/main">
+              <a:graphicData uri="http://schemas.openxmlformats.org/drawingml/2006/picture">
+                <pic:pic xmlns:pic="http://schemas.openxmlformats.org/drawingml/2006/picture">
+                  <pic:nvPicPr>
+                    <pic:cNvPr id="3" name="Picture 3"/>
+                    <pic:cNvPicPr>
+                      <a:picLocks noChangeAspect="1"/>
+                    </pic:cNvPicPr>
+                  </pic:nvPicPr>
+                  <pic:blipFill>
+                    <a:blip r:embed="rId7"/>
+                    <a:stretch>
+                      <a:fillRect/>
+                    </a:stretch>
+                  </pic:blipFill>
+                  <pic:spPr>
+                    <a:xfrm>
+                      <a:off x="0" y="0"/>
+                      <a:ext cx="5271770" cy="3880485"/>
+                    </a:xfrm>
+                    <a:prstGeom prst="rect">
+                      <a:avLst/>
+                    </a:prstGeom>
+                    <a:noFill/>
+                    <a:ln>
+                      <a:noFill/>
+                    </a:ln>
+                  </pic:spPr>
+                </pic:pic>
+              </a:graphicData>
+            </a:graphic>
+          </wp:inline>
+        </w:drawing>
+      </w:r>
+    </w:p>
+    <w:p>
+      <w:pPr>
+        <w:rPr>
+          <w:rFonts w:hint="default"/>
+          <w:lang w:val="en-US"/>
+        </w:rPr>
+      </w:pPr>
+      <w:r>
+        <w:rPr>
+          <w:rFonts w:hint="default"/>
+          <w:lang w:val="en-US"/>
+        </w:rPr>
+        <w:t>Based on the above menstrual cycle information, the decision tree is giving accurate prediction</w:t>
+      </w:r>
+    </w:p>
+    <w:p>
+      <w:pPr>
+        <w:rPr>
+          <w:rFonts w:hint="default"/>
+          <w:lang w:val="en-US"/>
+        </w:rPr>
+      </w:pPr>
+    </w:p>
+    <w:p>
+      <w:r>
+        <w:drawing>
+          <wp:inline distT="0" distB="0" distL="114300" distR="114300">
+            <wp:extent cx="5273675" cy="1328420"/>
+            <wp:effectExtent l="0" t="0" r="9525" b="5080"/>
+            <wp:docPr id="2" name="Picture 2"/>
+            <wp:cNvGraphicFramePr>
+              <a:graphicFrameLocks xmlns:a="http://schemas.openxmlformats.org/drawingml/2006/main" noChangeAspect="1"/>
+            </wp:cNvGraphicFramePr>
+            <a:graphic xmlns:a="http://schemas.openxmlformats.org/drawingml/2006/main">
+              <a:graphicData uri="http://schemas.openxmlformats.org/drawingml/2006/picture">
+                <pic:pic xmlns:pic="http://schemas.openxmlformats.org/drawingml/2006/picture">
+                  <pic:nvPicPr>
+                    <pic:cNvPr id="2" name="Picture 2"/>
+                    <pic:cNvPicPr>
+                      <a:picLocks noChangeAspect="1"/>
+                    </pic:cNvPicPr>
+                  </pic:nvPicPr>
+                  <pic:blipFill>
+                    <a:blip r:embed="rId8"/>
+                    <a:stretch>
+                      <a:fillRect/>
+                    </a:stretch>
+                  </pic:blipFill>
+                  <pic:spPr>
+                    <a:xfrm>
+                      <a:off x="0" y="0"/>
+                      <a:ext cx="5273675" cy="1328420"/>
+                    </a:xfrm>
+                    <a:prstGeom prst="rect">
+                      <a:avLst/>
+                    </a:prstGeom>
+                    <a:noFill/>
+                    <a:ln>
+                      <a:noFill/>
+                    </a:ln>
+                  </pic:spPr>
+                </pic:pic>
+              </a:graphicData>
+            </a:graphic>
+          </wp:inline>
+        </w:drawing>
+      </w:r>
+    </w:p>
+    <w:p>
+      <w:r>
+        <w:drawing>
+          <wp:inline distT="0" distB="0" distL="114300" distR="114300">
+            <wp:extent cx="4438650" cy="1028700"/>
+            <wp:effectExtent l="0" t="0" r="6350" b="0"/>
+            <wp:docPr id="4" name="Picture 4"/>
+            <wp:cNvGraphicFramePr>
+              <a:graphicFrameLocks xmlns:a="http://schemas.openxmlformats.org/drawingml/2006/main" noChangeAspect="1"/>
+            </wp:cNvGraphicFramePr>
+            <a:graphic xmlns:a="http://schemas.openxmlformats.org/drawingml/2006/main">
+              <a:graphicData uri="http://schemas.openxmlformats.org/drawingml/2006/picture">
+                <pic:pic xmlns:pic="http://schemas.openxmlformats.org/drawingml/2006/picture">
+                  <pic:nvPicPr>
+                    <pic:cNvPr id="4" name="Picture 4"/>
+                    <pic:cNvPicPr>
+                      <a:picLocks noChangeAspect="1"/>
+                    </pic:cNvPicPr>
+                  </pic:nvPicPr>
+                  <pic:blipFill>
+                    <a:blip r:embed="rId9"/>
+                    <a:stretch>
+                      <a:fillRect/>
+                    </a:stretch>
+                  </pic:blipFill>
+                  <pic:spPr>
+                    <a:xfrm>
+                      <a:off x="0" y="0"/>
+                      <a:ext cx="4438650" cy="1028700"/>
+                    </a:xfrm>
+                    <a:prstGeom prst="rect">
+                      <a:avLst/>
+                    </a:prstGeom>
+                    <a:noFill/>
+                    <a:ln>
+                      <a:noFill/>
+                    </a:ln>
+                  </pic:spPr>
+                </pic:pic>
+              </a:graphicData>
+            </a:graphic>
+          </wp:inline>
+        </w:drawing>
+      </w:r>
     </w:p>
     <w:p/>
     <w:p/>
+    <w:p/>
+    <w:p/>
+    <w:p/>
+    <w:p>
+      <w:r>
+        <w:drawing>
+          <wp:inline distT="0" distB="0" distL="114300" distR="114300">
+            <wp:extent cx="5269230" cy="3568700"/>
+            <wp:effectExtent l="0" t="0" r="1270" b="0"/>
+            <wp:docPr id="5" name="Picture 5"/>
+            <wp:cNvGraphicFramePr>
+              <a:graphicFrameLocks xmlns:a="http://schemas.openxmlformats.org/drawingml/2006/main" noChangeAspect="1"/>
+            </wp:cNvGraphicFramePr>
+            <a:graphic xmlns:a="http://schemas.openxmlformats.org/drawingml/2006/main">
+              <a:graphicData uri="http://schemas.openxmlformats.org/drawingml/2006/picture">
+                <pic:pic xmlns:pic="http://schemas.openxmlformats.org/drawingml/2006/picture">
+                  <pic:nvPicPr>
+                    <pic:cNvPr id="5" name="Picture 5"/>
+                    <pic:cNvPicPr>
+                      <a:picLocks noChangeAspect="1"/>
+                    </pic:cNvPicPr>
+                  </pic:nvPicPr>
+                  <pic:blipFill>
+                    <a:blip r:embed="rId10"/>
+                    <a:stretch>
+                      <a:fillRect/>
+                    </a:stretch>
+                  </pic:blipFill>
+                  <pic:spPr>
+                    <a:xfrm>
+                      <a:off x="0" y="0"/>
+                      <a:ext cx="5269230" cy="3568700"/>
+                    </a:xfrm>
+                    <a:prstGeom prst="rect">
+                      <a:avLst/>
+                    </a:prstGeom>
+                    <a:noFill/>
+                    <a:ln>
+                      <a:noFill/>
+                    </a:ln>
+                  </pic:spPr>
+                </pic:pic>
+              </a:graphicData>
+            </a:graphic>
+          </wp:inline>
+        </w:drawing>
+      </w:r>
+    </w:p>
     <w:p/>
     <w:p/>
     <w:sectPr>
@@ -309,6 +2588,18 @@
 <file path=word/numbering.xml><?xml version="1.0" encoding="utf-8"?>
 <w:numbering xmlns:wpc="http://schemas.microsoft.com/office/word/2010/wordprocessingCanvas" xmlns:mc="http://schemas.openxmlformats.org/markup-compatibility/2006" xmlns:o="urn:schemas-microsoft-com:office:office" xmlns:r="http://schemas.openxmlformats.org/officeDocument/2006/relationships" xmlns:m="http://schemas.openxmlformats.org/officeDocument/2006/math" xmlns:v="urn:schemas-microsoft-com:vml" xmlns:wp14="http://schemas.microsoft.com/office/word/2010/wordprocessingDrawing" xmlns:wp="http://schemas.openxmlformats.org/drawingml/2006/wordprocessingDrawing" xmlns:w10="urn:schemas-microsoft-com:office:word" xmlns:w="http://schemas.openxmlformats.org/wordprocessingml/2006/main" xmlns:w14="http://schemas.microsoft.com/office/word/2010/wordml" xmlns:wpg="http://schemas.microsoft.com/office/word/2010/wordprocessingGroup" xmlns:wpi="http://schemas.microsoft.com/office/word/2010/wordprocessingInk" xmlns:wne="http://schemas.microsoft.com/office/word/2006/wordml" xmlns:wps="http://schemas.microsoft.com/office/word/2010/wordprocessingShape" xmlns:wpsCustomData="http://www.wps.cn/officeDocument/2013/wpsCustomData" mc:Ignorable="w14 wp14">
   <w:abstractNum w:abstractNumId="0">
+    <w:nsid w:val="9C9F4BA9"/>
+    <w:multiLevelType w:val="singleLevel"/>
+    <w:tmpl w:val="9C9F4BA9"/>
+    <w:lvl w:ilvl="0" w:tentative="0">
+      <w:start w:val="6"/>
+      <w:numFmt w:val="upperLetter"/>
+      <w:suff w:val="nothing"/>
+      <w:lvlText w:val="%1-"/>
+      <w:lvlJc w:val="left"/>
+    </w:lvl>
+  </w:abstractNum>
+  <w:abstractNum w:abstractNumId="1">
     <w:nsid w:val="FFFFFF7C"/>
     <w:multiLevelType w:val="singleLevel"/>
     <w:tmpl w:val="FFFFFF7C"/>
@@ -326,7 +2617,7 @@
       </w:pPr>
     </w:lvl>
   </w:abstractNum>
-  <w:abstractNum w:abstractNumId="1">
+  <w:abstractNum w:abstractNumId="2">
     <w:nsid w:val="FFFFFF7D"/>
     <w:multiLevelType w:val="singleLevel"/>
     <w:tmpl w:val="FFFFFF7D"/>
@@ -344,7 +2635,7 @@
       </w:pPr>
     </w:lvl>
   </w:abstractNum>
-  <w:abstractNum w:abstractNumId="2">
+  <w:abstractNum w:abstractNumId="3">
     <w:nsid w:val="FFFFFF7E"/>
     <w:multiLevelType w:val="singleLevel"/>
     <w:tmpl w:val="FFFFFF7E"/>
@@ -362,7 +2653,7 @@
       </w:pPr>
     </w:lvl>
   </w:abstractNum>
-  <w:abstractNum w:abstractNumId="3">
+  <w:abstractNum w:abstractNumId="4">
     <w:nsid w:val="FFFFFF7F"/>
     <w:multiLevelType w:val="singleLevel"/>
     <w:tmpl w:val="FFFFFF7F"/>
@@ -380,7 +2671,7 @@
       </w:pPr>
     </w:lvl>
   </w:abstractNum>
-  <w:abstractNum w:abstractNumId="4">
+  <w:abstractNum w:abstractNumId="5">
     <w:nsid w:val="FFFFFF80"/>
     <w:multiLevelType w:val="singleLevel"/>
     <w:tmpl w:val="FFFFFF80"/>
@@ -401,7 +2692,7 @@
       </w:rPr>
     </w:lvl>
   </w:abstractNum>
-  <w:abstractNum w:abstractNumId="5">
+  <w:abstractNum w:abstractNumId="6">
     <w:nsid w:val="FFFFFF81"/>
     <w:multiLevelType w:val="singleLevel"/>
     <w:tmpl w:val="FFFFFF81"/>
@@ -422,7 +2713,7 @@
       </w:rPr>
     </w:lvl>
   </w:abstractNum>
-  <w:abstractNum w:abstractNumId="6">
+  <w:abstractNum w:abstractNumId="7">
     <w:nsid w:val="FFFFFF82"/>
     <w:multiLevelType w:val="singleLevel"/>
     <w:tmpl w:val="FFFFFF82"/>
@@ -443,7 +2734,7 @@
       </w:rPr>
     </w:lvl>
   </w:abstractNum>
-  <w:abstractNum w:abstractNumId="7">
+  <w:abstractNum w:abstractNumId="8">
     <w:nsid w:val="FFFFFF83"/>
     <w:multiLevelType w:val="singleLevel"/>
     <w:tmpl w:val="FFFFFF83"/>
@@ -464,7 +2755,7 @@
       </w:rPr>
     </w:lvl>
   </w:abstractNum>
-  <w:abstractNum w:abstractNumId="8">
+  <w:abstractNum w:abstractNumId="9">
     <w:nsid w:val="FFFFFF88"/>
     <w:multiLevelType w:val="singleLevel"/>
     <w:tmpl w:val="FFFFFF88"/>
@@ -482,7 +2773,7 @@
       </w:pPr>
     </w:lvl>
   </w:abstractNum>
-  <w:abstractNum w:abstractNumId="9">
+  <w:abstractNum w:abstractNumId="10">
     <w:nsid w:val="FFFFFF89"/>
     <w:multiLevelType w:val="singleLevel"/>
     <w:tmpl w:val="FFFFFF89"/>
@@ -504,33 +2795,36 @@
     </w:lvl>
   </w:abstractNum>
   <w:num w:numId="1">
+    <w:abstractNumId w:val="10"/>
+  </w:num>
+  <w:num w:numId="2">
+    <w:abstractNumId w:val="8"/>
+  </w:num>
+  <w:num w:numId="3">
+    <w:abstractNumId w:val="7"/>
+  </w:num>
+  <w:num w:numId="4">
+    <w:abstractNumId w:val="6"/>
+  </w:num>
+  <w:num w:numId="5">
+    <w:abstractNumId w:val="5"/>
+  </w:num>
+  <w:num w:numId="6">
     <w:abstractNumId w:val="9"/>
   </w:num>
-  <w:num w:numId="2">
-    <w:abstractNumId w:val="7"/>
-  </w:num>
-  <w:num w:numId="3">
-    <w:abstractNumId w:val="6"/>
-  </w:num>
-  <w:num w:numId="4">
-    <w:abstractNumId w:val="5"/>
-  </w:num>
-  <w:num w:numId="5">
+  <w:num w:numId="7">
     <w:abstractNumId w:val="4"/>
   </w:num>
-  <w:num w:numId="6">
-    <w:abstractNumId w:val="8"/>
-  </w:num>
-  <w:num w:numId="7">
+  <w:num w:numId="8">
     <w:abstractNumId w:val="3"/>
   </w:num>
-  <w:num w:numId="8">
+  <w:num w:numId="9">
     <w:abstractNumId w:val="2"/>
   </w:num>
-  <w:num w:numId="9">
+  <w:num w:numId="10">
     <w:abstractNumId w:val="1"/>
   </w:num>
-  <w:num w:numId="10">
+  <w:num w:numId="11">
     <w:abstractNumId w:val="0"/>
   </w:num>
 </w:numbering>
@@ -639,6 +2933,8 @@
     <w:lsdException w:qFormat="1" w:unhideWhenUsed="0" w:uiPriority="0" w:semiHidden="0" w:name="Document Map"/>
     <w:lsdException w:qFormat="1" w:unhideWhenUsed="0" w:uiPriority="0" w:semiHidden="0" w:name="Plain Text"/>
     <w:lsdException w:qFormat="1" w:unhideWhenUsed="0" w:uiPriority="0" w:semiHidden="0" w:name="E-mail Signature"/>
+    <w:lsdException w:unhideWhenUsed="0" w:uiPriority="0" w:semiHidden="0" w:name=""/>
+    <w:lsdException w:unhideWhenUsed="0" w:uiPriority="0" w:semiHidden="0" w:name=""/>
     <w:lsdException w:qFormat="1" w:unhideWhenUsed="0" w:uiPriority="0" w:semiHidden="0" w:name="Normal (Web)"/>
     <w:lsdException w:unhideWhenUsed="0" w:uiPriority="0" w:semiHidden="0" w:name="HTML Acronym"/>
     <w:lsdException w:qFormat="1" w:unhideWhenUsed="0" w:uiPriority="0" w:semiHidden="0" w:name="HTML Address"/>
@@ -1829,12 +4125,18 @@
   </w:style>
   <w:style w:type="paragraph" w:styleId="85">
     <w:name w:val="Normal (Web)"/>
-    <w:basedOn w:val="1"/>
     <w:qFormat/>
     <w:uiPriority w:val="0"/>
+    <w:pPr>
+      <w:spacing w:before="0" w:beforeAutospacing="1" w:after="0" w:afterAutospacing="1"/>
+      <w:ind w:left="0" w:right="0"/>
+      <w:jc w:val="left"/>
+    </w:pPr>
     <w:rPr>
+      <w:kern w:val="0"/>
       <w:sz w:val="24"/>
       <w:szCs w:val="24"/>
+      <w:lang w:val="en-US" w:eastAsia="zh-CN" w:bidi="ar"/>
     </w:rPr>
   </w:style>
   <w:style w:type="paragraph" w:styleId="86">
@@ -14741,6 +17043,40 @@
       <w:color w:val="FF0000"/>
       <w:sz w:val="32"/>
       <w:szCs w:val="24"/>
+    </w:rPr>
+  </w:style>
+  <w:style w:type="paragraph" w:styleId="250">
+    <w:name w:val=""/>
+    <w:basedOn w:val="1"/>
+    <w:next w:val="1"/>
+    <w:uiPriority w:val="0"/>
+    <w:pPr>
+      <w:pBdr>
+        <w:bottom w:val="single" w:color="auto" w:sz="6" w:space="1"/>
+      </w:pBdr>
+      <w:jc w:val="center"/>
+    </w:pPr>
+    <w:rPr>
+      <w:rFonts w:ascii="Arial" w:eastAsia="SimSun"/>
+      <w:vanish/>
+      <w:sz w:val="16"/>
+    </w:rPr>
+  </w:style>
+  <w:style w:type="paragraph" w:styleId="251">
+    <w:name w:val=""/>
+    <w:basedOn w:val="1"/>
+    <w:next w:val="1"/>
+    <w:uiPriority w:val="0"/>
+    <w:pPr>
+      <w:pBdr>
+        <w:top w:val="single" w:color="auto" w:sz="6" w:space="1"/>
+      </w:pBdr>
+      <w:jc w:val="center"/>
+    </w:pPr>
+    <w:rPr>
+      <w:rFonts w:ascii="Arial" w:eastAsia="SimSun"/>
+      <w:vanish/>
+      <w:sz w:val="16"/>
     </w:rPr>
   </w:style>
 </w:styles>

</xml_diff>

<commit_message>
Sept24, 2023 Update to Proposed system Result
Algorithms trained Huber Regressor,Ridge Regression, Linear Regression,Least Angle Regression,  Lasso Regression, Lasso Least Angle Regression, Dummy Regressor,
</commit_message>
<xml_diff>
--- a/Proposed System Results Compilation .docx
+++ b/Proposed System Results Compilation .docx
@@ -756,6 +756,14 @@
                 <w:lang w:val="en-US"/>
               </w:rPr>
             </w:pPr>
+            <w:r>
+              <w:rPr>
+                <w:rFonts w:hint="default"/>
+                <w:vertAlign w:val="baseline"/>
+                <w:lang w:val="en-US"/>
+              </w:rPr>
+              <w:t>Linear Regression</w:t>
+            </w:r>
           </w:p>
         </w:tc>
         <w:tc>
@@ -770,6 +778,12 @@
                 <w:lang w:val="en-US"/>
               </w:rPr>
             </w:pPr>
+            <w:r>
+              <w:rPr>
+                <w:rFonts w:hint="default"/>
+              </w:rPr>
+              <w:t>0.6469544781787253</w:t>
+            </w:r>
           </w:p>
         </w:tc>
         <w:tc>
@@ -784,6 +798,12 @@
                 <w:lang w:val="en-US"/>
               </w:rPr>
             </w:pPr>
+            <w:r>
+              <w:rPr>
+                <w:rFonts w:hint="default"/>
+              </w:rPr>
+              <w:t>2.294108764277203</w:t>
+            </w:r>
           </w:p>
         </w:tc>
         <w:tc>
@@ -798,6 +818,12 @@
                 <w:lang w:val="en-US"/>
               </w:rPr>
             </w:pPr>
+            <w:r>
+              <w:rPr>
+                <w:rFonts w:hint="default"/>
+              </w:rPr>
+              <w:t>1.5146315605708218</w:t>
+            </w:r>
           </w:p>
         </w:tc>
         <w:tc>
@@ -812,6 +838,12 @@
                 <w:lang w:val="en-US"/>
               </w:rPr>
             </w:pPr>
+            <w:r>
+              <w:rPr>
+                <w:rFonts w:hint="default"/>
+              </w:rPr>
+              <w:t>0.8377527398064043</w:t>
+            </w:r>
           </w:p>
         </w:tc>
       </w:tr>
@@ -825,6 +857,10 @@
             <w:insideH w:val="single" w:color="auto" w:sz="4" w:space="0"/>
             <w:insideV w:val="single" w:color="auto" w:sz="4" w:space="0"/>
           </w:tblBorders>
+          <w:tblCellMar>
+            <w:left w:w="108" w:type="dxa"/>
+            <w:right w:w="108" w:type="dxa"/>
+          </w:tblCellMar>
         </w:tblPrEx>
         <w:tc>
           <w:tcPr>
@@ -838,6 +874,14 @@
                 <w:lang w:val="en-US"/>
               </w:rPr>
             </w:pPr>
+            <w:r>
+              <w:rPr>
+                <w:rFonts w:hint="default"/>
+                <w:vertAlign w:val="baseline"/>
+                <w:lang w:val="en-US"/>
+              </w:rPr>
+              <w:t>Huber Regression</w:t>
+            </w:r>
           </w:p>
         </w:tc>
         <w:tc>
@@ -852,6 +896,12 @@
                 <w:lang w:val="en-US"/>
               </w:rPr>
             </w:pPr>
+            <w:r>
+              <w:rPr>
+                <w:rFonts w:hint="default"/>
+              </w:rPr>
+              <w:t>0.36400001573554447</w:t>
+            </w:r>
           </w:p>
         </w:tc>
         <w:tc>
@@ -866,6 +916,12 @@
                 <w:lang w:val="en-US"/>
               </w:rPr>
             </w:pPr>
+            <w:r>
+              <w:rPr>
+                <w:rFonts w:hint="default"/>
+              </w:rPr>
+              <w:t>2.3239999991083664</w:t>
+            </w:r>
           </w:p>
         </w:tc>
         <w:tc>
@@ -880,6 +936,12 @@
                 <w:lang w:val="en-US"/>
               </w:rPr>
             </w:pPr>
+            <w:r>
+              <w:rPr>
+                <w:rFonts w:hint="default"/>
+              </w:rPr>
+              <w:t>1.5244671197203192</w:t>
+            </w:r>
           </w:p>
         </w:tc>
         <w:tc>
@@ -894,6 +956,614 @@
                 <w:lang w:val="en-US"/>
               </w:rPr>
             </w:pPr>
+            <w:r>
+              <w:rPr>
+                <w:rFonts w:hint="default"/>
+              </w:rPr>
+              <w:t>0.8356387288969487</w:t>
+            </w:r>
+          </w:p>
+        </w:tc>
+      </w:tr>
+      <w:tr>
+        <w:tblPrEx>
+          <w:tblBorders>
+            <w:top w:val="single" w:color="auto" w:sz="4" w:space="0"/>
+            <w:left w:val="single" w:color="auto" w:sz="4" w:space="0"/>
+            <w:bottom w:val="single" w:color="auto" w:sz="4" w:space="0"/>
+            <w:right w:val="single" w:color="auto" w:sz="4" w:space="0"/>
+            <w:insideH w:val="single" w:color="auto" w:sz="4" w:space="0"/>
+            <w:insideV w:val="single" w:color="auto" w:sz="4" w:space="0"/>
+          </w:tblBorders>
+          <w:tblCellMar>
+            <w:left w:w="108" w:type="dxa"/>
+            <w:right w:w="108" w:type="dxa"/>
+          </w:tblCellMar>
+        </w:tblPrEx>
+        <w:tc>
+          <w:tcPr>
+            <w:tcW w:w="1291" w:type="dxa"/>
+          </w:tcPr>
+          <w:p>
+            <w:pPr>
+              <w:rPr>
+                <w:rFonts w:hint="default"/>
+                <w:vertAlign w:val="baseline"/>
+                <w:lang w:val="en-US"/>
+              </w:rPr>
+            </w:pPr>
+            <w:r>
+              <w:rPr>
+                <w:rFonts w:hint="default"/>
+                <w:vertAlign w:val="baseline"/>
+                <w:lang w:val="en-US"/>
+              </w:rPr>
+              <w:t>Least Angle Regression</w:t>
+            </w:r>
+          </w:p>
+        </w:tc>
+        <w:tc>
+          <w:tcPr>
+            <w:tcW w:w="1200" w:type="dxa"/>
+          </w:tcPr>
+          <w:p>
+            <w:pPr>
+              <w:rPr>
+                <w:rFonts w:hint="default"/>
+                <w:vertAlign w:val="baseline"/>
+                <w:lang w:val="en-US"/>
+              </w:rPr>
+            </w:pPr>
+            <w:r>
+              <w:rPr>
+                <w:rFonts w:hint="default"/>
+              </w:rPr>
+              <w:t>0.6469544781787256</w:t>
+            </w:r>
+          </w:p>
+        </w:tc>
+        <w:tc>
+          <w:tcPr>
+            <w:tcW w:w="1408" w:type="dxa"/>
+          </w:tcPr>
+          <w:p>
+            <w:pPr>
+              <w:rPr>
+                <w:rFonts w:hint="default"/>
+                <w:vertAlign w:val="baseline"/>
+                <w:lang w:val="en-US"/>
+              </w:rPr>
+            </w:pPr>
+            <w:r>
+              <w:rPr>
+                <w:rFonts w:hint="default"/>
+              </w:rPr>
+              <w:t>2.294108764277203</w:t>
+            </w:r>
+          </w:p>
+        </w:tc>
+        <w:tc>
+          <w:tcPr>
+            <w:tcW w:w="1867" w:type="dxa"/>
+          </w:tcPr>
+          <w:p>
+            <w:pPr>
+              <w:rPr>
+                <w:rFonts w:hint="default"/>
+                <w:vertAlign w:val="baseline"/>
+                <w:lang w:val="en-US"/>
+              </w:rPr>
+            </w:pPr>
+            <w:r>
+              <w:rPr>
+                <w:rFonts w:hint="default"/>
+              </w:rPr>
+              <w:t>1.5146315605708218</w:t>
+            </w:r>
+          </w:p>
+        </w:tc>
+        <w:tc>
+          <w:tcPr>
+            <w:tcW w:w="2756" w:type="dxa"/>
+          </w:tcPr>
+          <w:p>
+            <w:pPr>
+              <w:rPr>
+                <w:rFonts w:hint="default"/>
+                <w:vertAlign w:val="baseline"/>
+                <w:lang w:val="en-US"/>
+              </w:rPr>
+            </w:pPr>
+            <w:r>
+              <w:rPr>
+                <w:rFonts w:hint="default"/>
+              </w:rPr>
+              <w:t>0.8377527398064043</w:t>
+            </w:r>
+          </w:p>
+        </w:tc>
+      </w:tr>
+      <w:tr>
+        <w:tblPrEx>
+          <w:tblBorders>
+            <w:top w:val="single" w:color="auto" w:sz="4" w:space="0"/>
+            <w:left w:val="single" w:color="auto" w:sz="4" w:space="0"/>
+            <w:bottom w:val="single" w:color="auto" w:sz="4" w:space="0"/>
+            <w:right w:val="single" w:color="auto" w:sz="4" w:space="0"/>
+            <w:insideH w:val="single" w:color="auto" w:sz="4" w:space="0"/>
+            <w:insideV w:val="single" w:color="auto" w:sz="4" w:space="0"/>
+          </w:tblBorders>
+          <w:tblCellMar>
+            <w:left w:w="108" w:type="dxa"/>
+            <w:right w:w="108" w:type="dxa"/>
+          </w:tblCellMar>
+        </w:tblPrEx>
+        <w:tc>
+          <w:tcPr>
+            <w:tcW w:w="1291" w:type="dxa"/>
+          </w:tcPr>
+          <w:p>
+            <w:pPr>
+              <w:rPr>
+                <w:rFonts w:hint="default"/>
+                <w:vertAlign w:val="baseline"/>
+                <w:lang w:val="en-US"/>
+              </w:rPr>
+            </w:pPr>
+            <w:r>
+              <w:rPr>
+                <w:rFonts w:hint="default"/>
+                <w:vertAlign w:val="baseline"/>
+                <w:lang w:val="en-US"/>
+              </w:rPr>
+              <w:t>Lasso Regresion</w:t>
+            </w:r>
+          </w:p>
+        </w:tc>
+        <w:tc>
+          <w:tcPr>
+            <w:tcW w:w="1200" w:type="dxa"/>
+          </w:tcPr>
+          <w:p>
+            <w:pPr>
+              <w:rPr>
+                <w:rFonts w:hint="default"/>
+                <w:vertAlign w:val="baseline"/>
+                <w:lang w:val="en-US"/>
+              </w:rPr>
+            </w:pPr>
+            <w:r>
+              <w:rPr>
+                <w:rFonts w:hint="default"/>
+              </w:rPr>
+              <w:t>0.9345418157385402</w:t>
+            </w:r>
+          </w:p>
+        </w:tc>
+        <w:tc>
+          <w:tcPr>
+            <w:tcW w:w="1408" w:type="dxa"/>
+          </w:tcPr>
+          <w:p>
+            <w:pPr>
+              <w:rPr>
+                <w:rFonts w:hint="default"/>
+                <w:vertAlign w:val="baseline"/>
+                <w:lang w:val="en-US"/>
+              </w:rPr>
+            </w:pPr>
+            <w:r>
+              <w:rPr>
+                <w:rFonts w:hint="default"/>
+              </w:rPr>
+              <w:t>2.639120238170266</w:t>
+            </w:r>
+          </w:p>
+        </w:tc>
+        <w:tc>
+          <w:tcPr>
+            <w:tcW w:w="1867" w:type="dxa"/>
+          </w:tcPr>
+          <w:p>
+            <w:pPr>
+              <w:rPr>
+                <w:rFonts w:hint="default"/>
+                <w:vertAlign w:val="baseline"/>
+                <w:lang w:val="en-US"/>
+              </w:rPr>
+            </w:pPr>
+            <w:r>
+              <w:rPr>
+                <w:rFonts w:hint="default"/>
+              </w:rPr>
+              <w:t>1.5146315605708218</w:t>
+            </w:r>
+          </w:p>
+        </w:tc>
+        <w:tc>
+          <w:tcPr>
+            <w:tcW w:w="2756" w:type="dxa"/>
+          </w:tcPr>
+          <w:p>
+            <w:pPr>
+              <w:rPr>
+                <w:rFonts w:hint="default"/>
+                <w:vertAlign w:val="baseline"/>
+                <w:lang w:val="en-US"/>
+              </w:rPr>
+            </w:pPr>
+            <w:r>
+              <w:rPr>
+                <w:rFonts w:hint="default"/>
+              </w:rPr>
+              <w:t>0.8133523420370595</w:t>
+            </w:r>
+          </w:p>
+        </w:tc>
+      </w:tr>
+      <w:tr>
+        <w:tblPrEx>
+          <w:tblBorders>
+            <w:top w:val="single" w:color="auto" w:sz="4" w:space="0"/>
+            <w:left w:val="single" w:color="auto" w:sz="4" w:space="0"/>
+            <w:bottom w:val="single" w:color="auto" w:sz="4" w:space="0"/>
+            <w:right w:val="single" w:color="auto" w:sz="4" w:space="0"/>
+            <w:insideH w:val="single" w:color="auto" w:sz="4" w:space="0"/>
+            <w:insideV w:val="single" w:color="auto" w:sz="4" w:space="0"/>
+          </w:tblBorders>
+          <w:tblCellMar>
+            <w:left w:w="108" w:type="dxa"/>
+            <w:right w:w="108" w:type="dxa"/>
+          </w:tblCellMar>
+        </w:tblPrEx>
+        <w:tc>
+          <w:tcPr>
+            <w:tcW w:w="1291" w:type="dxa"/>
+          </w:tcPr>
+          <w:p>
+            <w:pPr>
+              <w:rPr>
+                <w:rFonts w:hint="default"/>
+                <w:vertAlign w:val="baseline"/>
+                <w:lang w:val="en-US"/>
+              </w:rPr>
+            </w:pPr>
+            <w:r>
+              <w:rPr>
+                <w:rFonts w:hint="default"/>
+                <w:vertAlign w:val="baseline"/>
+                <w:lang w:val="en-US"/>
+              </w:rPr>
+              <w:t>Lasso Least Angle Regression</w:t>
+            </w:r>
+          </w:p>
+        </w:tc>
+        <w:tc>
+          <w:tcPr>
+            <w:tcW w:w="1200" w:type="dxa"/>
+          </w:tcPr>
+          <w:p>
+            <w:pPr>
+              <w:rPr>
+                <w:rFonts w:hint="default"/>
+                <w:vertAlign w:val="baseline"/>
+                <w:lang w:val="en-US"/>
+              </w:rPr>
+            </w:pPr>
+            <w:r>
+              <w:rPr>
+                <w:rFonts w:hint="default"/>
+              </w:rPr>
+              <w:t>0.9345396967691519</w:t>
+            </w:r>
+          </w:p>
+        </w:tc>
+        <w:tc>
+          <w:tcPr>
+            <w:tcW w:w="1408" w:type="dxa"/>
+          </w:tcPr>
+          <w:p>
+            <w:pPr>
+              <w:rPr>
+                <w:rFonts w:hint="default"/>
+                <w:vertAlign w:val="baseline"/>
+                <w:lang w:val="en-US"/>
+              </w:rPr>
+            </w:pPr>
+            <w:r>
+              <w:rPr>
+                <w:rFonts w:hint="default"/>
+              </w:rPr>
+              <w:t>2.63911656824673</w:t>
+            </w:r>
+          </w:p>
+        </w:tc>
+        <w:tc>
+          <w:tcPr>
+            <w:tcW w:w="1867" w:type="dxa"/>
+          </w:tcPr>
+          <w:p>
+            <w:pPr>
+              <w:rPr>
+                <w:rFonts w:hint="default"/>
+                <w:vertAlign w:val="baseline"/>
+                <w:lang w:val="en-US"/>
+              </w:rPr>
+            </w:pPr>
+            <w:r>
+              <w:rPr>
+                <w:rFonts w:hint="default"/>
+              </w:rPr>
+              <w:t>1.62453580085104</w:t>
+            </w:r>
+          </w:p>
+        </w:tc>
+        <w:tc>
+          <w:tcPr>
+            <w:tcW w:w="2756" w:type="dxa"/>
+          </w:tcPr>
+          <w:p>
+            <w:pPr>
+              <w:rPr>
+                <w:rFonts w:hint="default"/>
+                <w:vertAlign w:val="baseline"/>
+                <w:lang w:val="en-US"/>
+              </w:rPr>
+            </w:pPr>
+            <w:r>
+              <w:rPr>
+                <w:rFonts w:hint="default"/>
+              </w:rPr>
+              <w:t>0.8133526015866711</w:t>
+            </w:r>
+          </w:p>
+        </w:tc>
+      </w:tr>
+      <w:tr>
+        <w:tblPrEx>
+          <w:tblBorders>
+            <w:top w:val="single" w:color="auto" w:sz="4" w:space="0"/>
+            <w:left w:val="single" w:color="auto" w:sz="4" w:space="0"/>
+            <w:bottom w:val="single" w:color="auto" w:sz="4" w:space="0"/>
+            <w:right w:val="single" w:color="auto" w:sz="4" w:space="0"/>
+            <w:insideH w:val="single" w:color="auto" w:sz="4" w:space="0"/>
+            <w:insideV w:val="single" w:color="auto" w:sz="4" w:space="0"/>
+          </w:tblBorders>
+          <w:tblCellMar>
+            <w:left w:w="108" w:type="dxa"/>
+            <w:right w:w="108" w:type="dxa"/>
+          </w:tblCellMar>
+        </w:tblPrEx>
+        <w:tc>
+          <w:tcPr>
+            <w:tcW w:w="1291" w:type="dxa"/>
+          </w:tcPr>
+          <w:p>
+            <w:pPr>
+              <w:rPr>
+                <w:rFonts w:hint="default"/>
+                <w:vertAlign w:val="baseline"/>
+                <w:lang w:val="en-US"/>
+              </w:rPr>
+            </w:pPr>
+            <w:r>
+              <w:rPr>
+                <w:rFonts w:hint="default"/>
+                <w:b/>
+                <w:bCs/>
+                <w:vertAlign w:val="baseline"/>
+                <w:lang w:val="en-US"/>
+              </w:rPr>
+              <w:t>*</w:t>
+            </w:r>
+            <w:r>
+              <w:rPr>
+                <w:rFonts w:hint="default"/>
+                <w:vertAlign w:val="baseline"/>
+                <w:lang w:val="en-US"/>
+              </w:rPr>
+              <w:t>Dummy Regressor</w:t>
+            </w:r>
+          </w:p>
+        </w:tc>
+        <w:tc>
+          <w:tcPr>
+            <w:tcW w:w="1200" w:type="dxa"/>
+          </w:tcPr>
+          <w:p>
+            <w:pPr>
+              <w:rPr>
+                <w:rFonts w:hint="default"/>
+                <w:vertAlign w:val="baseline"/>
+                <w:lang w:val="en-US"/>
+              </w:rPr>
+            </w:pPr>
+            <w:r>
+              <w:rPr>
+                <w:rFonts w:hint="default"/>
+              </w:rPr>
+              <w:t>2.817227722772277</w:t>
+            </w:r>
+          </w:p>
+        </w:tc>
+        <w:tc>
+          <w:tcPr>
+            <w:tcW w:w="1408" w:type="dxa"/>
+          </w:tcPr>
+          <w:p>
+            <w:pPr>
+              <w:rPr>
+                <w:rFonts w:hint="default"/>
+                <w:vertAlign w:val="baseline"/>
+                <w:lang w:val="en-US"/>
+              </w:rPr>
+            </w:pPr>
+            <w:r>
+              <w:rPr>
+                <w:rFonts w:hint="default"/>
+              </w:rPr>
+              <w:t>14.139588079600038</w:t>
+            </w:r>
+          </w:p>
+        </w:tc>
+        <w:tc>
+          <w:tcPr>
+            <w:tcW w:w="1867" w:type="dxa"/>
+          </w:tcPr>
+          <w:p>
+            <w:pPr>
+              <w:rPr>
+                <w:rFonts w:hint="default"/>
+                <w:vertAlign w:val="baseline"/>
+                <w:lang w:val="en-US"/>
+              </w:rPr>
+            </w:pPr>
+            <w:r>
+              <w:rPr>
+                <w:rFonts w:hint="default"/>
+              </w:rPr>
+              <w:t>3.7602643629936496</w:t>
+            </w:r>
+          </w:p>
+        </w:tc>
+        <w:tc>
+          <w:tcPr>
+            <w:tcW w:w="2756" w:type="dxa"/>
+          </w:tcPr>
+          <w:p>
+            <w:pPr>
+              <w:rPr>
+                <w:rFonts w:hint="default"/>
+                <w:vertAlign w:val="baseline"/>
+                <w:lang w:val="en-US"/>
+              </w:rPr>
+            </w:pPr>
+            <w:r>
+              <w:rPr>
+                <w:rFonts w:hint="default"/>
+              </w:rPr>
+              <w:t>-2.8852334255091705e-07</w:t>
+            </w:r>
+          </w:p>
+        </w:tc>
+      </w:tr>
+      <w:tr>
+        <w:tblPrEx>
+          <w:tblBorders>
+            <w:top w:val="single" w:color="auto" w:sz="4" w:space="0"/>
+            <w:left w:val="single" w:color="auto" w:sz="4" w:space="0"/>
+            <w:bottom w:val="single" w:color="auto" w:sz="4" w:space="0"/>
+            <w:right w:val="single" w:color="auto" w:sz="4" w:space="0"/>
+            <w:insideH w:val="single" w:color="auto" w:sz="4" w:space="0"/>
+            <w:insideV w:val="single" w:color="auto" w:sz="4" w:space="0"/>
+          </w:tblBorders>
+          <w:tblCellMar>
+            <w:left w:w="108" w:type="dxa"/>
+            <w:right w:w="108" w:type="dxa"/>
+          </w:tblCellMar>
+        </w:tblPrEx>
+        <w:tc>
+          <w:tcPr>
+            <w:tcW w:w="1291" w:type="dxa"/>
+          </w:tcPr>
+          <w:p>
+            <w:pPr>
+              <w:rPr>
+                <w:rFonts w:hint="default"/>
+                <w:vertAlign w:val="baseline"/>
+                <w:lang w:val="en-US"/>
+              </w:rPr>
+            </w:pPr>
+            <w:r>
+              <w:rPr>
+                <w:rFonts w:hint="default"/>
+                <w:vertAlign w:val="baseline"/>
+                <w:lang w:val="en-US"/>
+              </w:rPr>
+              <w:t>Ridge Regressor</w:t>
+            </w:r>
+          </w:p>
+        </w:tc>
+        <w:tc>
+          <w:tcPr>
+            <w:tcW w:w="1200" w:type="dxa"/>
+          </w:tcPr>
+          <w:p>
+            <w:pPr>
+              <w:rPr>
+                <w:rFonts w:hint="default"/>
+                <w:vertAlign w:val="baseline"/>
+                <w:lang w:val="en-US"/>
+              </w:rPr>
+            </w:pPr>
+            <w:r>
+              <w:rPr>
+                <w:rFonts w:hint="default"/>
+              </w:rPr>
+              <w:t>0.6470564484628811</w:t>
+            </w:r>
+          </w:p>
+        </w:tc>
+        <w:tc>
+          <w:tcPr>
+            <w:tcW w:w="1408" w:type="dxa"/>
+          </w:tcPr>
+          <w:p>
+            <w:pPr>
+              <w:rPr>
+                <w:rFonts w:hint="default"/>
+                <w:vertAlign w:val="baseline"/>
+                <w:lang w:val="en-US"/>
+              </w:rPr>
+            </w:pPr>
+            <w:r>
+              <w:rPr>
+                <w:rFonts w:hint="default"/>
+              </w:rPr>
+              <w:t>2.294093600504422</w:t>
+            </w:r>
+          </w:p>
+        </w:tc>
+        <w:tc>
+          <w:tcPr>
+            <w:tcW w:w="1867" w:type="dxa"/>
+          </w:tcPr>
+          <w:p>
+            <w:pPr>
+              <w:rPr>
+                <w:rFonts w:hint="default"/>
+                <w:vertAlign w:val="baseline"/>
+                <w:lang w:val="en-US"/>
+              </w:rPr>
+            </w:pPr>
+            <w:r>
+              <w:rPr>
+                <w:rFonts w:hint="default"/>
+              </w:rPr>
+              <w:t>1.5146265547997044</w:t>
+            </w:r>
+          </w:p>
+        </w:tc>
+        <w:tc>
+          <w:tcPr>
+            <w:tcW w:w="2756" w:type="dxa"/>
+          </w:tcPr>
+          <w:p>
+            <w:pPr>
+              <w:rPr>
+                <w:rFonts w:hint="default"/>
+                <w:vertAlign w:val="baseline"/>
+                <w:lang w:val="en-US"/>
+              </w:rPr>
+            </w:pPr>
+            <w:r>
+              <w:rPr>
+                <w:rFonts w:hint="default"/>
+              </w:rPr>
+              <w:t>0.8377538122405566</w:t>
+            </w:r>
+            <w:bookmarkStart w:id="0" w:name="_GoBack"/>
+            <w:bookmarkEnd w:id="0"/>
           </w:p>
         </w:tc>
       </w:tr>
@@ -934,8 +1604,6 @@
             <w:pPr>
               <w:rPr>
                 <w:rFonts w:hint="default"/>
-                <w:vertAlign w:val="baseline"/>
-                <w:lang w:val="en-US"/>
               </w:rPr>
             </w:pPr>
           </w:p>
@@ -948,8 +1616,6 @@
             <w:pPr>
               <w:rPr>
                 <w:rFonts w:hint="default"/>
-                <w:vertAlign w:val="baseline"/>
-                <w:lang w:val="en-US"/>
               </w:rPr>
             </w:pPr>
           </w:p>
@@ -962,8 +1628,6 @@
             <w:pPr>
               <w:rPr>
                 <w:rFonts w:hint="default"/>
-                <w:vertAlign w:val="baseline"/>
-                <w:lang w:val="en-US"/>
               </w:rPr>
             </w:pPr>
           </w:p>
@@ -976,8 +1640,6 @@
             <w:pPr>
               <w:rPr>
                 <w:rFonts w:hint="default"/>
-                <w:vertAlign w:val="baseline"/>
-                <w:lang w:val="en-US"/>
               </w:rPr>
             </w:pPr>
           </w:p>
@@ -993,10 +1655,6 @@
             <w:insideH w:val="single" w:color="auto" w:sz="4" w:space="0"/>
             <w:insideV w:val="single" w:color="auto" w:sz="4" w:space="0"/>
           </w:tblBorders>
-          <w:tblCellMar>
-            <w:left w:w="108" w:type="dxa"/>
-            <w:right w:w="108" w:type="dxa"/>
-          </w:tblCellMar>
         </w:tblPrEx>
         <w:tc>
           <w:tcPr>
@@ -1020,8 +1678,6 @@
             <w:pPr>
               <w:rPr>
                 <w:rFonts w:hint="default"/>
-                <w:vertAlign w:val="baseline"/>
-                <w:lang w:val="en-US"/>
               </w:rPr>
             </w:pPr>
           </w:p>
@@ -1034,8 +1690,6 @@
             <w:pPr>
               <w:rPr>
                 <w:rFonts w:hint="default"/>
-                <w:vertAlign w:val="baseline"/>
-                <w:lang w:val="en-US"/>
               </w:rPr>
             </w:pPr>
           </w:p>
@@ -1048,8 +1702,6 @@
             <w:pPr>
               <w:rPr>
                 <w:rFonts w:hint="default"/>
-                <w:vertAlign w:val="baseline"/>
-                <w:lang w:val="en-US"/>
               </w:rPr>
             </w:pPr>
           </w:p>
@@ -1062,266 +1714,6 @@
             <w:pPr>
               <w:rPr>
                 <w:rFonts w:hint="default"/>
-                <w:vertAlign w:val="baseline"/>
-                <w:lang w:val="en-US"/>
-              </w:rPr>
-            </w:pPr>
-          </w:p>
-        </w:tc>
-      </w:tr>
-      <w:tr>
-        <w:tblPrEx>
-          <w:tblBorders>
-            <w:top w:val="single" w:color="auto" w:sz="4" w:space="0"/>
-            <w:left w:val="single" w:color="auto" w:sz="4" w:space="0"/>
-            <w:bottom w:val="single" w:color="auto" w:sz="4" w:space="0"/>
-            <w:right w:val="single" w:color="auto" w:sz="4" w:space="0"/>
-            <w:insideH w:val="single" w:color="auto" w:sz="4" w:space="0"/>
-            <w:insideV w:val="single" w:color="auto" w:sz="4" w:space="0"/>
-          </w:tblBorders>
-          <w:tblCellMar>
-            <w:left w:w="108" w:type="dxa"/>
-            <w:right w:w="108" w:type="dxa"/>
-          </w:tblCellMar>
-        </w:tblPrEx>
-        <w:tc>
-          <w:tcPr>
-            <w:tcW w:w="1291" w:type="dxa"/>
-          </w:tcPr>
-          <w:p>
-            <w:pPr>
-              <w:rPr>
-                <w:rFonts w:hint="default"/>
-                <w:vertAlign w:val="baseline"/>
-                <w:lang w:val="en-US"/>
-              </w:rPr>
-            </w:pPr>
-          </w:p>
-        </w:tc>
-        <w:tc>
-          <w:tcPr>
-            <w:tcW w:w="1200" w:type="dxa"/>
-          </w:tcPr>
-          <w:p>
-            <w:pPr>
-              <w:rPr>
-                <w:rFonts w:hint="default"/>
-                <w:vertAlign w:val="baseline"/>
-                <w:lang w:val="en-US"/>
-              </w:rPr>
-            </w:pPr>
-          </w:p>
-        </w:tc>
-        <w:tc>
-          <w:tcPr>
-            <w:tcW w:w="1408" w:type="dxa"/>
-          </w:tcPr>
-          <w:p>
-            <w:pPr>
-              <w:rPr>
-                <w:rFonts w:hint="default"/>
-                <w:vertAlign w:val="baseline"/>
-                <w:lang w:val="en-US"/>
-              </w:rPr>
-            </w:pPr>
-          </w:p>
-        </w:tc>
-        <w:tc>
-          <w:tcPr>
-            <w:tcW w:w="1867" w:type="dxa"/>
-          </w:tcPr>
-          <w:p>
-            <w:pPr>
-              <w:rPr>
-                <w:rFonts w:hint="default"/>
-                <w:vertAlign w:val="baseline"/>
-                <w:lang w:val="en-US"/>
-              </w:rPr>
-            </w:pPr>
-          </w:p>
-        </w:tc>
-        <w:tc>
-          <w:tcPr>
-            <w:tcW w:w="2756" w:type="dxa"/>
-          </w:tcPr>
-          <w:p>
-            <w:pPr>
-              <w:rPr>
-                <w:rFonts w:hint="default"/>
-                <w:vertAlign w:val="baseline"/>
-                <w:lang w:val="en-US"/>
-              </w:rPr>
-            </w:pPr>
-          </w:p>
-        </w:tc>
-      </w:tr>
-      <w:tr>
-        <w:tblPrEx>
-          <w:tblBorders>
-            <w:top w:val="single" w:color="auto" w:sz="4" w:space="0"/>
-            <w:left w:val="single" w:color="auto" w:sz="4" w:space="0"/>
-            <w:bottom w:val="single" w:color="auto" w:sz="4" w:space="0"/>
-            <w:right w:val="single" w:color="auto" w:sz="4" w:space="0"/>
-            <w:insideH w:val="single" w:color="auto" w:sz="4" w:space="0"/>
-            <w:insideV w:val="single" w:color="auto" w:sz="4" w:space="0"/>
-          </w:tblBorders>
-          <w:tblCellMar>
-            <w:left w:w="108" w:type="dxa"/>
-            <w:right w:w="108" w:type="dxa"/>
-          </w:tblCellMar>
-        </w:tblPrEx>
-        <w:tc>
-          <w:tcPr>
-            <w:tcW w:w="1291" w:type="dxa"/>
-          </w:tcPr>
-          <w:p>
-            <w:pPr>
-              <w:rPr>
-                <w:rFonts w:hint="default"/>
-                <w:vertAlign w:val="baseline"/>
-                <w:lang w:val="en-US"/>
-              </w:rPr>
-            </w:pPr>
-          </w:p>
-        </w:tc>
-        <w:tc>
-          <w:tcPr>
-            <w:tcW w:w="1200" w:type="dxa"/>
-          </w:tcPr>
-          <w:p>
-            <w:pPr>
-              <w:rPr>
-                <w:rFonts w:hint="default"/>
-                <w:vertAlign w:val="baseline"/>
-                <w:lang w:val="en-US"/>
-              </w:rPr>
-            </w:pPr>
-          </w:p>
-        </w:tc>
-        <w:tc>
-          <w:tcPr>
-            <w:tcW w:w="1408" w:type="dxa"/>
-          </w:tcPr>
-          <w:p>
-            <w:pPr>
-              <w:rPr>
-                <w:rFonts w:hint="default"/>
-                <w:vertAlign w:val="baseline"/>
-                <w:lang w:val="en-US"/>
-              </w:rPr>
-            </w:pPr>
-          </w:p>
-        </w:tc>
-        <w:tc>
-          <w:tcPr>
-            <w:tcW w:w="1867" w:type="dxa"/>
-          </w:tcPr>
-          <w:p>
-            <w:pPr>
-              <w:rPr>
-                <w:rFonts w:hint="default"/>
-                <w:vertAlign w:val="baseline"/>
-                <w:lang w:val="en-US"/>
-              </w:rPr>
-            </w:pPr>
-          </w:p>
-        </w:tc>
-        <w:tc>
-          <w:tcPr>
-            <w:tcW w:w="2756" w:type="dxa"/>
-          </w:tcPr>
-          <w:p>
-            <w:pPr>
-              <w:rPr>
-                <w:rFonts w:hint="default"/>
-                <w:vertAlign w:val="baseline"/>
-                <w:lang w:val="en-US"/>
-              </w:rPr>
-            </w:pPr>
-          </w:p>
-        </w:tc>
-      </w:tr>
-      <w:tr>
-        <w:tblPrEx>
-          <w:tblBorders>
-            <w:top w:val="single" w:color="auto" w:sz="4" w:space="0"/>
-            <w:left w:val="single" w:color="auto" w:sz="4" w:space="0"/>
-            <w:bottom w:val="single" w:color="auto" w:sz="4" w:space="0"/>
-            <w:right w:val="single" w:color="auto" w:sz="4" w:space="0"/>
-            <w:insideH w:val="single" w:color="auto" w:sz="4" w:space="0"/>
-            <w:insideV w:val="single" w:color="auto" w:sz="4" w:space="0"/>
-          </w:tblBorders>
-          <w:tblCellMar>
-            <w:left w:w="108" w:type="dxa"/>
-            <w:right w:w="108" w:type="dxa"/>
-          </w:tblCellMar>
-        </w:tblPrEx>
-        <w:tc>
-          <w:tcPr>
-            <w:tcW w:w="1291" w:type="dxa"/>
-          </w:tcPr>
-          <w:p>
-            <w:pPr>
-              <w:rPr>
-                <w:rFonts w:hint="default"/>
-                <w:vertAlign w:val="baseline"/>
-                <w:lang w:val="en-US"/>
-              </w:rPr>
-            </w:pPr>
-          </w:p>
-        </w:tc>
-        <w:tc>
-          <w:tcPr>
-            <w:tcW w:w="1200" w:type="dxa"/>
-          </w:tcPr>
-          <w:p>
-            <w:pPr>
-              <w:rPr>
-                <w:rFonts w:hint="default"/>
-                <w:vertAlign w:val="baseline"/>
-                <w:lang w:val="en-US"/>
-              </w:rPr>
-            </w:pPr>
-          </w:p>
-        </w:tc>
-        <w:tc>
-          <w:tcPr>
-            <w:tcW w:w="1408" w:type="dxa"/>
-          </w:tcPr>
-          <w:p>
-            <w:pPr>
-              <w:rPr>
-                <w:rFonts w:hint="default"/>
-                <w:vertAlign w:val="baseline"/>
-                <w:lang w:val="en-US"/>
-              </w:rPr>
-            </w:pPr>
-          </w:p>
-        </w:tc>
-        <w:tc>
-          <w:tcPr>
-            <w:tcW w:w="1867" w:type="dxa"/>
-          </w:tcPr>
-          <w:p>
-            <w:pPr>
-              <w:rPr>
-                <w:rFonts w:hint="default"/>
-                <w:vertAlign w:val="baseline"/>
-                <w:lang w:val="en-US"/>
-              </w:rPr>
-            </w:pPr>
-          </w:p>
-        </w:tc>
-        <w:tc>
-          <w:tcPr>
-            <w:tcW w:w="2756" w:type="dxa"/>
-          </w:tcPr>
-          <w:p>
-            <w:pPr>
-              <w:rPr>
-                <w:rFonts w:hint="default"/>
-                <w:vertAlign w:val="baseline"/>
-                <w:lang w:val="en-US"/>
               </w:rPr>
             </w:pPr>
           </w:p>
@@ -1340,364 +1732,99 @@
       <w:pPr>
         <w:rPr>
           <w:rFonts w:hint="default"/>
-          <w:lang w:val="en-US"/>
-        </w:rPr>
-      </w:pPr>
-      <w:r>
-        <w:rPr>
-          <w:rFonts w:hint="default"/>
-          <w:lang w:val="en-US"/>
-        </w:rPr>
-        <w:t># Mean Squared Error (MSE)</w:t>
-      </w:r>
-    </w:p>
-    <w:p>
-      <w:pPr>
-        <w:rPr>
-          <w:rFonts w:hint="default"/>
-          <w:lang w:val="en-US"/>
-        </w:rPr>
-      </w:pPr>
-      <w:r>
-        <w:rPr>
-          <w:rFonts w:hint="default"/>
-          <w:lang w:val="en-US"/>
-        </w:rPr>
-        <w:t>mse = mean_squared_error(y_test, y_pred)</w:t>
-      </w:r>
-    </w:p>
-    <w:p>
-      <w:pPr>
-        <w:rPr>
-          <w:rFonts w:hint="default"/>
-          <w:lang w:val="en-US"/>
-        </w:rPr>
-      </w:pPr>
-      <w:r>
-        <w:rPr>
-          <w:rFonts w:hint="default"/>
-          <w:lang w:val="en-US"/>
-        </w:rPr>
-        <w:t>print("Mean Squared Error:", mse)</w:t>
-      </w:r>
-    </w:p>
-    <w:p>
-      <w:pPr>
-        <w:rPr>
-          <w:rFonts w:hint="default"/>
-          <w:lang w:val="en-US"/>
-        </w:rPr>
-      </w:pPr>
-    </w:p>
-    <w:p>
-      <w:pPr>
-        <w:rPr>
-          <w:rFonts w:hint="default"/>
-          <w:lang w:val="en-US"/>
-        </w:rPr>
-      </w:pPr>
-      <w:r>
-        <w:rPr>
-          <w:rFonts w:hint="default"/>
-          <w:lang w:val="en-US"/>
-        </w:rPr>
-        <w:t># Root Mean Squared Error (RMSE)</w:t>
-      </w:r>
-    </w:p>
-    <w:p>
-      <w:pPr>
-        <w:rPr>
-          <w:rFonts w:hint="default"/>
-          <w:lang w:val="en-US"/>
-        </w:rPr>
-      </w:pPr>
-      <w:r>
-        <w:rPr>
-          <w:rFonts w:hint="default"/>
-          <w:lang w:val="en-US"/>
-        </w:rPr>
-        <w:t>rmse = mean_squared_error(y_test, y_pred, squared=False)</w:t>
-      </w:r>
-    </w:p>
-    <w:p>
-      <w:pPr>
-        <w:rPr>
-          <w:rFonts w:hint="default"/>
-          <w:lang w:val="en-US"/>
-        </w:rPr>
-      </w:pPr>
-      <w:r>
-        <w:rPr>
-          <w:rFonts w:hint="default"/>
-          <w:lang w:val="en-US"/>
-        </w:rPr>
-        <w:t>print("Root Mean Squared Error:", rmse)</w:t>
-      </w:r>
-    </w:p>
-    <w:p>
-      <w:pPr>
-        <w:rPr>
-          <w:rFonts w:hint="default"/>
-          <w:lang w:val="en-US"/>
-        </w:rPr>
-      </w:pPr>
-    </w:p>
-    <w:p>
-      <w:pPr>
-        <w:rPr>
-          <w:rFonts w:hint="default"/>
-          <w:lang w:val="en-US"/>
-        </w:rPr>
-      </w:pPr>
-      <w:r>
-        <w:rPr>
-          <w:rFonts w:hint="default"/>
-          <w:lang w:val="en-US"/>
-        </w:rPr>
-        <w:t># Mean Absolute Error (MAE)</w:t>
-      </w:r>
-    </w:p>
-    <w:p>
-      <w:pPr>
-        <w:rPr>
-          <w:rFonts w:hint="default"/>
-          <w:lang w:val="en-US"/>
-        </w:rPr>
-      </w:pPr>
-      <w:r>
-        <w:rPr>
-          <w:rFonts w:hint="default"/>
-          <w:lang w:val="en-US"/>
-        </w:rPr>
-        <w:t>mae = mean_absolute_error(y_test, y_pred)</w:t>
-      </w:r>
-    </w:p>
-    <w:p>
-      <w:pPr>
-        <w:rPr>
-          <w:rFonts w:hint="default"/>
-          <w:lang w:val="en-US"/>
-        </w:rPr>
-      </w:pPr>
-      <w:r>
-        <w:rPr>
-          <w:rFonts w:hint="default"/>
-          <w:lang w:val="en-US"/>
-        </w:rPr>
-        <w:t>print("Mean Absolute Error:", mae)</w:t>
-      </w:r>
-    </w:p>
-    <w:p>
-      <w:pPr>
-        <w:rPr>
-          <w:rFonts w:hint="default"/>
-          <w:lang w:val="en-US"/>
-        </w:rPr>
-      </w:pPr>
-    </w:p>
-    <w:p>
-      <w:pPr>
-        <w:rPr>
-          <w:rFonts w:hint="default"/>
-          <w:lang w:val="en-US"/>
-        </w:rPr>
-      </w:pPr>
-      <w:r>
-        <w:rPr>
-          <w:rFonts w:hint="default"/>
-          <w:lang w:val="en-US"/>
-        </w:rPr>
-        <w:t># R-squared (R2)</w:t>
-      </w:r>
-    </w:p>
-    <w:p>
-      <w:pPr>
-        <w:rPr>
-          <w:rFonts w:hint="default"/>
-          <w:lang w:val="en-US"/>
-        </w:rPr>
-      </w:pPr>
-      <w:r>
-        <w:rPr>
-          <w:rFonts w:hint="default"/>
-          <w:lang w:val="en-US"/>
-        </w:rPr>
-        <w:t>r2 = r2_score(y_test, y_pred)</w:t>
-      </w:r>
-    </w:p>
-    <w:p>
-      <w:pPr>
-        <w:rPr>
-          <w:rFonts w:hint="default"/>
-          <w:lang w:val="en-US"/>
-        </w:rPr>
-      </w:pPr>
-      <w:r>
-        <w:rPr>
-          <w:rFonts w:hint="default"/>
-          <w:lang w:val="en-US"/>
-        </w:rPr>
-        <w:t>print("R-squared:", r2)</w:t>
-      </w:r>
-    </w:p>
-    <w:p>
-      <w:pPr>
-        <w:rPr>
-          <w:rFonts w:hint="default"/>
-          <w:lang w:val="en-US"/>
-        </w:rPr>
-      </w:pPr>
-    </w:p>
-    <w:p>
-      <w:pPr>
-        <w:rPr>
-          <w:rFonts w:hint="default"/>
-          <w:lang w:val="en-US"/>
-        </w:rPr>
-      </w:pPr>
-      <w:r>
-        <w:rPr>
-          <w:rFonts w:hint="default"/>
-          <w:lang w:val="en-US"/>
-        </w:rPr>
-        <w:t># Mean Absolute Percentage Error (MAPE)</w:t>
-      </w:r>
-    </w:p>
-    <w:p>
-      <w:pPr>
-        <w:rPr>
-          <w:rFonts w:hint="default"/>
-          <w:lang w:val="en-US"/>
-        </w:rPr>
-      </w:pPr>
-      <w:r>
-        <w:rPr>
-          <w:rFonts w:hint="default"/>
-          <w:lang w:val="en-US"/>
-        </w:rPr>
-        <w:t>mape = mean_absolute_percentage_error(y_test, y_pred)</w:t>
-      </w:r>
-    </w:p>
-    <w:p>
-      <w:pPr>
-        <w:rPr>
-          <w:rFonts w:hint="default"/>
-          <w:lang w:val="en-US"/>
-        </w:rPr>
-      </w:pPr>
-      <w:r>
-        <w:rPr>
-          <w:rFonts w:hint="default"/>
-          <w:lang w:val="en-US"/>
-        </w:rPr>
-        <w:t>print("Mean Absolute Percentage Error:", mape)</w:t>
-      </w:r>
-    </w:p>
-    <w:p>
-      <w:pPr>
-        <w:rPr>
-          <w:rFonts w:hint="default"/>
-          <w:lang w:val="en-US"/>
-        </w:rPr>
-      </w:pPr>
-    </w:p>
-    <w:p>
-      <w:pPr>
-        <w:rPr>
-          <w:rFonts w:hint="default"/>
-          <w:lang w:val="en-US"/>
-        </w:rPr>
-      </w:pPr>
-      <w:r>
-        <w:rPr>
-          <w:rFonts w:hint="default"/>
-          <w:lang w:val="en-US"/>
-        </w:rPr>
-        <w:t># Explained Variance Score</w:t>
-      </w:r>
-    </w:p>
-    <w:p>
-      <w:pPr>
-        <w:rPr>
-          <w:rFonts w:hint="default"/>
-          <w:lang w:val="en-US"/>
-        </w:rPr>
-      </w:pPr>
-      <w:r>
-        <w:rPr>
-          <w:rFonts w:hint="default"/>
-          <w:lang w:val="en-US"/>
-        </w:rPr>
-        <w:t>explained_variance = explained_variance_score(y_test, y_pred)</w:t>
-      </w:r>
-    </w:p>
-    <w:p>
-      <w:pPr>
-        <w:rPr>
-          <w:rFonts w:hint="default"/>
-          <w:lang w:val="en-US"/>
-        </w:rPr>
-      </w:pPr>
-      <w:r>
-        <w:rPr>
-          <w:rFonts w:hint="default"/>
-          <w:lang w:val="en-US"/>
-        </w:rPr>
-        <w:t>print("Explained Variance Score:", explained_variance)</w:t>
-      </w:r>
-    </w:p>
-    <w:p>
-      <w:pPr>
-        <w:rPr>
-          <w:rFonts w:hint="default"/>
-          <w:lang w:val="en-US"/>
-        </w:rPr>
-      </w:pPr>
-    </w:p>
-    <w:p>
-      <w:pPr>
-        <w:rPr>
-          <w:rFonts w:hint="default"/>
-          <w:lang w:val="en-US"/>
-        </w:rPr>
-      </w:pPr>
-      <w:r>
-        <w:rPr>
-          <w:rFonts w:hint="default"/>
-          <w:lang w:val="en-US"/>
-        </w:rPr>
-        <w:t># Median Absolute Error (MedAE)</w:t>
-      </w:r>
-    </w:p>
-    <w:p>
-      <w:pPr>
-        <w:rPr>
-          <w:rFonts w:hint="default"/>
-          <w:lang w:val="en-US"/>
-        </w:rPr>
-      </w:pPr>
-      <w:r>
-        <w:rPr>
-          <w:rFonts w:hint="default"/>
-          <w:lang w:val="en-US"/>
-        </w:rPr>
-        <w:t>medae = median_absolute_error(y_test, y_pred)</w:t>
-      </w:r>
-    </w:p>
-    <w:p>
-      <w:pPr>
-        <w:rPr>
-          <w:rFonts w:hint="default"/>
-          <w:lang w:val="en-US"/>
-        </w:rPr>
-      </w:pPr>
-      <w:r>
-        <w:rPr>
-          <w:rFonts w:hint="default"/>
-          <w:lang w:val="en-US"/>
-        </w:rPr>
-        <w:t>print("Median Absolute Error:", medae)</w:t>
-      </w:r>
+        </w:rPr>
+      </w:pPr>
+      <w:r>
+        <w:rPr>
+          <w:rFonts w:hint="default"/>
+        </w:rPr>
+        <w:t>Mean Squared Error for ridge Regressor: 2.294093600504422</w:t>
+      </w:r>
+    </w:p>
+    <w:p>
+      <w:pPr>
+        <w:rPr>
+          <w:rFonts w:hint="default"/>
+        </w:rPr>
+      </w:pPr>
+      <w:r>
+        <w:rPr>
+          <w:rFonts w:hint="default"/>
+        </w:rPr>
+        <w:t>Root Mean Squared Error for Ridge Regressor: 1.5146265547997044</w:t>
+      </w:r>
+    </w:p>
+    <w:p>
+      <w:pPr>
+        <w:rPr>
+          <w:rFonts w:hint="default"/>
+        </w:rPr>
+      </w:pPr>
+      <w:r>
+        <w:rPr>
+          <w:rFonts w:hint="default"/>
+        </w:rPr>
+        <w:t>Mean Absolute Error for Ridge Regressor: 0.6470564484628811</w:t>
+      </w:r>
+    </w:p>
+    <w:p>
+      <w:pPr>
+        <w:rPr>
+          <w:rFonts w:hint="default"/>
+        </w:rPr>
+      </w:pPr>
+      <w:r>
+        <w:rPr>
+          <w:rFonts w:hint="default"/>
+        </w:rPr>
+        <w:t>R-squared for Ridge Regressor: 0.8377538122405566</w:t>
+      </w:r>
+    </w:p>
+    <w:p>
+      <w:pPr>
+        <w:rPr>
+          <w:rFonts w:hint="default"/>
+        </w:rPr>
+      </w:pPr>
+      <w:r>
+        <w:rPr>
+          <w:rFonts w:hint="default"/>
+        </w:rPr>
+        <w:t>Mean Absolute Percentage Error for Ridge Regressor 0.02288993783118628</w:t>
+      </w:r>
+    </w:p>
+    <w:p>
+      <w:pPr>
+        <w:rPr>
+          <w:rFonts w:hint="default"/>
+        </w:rPr>
+      </w:pPr>
+      <w:r>
+        <w:rPr>
+          <w:rFonts w:hint="default"/>
+        </w:rPr>
+        <w:t>Explained Variance Score for Ridge Regressor: 0.8397255211274202</w:t>
+      </w:r>
+    </w:p>
+    <w:p>
+      <w:pPr>
+        <w:rPr>
+          <w:rFonts w:hint="default"/>
+        </w:rPr>
+      </w:pPr>
+      <w:r>
+        <w:rPr>
+          <w:rFonts w:hint="default"/>
+        </w:rPr>
+        <w:t>Median Absolute Error for Ridge Regressor: 0.36577863991946913</w:t>
+      </w:r>
+    </w:p>
+    <w:p>
+      <w:pPr>
+        <w:rPr>
+          <w:rFonts w:hint="default"/>
+        </w:rPr>
+      </w:pPr>
     </w:p>
     <w:p>
       <w:pPr>
@@ -1715,114 +1842,15 @@
           <w:bCs/>
           <w:lang w:val="en-US"/>
         </w:rPr>
-        <w:t>Decision Tree Result</w:t>
-      </w:r>
-    </w:p>
-    <w:p>
-      <w:pPr>
-        <w:rPr>
-          <w:rFonts w:hint="default"/>
-        </w:rPr>
-      </w:pPr>
-      <w:r>
-        <w:rPr>
-          <w:rFonts w:hint="default"/>
-        </w:rPr>
-        <w:t>Mean Squared Error: 2.6402377695390324</w:t>
-      </w:r>
-    </w:p>
-    <w:p>
-      <w:pPr>
-        <w:rPr>
-          <w:rFonts w:hint="default"/>
-        </w:rPr>
-      </w:pPr>
-      <w:r>
-        <w:rPr>
-          <w:rFonts w:hint="default"/>
-        </w:rPr>
-        <w:t>Root Mean Squared Error: 1.6248808477974723</w:t>
-      </w:r>
-    </w:p>
-    <w:p>
-      <w:pPr>
-        <w:rPr>
-          <w:rFonts w:hint="default"/>
-        </w:rPr>
-      </w:pPr>
-      <w:r>
-        <w:rPr>
-          <w:rFonts w:hint="default"/>
-        </w:rPr>
-        <w:t>Mean Absolute Error: 0.5243564379960359</w:t>
-      </w:r>
-    </w:p>
-    <w:p>
-      <w:pPr>
-        <w:rPr>
-          <w:rFonts w:hint="default"/>
-        </w:rPr>
-      </w:pPr>
-      <w:r>
-        <w:rPr>
-          <w:rFonts w:hint="default"/>
-        </w:rPr>
-        <w:t>R-squared: 0.8132733063759845</w:t>
-      </w:r>
-    </w:p>
-    <w:p>
-      <w:pPr>
-        <w:rPr>
-          <w:rFonts w:hint="default"/>
-        </w:rPr>
-      </w:pPr>
-      <w:r>
-        <w:rPr>
-          <w:rFonts w:hint="default"/>
-        </w:rPr>
-        <w:t>Mean Absolute Percentage Error: 0.017859589690949612</w:t>
-      </w:r>
-    </w:p>
-    <w:p>
-      <w:pPr>
-        <w:rPr>
-          <w:rFonts w:hint="default"/>
-        </w:rPr>
-      </w:pPr>
-      <w:r>
-        <w:rPr>
-          <w:rFonts w:hint="default"/>
-        </w:rPr>
-        <w:t>Explained Variance Score: 0.8135893622949752</w:t>
-      </w:r>
-    </w:p>
-    <w:p>
-      <w:r>
-        <w:rPr>
-          <w:rFonts w:hint="default"/>
-        </w:rPr>
-        <w:t>Median Absolute Error: 0.0</w:t>
-      </w:r>
-    </w:p>
-    <w:p>
-      <w:r>
-        <w:t>Mean Squared Error (MSE): 2.6402</w:t>
-      </w:r>
-    </w:p>
-    <w:p>
-      <w:r>
-        <w:rPr>
-          <w:rFonts w:hint="default"/>
-        </w:rPr>
-        <w:t>MSE measures the average squared difference between the predicted values and the actual (true) values.</w:t>
-      </w:r>
-    </w:p>
-    <w:p>
-      <w:r>
-        <w:rPr>
-          <w:rFonts w:hint="default"/>
-        </w:rPr>
-        <w:t>In this case, an MSE of 2.6402 means that, on average, the squared difference between the model's predictions and the true values is approximately 2.64. Lower MSE values are better, indicating that the model's predictions are closer to the true values.</w:t>
+        <w:t>Interpretation</w:t>
+      </w:r>
+    </w:p>
+    <w:p>
+      <w:r>
+        <w:rPr>
+          <w:rFonts w:hint="default"/>
+        </w:rPr>
+        <w:t>Let's interpret each of these metrics:</w:t>
       </w:r>
     </w:p>
     <w:p/>
@@ -1831,31 +1859,71 @@
         <w:rPr>
           <w:rFonts w:hint="default"/>
         </w:rPr>
-        <w:t>Root Mean Squared Error (RMSE): 1.6249</w:t>
-      </w:r>
-    </w:p>
-    <w:p>
-      <w:r>
-        <w:rPr>
-          <w:rFonts w:hint="default"/>
-        </w:rPr>
-        <w:t>RMSE is the square root of the MSE and provides a measure of the average absolute error in the same units as the target variable.</w:t>
-      </w:r>
-    </w:p>
-    <w:p>
-      <w:r>
-        <w:rPr>
-          <w:rFonts w:hint="default"/>
-        </w:rPr>
-        <w:t>In this case, an RMSE of 1.6249 means that, on average, the model's predictions are off by approximately 1.625 units. Again, lower RMSE values indicate better predictive performance.</w:t>
-      </w:r>
-    </w:p>
-    <w:p>
-      <w:r>
-        <w:rPr>
-          <w:rFonts w:hint="default"/>
-        </w:rPr>
-        <w:t>Mean Absolute Error (MAE): 0.5244</w:t>
+        <w:t>Mean Squared Error (MSE):</w:t>
+      </w:r>
+    </w:p>
+    <w:p>
+      <w:r>
+        <w:rPr>
+          <w:rFonts w:hint="default"/>
+        </w:rPr>
+        <w:t>MSE measures the average squared difference between the predicted values and the actual values.</w:t>
+      </w:r>
+    </w:p>
+    <w:p>
+      <w:r>
+        <w:rPr>
+          <w:rFonts w:hint="default"/>
+        </w:rPr>
+        <w:t>For the Dummy Regressor, the MSE of approximately 14.14 indicates that, on average, the squared difference between its predictions and the actual values is 14.14.</w:t>
+      </w:r>
+    </w:p>
+    <w:p>
+      <w:r>
+        <w:rPr>
+          <w:rFonts w:hint="default"/>
+        </w:rPr>
+        <w:t>A higher MSE indicates a larger prediction error, which suggests that the Dummy Regressor's predictions are not accurate.</w:t>
+      </w:r>
+    </w:p>
+    <w:p>
+      <w:r>
+        <w:rPr>
+          <w:rFonts w:hint="default"/>
+        </w:rPr>
+        <w:t>Root Mean Squared Error (RMSE):</w:t>
+      </w:r>
+    </w:p>
+    <w:p>
+      <w:r>
+        <w:rPr>
+          <w:rFonts w:hint="default"/>
+        </w:rPr>
+        <w:t>RMSE is the square root of the MSE and is in the same units as the target variable.</w:t>
+      </w:r>
+    </w:p>
+    <w:p>
+      <w:r>
+        <w:rPr>
+          <w:rFonts w:hint="default"/>
+        </w:rPr>
+        <w:t>In this case, the RMSE of approximately 3.76 means that, on average, the Dummy Regressor's predictions have an error of about 3.76 units.</w:t>
+      </w:r>
+    </w:p>
+    <w:p>
+      <w:r>
+        <w:rPr>
+          <w:rFonts w:hint="default"/>
+        </w:rPr>
+        <w:t>A lower RMSE is generally preferred because it signifies smaller prediction errors.</w:t>
+      </w:r>
+    </w:p>
+    <w:p>
+      <w:r>
+        <w:rPr>
+          <w:rFonts w:hint="default"/>
+        </w:rPr>
+        <w:t>Mean Absolute Error (MAE):</w:t>
       </w:r>
     </w:p>
     <w:p>
@@ -1871,41 +1939,50 @@
         <w:rPr>
           <w:rFonts w:hint="default"/>
         </w:rPr>
-        <w:t>An MAE of 0.5244 means that, on average, the model's predictions are off by approximately 0.5244 units. MAE is also a measure of prediction accuracy, and lower values are preferred.</w:t>
-      </w:r>
-    </w:p>
-    <w:p>
-      <w:r>
-        <w:rPr>
-          <w:rFonts w:hint="default"/>
-        </w:rPr>
-        <w:t>R-squared (R²): 0.8133</w:t>
-      </w:r>
-    </w:p>
-    <w:p>
-      <w:r>
-        <w:rPr>
-          <w:rFonts w:hint="default"/>
-        </w:rPr>
-        <w:t>R-squared is a measure of how well the model explains the variance in the data. It ranges from 0 to 1, with higher values indicating a better fit.</w:t>
-      </w:r>
-    </w:p>
-    <w:p>
-      <w:r>
-        <w:rPr>
-          <w:rFonts w:hint="default"/>
-        </w:rPr>
-        <w:t>In this case, an R² of 0.8133 means that the model explains approximately 81.33% of the variance in the data. It suggests that the model captures a significant portion of the variability in the target variable.</w:t>
-      </w:r>
-    </w:p>
-    <w:p>
-      <w:r>
-        <w:rPr>
-          <w:rFonts w:hint="default"/>
-        </w:rPr>
-        <w:t>Mean Absolute Percentage Error (MAPE): 0.0179</w:t>
-      </w:r>
-    </w:p>
+        <w:t>The Dummy Regressor's MAE of approximately 2.82 indicates that, on average, its predictions have an absolute error of about 2.82 units.</w:t>
+      </w:r>
+    </w:p>
+    <w:p>
+      <w:r>
+        <w:rPr>
+          <w:rFonts w:hint="default"/>
+        </w:rPr>
+        <w:t>R-squared (R²):</w:t>
+      </w:r>
+    </w:p>
+    <w:p>
+      <w:r>
+        <w:rPr>
+          <w:rFonts w:hint="default"/>
+        </w:rPr>
+        <w:t>R-squared is a measure of how well the regression model explains the variance in the target variable. It ranges from -∞ to 1.</w:t>
+      </w:r>
+    </w:p>
+    <w:p>
+      <w:r>
+        <w:rPr>
+          <w:rFonts w:hint="default"/>
+        </w:rPr>
+        <w:t>A value close to 1 indicates a good fit, while a value close to 0 suggests that the model does not explain much variance.</w:t>
+      </w:r>
+    </w:p>
+    <w:p>
+      <w:r>
+        <w:rPr>
+          <w:rFonts w:hint="default"/>
+        </w:rPr>
+        <w:t>The Dummy Regressor's R² of approximately -2.89e-07 is very close to 0, indicating that it does not explain much variance and performs poorly.</w:t>
+      </w:r>
+    </w:p>
+    <w:p>
+      <w:r>
+        <w:rPr>
+          <w:rFonts w:hint="default"/>
+        </w:rPr>
+        <w:t>Mean Absolute Percentage Error (MAPE):</w:t>
+      </w:r>
+    </w:p>
+    <w:p/>
     <w:p>
       <w:r>
         <w:rPr>
@@ -1919,83 +1996,449 @@
         <w:rPr>
           <w:rFonts w:hint="default"/>
         </w:rPr>
-        <w:t>An MAPE of 0.0179 means that, on average, the model's predictions deviate by approximately 1.79% from the true values as a percentage of the true values.</w:t>
-      </w:r>
-    </w:p>
-    <w:p>
-      <w:r>
-        <w:rPr>
-          <w:rFonts w:hint="default"/>
-        </w:rPr>
-        <w:t>Explained Variance Score: 0.8136</w:t>
-      </w:r>
-    </w:p>
-    <w:p>
-      <w:r>
-        <w:rPr>
-          <w:rFonts w:hint="default"/>
-        </w:rPr>
-        <w:t>The explained variance score is similar to R-squared and represents the proportion of the variance in the target variable that is explained by the model.</w:t>
-      </w:r>
-    </w:p>
-    <w:p>
-      <w:r>
-        <w:rPr>
-          <w:rFonts w:hint="default"/>
-        </w:rPr>
-        <w:t>An explained variance score of 0.8136 suggests that approximately 81.36% of the variance in the target variable can be attributed to the model's predictions.</w:t>
-      </w:r>
-    </w:p>
-    <w:p>
-      <w:r>
-        <w:rPr>
-          <w:rFonts w:hint="default"/>
-        </w:rPr>
-        <w:t>Median Absolute Error: 0.0</w:t>
-      </w:r>
-    </w:p>
-    <w:p>
-      <w:r>
-        <w:rPr>
-          <w:rFonts w:hint="default"/>
-        </w:rPr>
-        <w:t>The median absolute error is the median of the absolute differences between predicted and true values.</w:t>
-      </w:r>
-    </w:p>
-    <w:p>
-      <w:r>
-        <w:rPr>
-          <w:rFonts w:hint="default"/>
-        </w:rPr>
-        <w:t>A median absolute error of 0.0 indicates that, for at least half of the data points, the model's predictions are exactly equal to the true values, indicating a very accurate model for these data points.</w:t>
-      </w:r>
-    </w:p>
-    <w:p>
-      <w:pPr>
-        <w:rPr>
-          <w:rFonts w:hint="default"/>
-        </w:rPr>
-      </w:pPr>
-      <w:r>
-        <w:rPr>
-          <w:rFonts w:hint="default"/>
+        <w:t>The Dummy Regressor's MAPE of approximately 0.095 means that, on average, its predictions have an error of about 9.5% in relation to the actual values.</w:t>
+      </w:r>
+    </w:p>
+    <w:p/>
+    <w:p>
+      <w:r>
+        <w:rPr>
+          <w:rFonts w:hint="default"/>
+        </w:rPr>
+        <w:t>Explained Variance Score:</w:t>
+      </w:r>
+    </w:p>
+    <w:p/>
+    <w:p>
+      <w:r>
+        <w:rPr>
+          <w:rFonts w:hint="default"/>
+        </w:rPr>
+        <w:t>The explained variance score measures the proportion of the variance in the target variable that is explained by the model.</w:t>
+      </w:r>
+    </w:p>
+    <w:p>
+      <w:r>
+        <w:rPr>
+          <w:rFonts w:hint="default"/>
+        </w:rPr>
+        <w:t>A score of 0.0 for the Dummy Regressor suggests that it does not explain any of the variance in the target variable.</w:t>
+      </w:r>
+    </w:p>
+    <w:p/>
+    <w:p>
+      <w:r>
+        <w:rPr>
+          <w:rFonts w:hint="default"/>
+        </w:rPr>
+        <w:t>Median Absolute Error:</w:t>
+      </w:r>
+    </w:p>
+    <w:p/>
+    <w:p>
+      <w:r>
+        <w:rPr>
+          <w:rFonts w:hint="default"/>
+        </w:rPr>
+        <w:t>Median Absolute Error measures the median absolute difference between the predicted values and the actual values.</w:t>
+      </w:r>
+    </w:p>
+    <w:p>
+      <w:r>
+        <w:rPr>
+          <w:rFonts w:hint="default"/>
+        </w:rPr>
+        <w:t>The Dummy Regressor's median absolute error of approximately 0.618 indicates that, on average, its predictions have an absolute error of about 0.618 units.</w:t>
+      </w:r>
+    </w:p>
+    <w:p>
+      <w:r>
+        <w:rPr>
+          <w:rFonts w:hint="default"/>
+        </w:rPr>
+        <w:t>In summary, the metrics collectively suggest that the Dummy Regressor is performing poorly and is not making accurate predictions. The MSE, RMSE, and MAE indicate relatively large prediction errors, while R-squared, explained variance, and MAPE show that the model does not explain much variance and has a high error percentage. These results emphasize the need for more advanced regression models to improve predictive accuracy for aspects of the menstrual cycle.</w:t>
+      </w:r>
+    </w:p>
+    <w:p>
+      <w:pPr>
+        <w:rPr>
+          <w:rFonts w:hint="default"/>
+          <w:b w:val="0"/>
+          <w:bCs w:val="0"/>
           <w:lang w:val="en-US"/>
         </w:rPr>
-        <w:t>In a nutshell, t</w:t>
-      </w:r>
-      <w:r>
-        <w:rPr>
-          <w:rFonts w:hint="default"/>
-        </w:rPr>
-        <w:t>hese metrics collectively provide insights into how well the model performs in terms of accuracy, precision, and the proportion of variance it can explain. In this case, the model appears to perform relatively well, as indicated by the low MSE, RMSE, MAE, MAPE, and the relatively high R-squared and explained variance score.</w:t>
-      </w:r>
-    </w:p>
-    <w:p>
-      <w:pPr>
-        <w:rPr>
-          <w:rFonts w:hint="default"/>
-        </w:rPr>
-      </w:pPr>
+      </w:pPr>
+    </w:p>
+    <w:p>
+      <w:pPr>
+        <w:rPr>
+          <w:rFonts w:hint="default"/>
+          <w:lang w:val="en-US"/>
+        </w:rPr>
+      </w:pPr>
+    </w:p>
+    <w:p>
+      <w:pPr>
+        <w:rPr>
+          <w:rFonts w:hint="default"/>
+          <w:lang w:val="en-US"/>
+        </w:rPr>
+      </w:pPr>
+      <w:r>
+        <w:rPr>
+          <w:rFonts w:hint="default"/>
+          <w:lang w:val="en-US"/>
+        </w:rPr>
+        <w:t># Mean Squared Error (MSE)</w:t>
+      </w:r>
+    </w:p>
+    <w:p>
+      <w:pPr>
+        <w:rPr>
+          <w:rFonts w:hint="default"/>
+          <w:lang w:val="en-US"/>
+        </w:rPr>
+      </w:pPr>
+      <w:r>
+        <w:rPr>
+          <w:rFonts w:hint="default"/>
+          <w:lang w:val="en-US"/>
+        </w:rPr>
+        <w:t>mse = mean_squared_error(y_test, y_pred)</w:t>
+      </w:r>
+    </w:p>
+    <w:p>
+      <w:pPr>
+        <w:rPr>
+          <w:rFonts w:hint="default"/>
+          <w:lang w:val="en-US"/>
+        </w:rPr>
+      </w:pPr>
+      <w:r>
+        <w:rPr>
+          <w:rFonts w:hint="default"/>
+          <w:lang w:val="en-US"/>
+        </w:rPr>
+        <w:t>print("Mean Squared Error:", mse)</w:t>
+      </w:r>
+    </w:p>
+    <w:p>
+      <w:pPr>
+        <w:rPr>
+          <w:rFonts w:hint="default"/>
+          <w:lang w:val="en-US"/>
+        </w:rPr>
+      </w:pPr>
+    </w:p>
+    <w:p>
+      <w:pPr>
+        <w:rPr>
+          <w:rFonts w:hint="default"/>
+          <w:lang w:val="en-US"/>
+        </w:rPr>
+      </w:pPr>
+      <w:r>
+        <w:rPr>
+          <w:rFonts w:hint="default"/>
+          <w:lang w:val="en-US"/>
+        </w:rPr>
+        <w:t># Root Mean Squared Error (RMSE)</w:t>
+      </w:r>
+    </w:p>
+    <w:p>
+      <w:pPr>
+        <w:rPr>
+          <w:rFonts w:hint="default"/>
+          <w:lang w:val="en-US"/>
+        </w:rPr>
+      </w:pPr>
+      <w:r>
+        <w:rPr>
+          <w:rFonts w:hint="default"/>
+          <w:lang w:val="en-US"/>
+        </w:rPr>
+        <w:t>rmse = mean_squared_error(y_test, y_pred, squared=False)</w:t>
+      </w:r>
+    </w:p>
+    <w:p>
+      <w:pPr>
+        <w:rPr>
+          <w:rFonts w:hint="default"/>
+          <w:lang w:val="en-US"/>
+        </w:rPr>
+      </w:pPr>
+      <w:r>
+        <w:rPr>
+          <w:rFonts w:hint="default"/>
+          <w:lang w:val="en-US"/>
+        </w:rPr>
+        <w:t>print("Root Mean Squared Error:", rmse)</w:t>
+      </w:r>
+    </w:p>
+    <w:p>
+      <w:pPr>
+        <w:rPr>
+          <w:rFonts w:hint="default"/>
+          <w:lang w:val="en-US"/>
+        </w:rPr>
+      </w:pPr>
+    </w:p>
+    <w:p>
+      <w:pPr>
+        <w:rPr>
+          <w:rFonts w:hint="default"/>
+          <w:lang w:val="en-US"/>
+        </w:rPr>
+      </w:pPr>
+      <w:r>
+        <w:rPr>
+          <w:rFonts w:hint="default"/>
+          <w:lang w:val="en-US"/>
+        </w:rPr>
+        <w:t># Mean Absolute Error (MAE)</w:t>
+      </w:r>
+    </w:p>
+    <w:p>
+      <w:pPr>
+        <w:rPr>
+          <w:rFonts w:hint="default"/>
+          <w:lang w:val="en-US"/>
+        </w:rPr>
+      </w:pPr>
+      <w:r>
+        <w:rPr>
+          <w:rFonts w:hint="default"/>
+          <w:lang w:val="en-US"/>
+        </w:rPr>
+        <w:t>mae = mean_absolute_error(y_test, y_pred)</w:t>
+      </w:r>
+    </w:p>
+    <w:p>
+      <w:pPr>
+        <w:rPr>
+          <w:rFonts w:hint="default"/>
+          <w:lang w:val="en-US"/>
+        </w:rPr>
+      </w:pPr>
+      <w:r>
+        <w:rPr>
+          <w:rFonts w:hint="default"/>
+          <w:lang w:val="en-US"/>
+        </w:rPr>
+        <w:t>print("Mean Absolute Error:", mae)</w:t>
+      </w:r>
+    </w:p>
+    <w:p>
+      <w:pPr>
+        <w:rPr>
+          <w:rFonts w:hint="default"/>
+          <w:lang w:val="en-US"/>
+        </w:rPr>
+      </w:pPr>
+    </w:p>
+    <w:p>
+      <w:pPr>
+        <w:rPr>
+          <w:rFonts w:hint="default"/>
+          <w:lang w:val="en-US"/>
+        </w:rPr>
+      </w:pPr>
+      <w:r>
+        <w:rPr>
+          <w:rFonts w:hint="default"/>
+          <w:lang w:val="en-US"/>
+        </w:rPr>
+        <w:t># R-squared (R2)</w:t>
+      </w:r>
+    </w:p>
+    <w:p>
+      <w:pPr>
+        <w:rPr>
+          <w:rFonts w:hint="default"/>
+          <w:lang w:val="en-US"/>
+        </w:rPr>
+      </w:pPr>
+      <w:r>
+        <w:rPr>
+          <w:rFonts w:hint="default"/>
+          <w:lang w:val="en-US"/>
+        </w:rPr>
+        <w:t>r2 = r2_score(y_test, y_pred)</w:t>
+      </w:r>
+    </w:p>
+    <w:p>
+      <w:pPr>
+        <w:rPr>
+          <w:rFonts w:hint="default"/>
+          <w:lang w:val="en-US"/>
+        </w:rPr>
+      </w:pPr>
+      <w:r>
+        <w:rPr>
+          <w:rFonts w:hint="default"/>
+          <w:lang w:val="en-US"/>
+        </w:rPr>
+        <w:t>print("R-squared:", r2)</w:t>
+      </w:r>
+    </w:p>
+    <w:p>
+      <w:pPr>
+        <w:rPr>
+          <w:rFonts w:hint="default"/>
+          <w:lang w:val="en-US"/>
+        </w:rPr>
+      </w:pPr>
+    </w:p>
+    <w:p>
+      <w:pPr>
+        <w:rPr>
+          <w:rFonts w:hint="default"/>
+          <w:lang w:val="en-US"/>
+        </w:rPr>
+      </w:pPr>
+      <w:r>
+        <w:rPr>
+          <w:rFonts w:hint="default"/>
+          <w:lang w:val="en-US"/>
+        </w:rPr>
+        <w:t># Mean Absolute Percentage Error (MAPE)</w:t>
+      </w:r>
+    </w:p>
+    <w:p>
+      <w:pPr>
+        <w:rPr>
+          <w:rFonts w:hint="default"/>
+          <w:lang w:val="en-US"/>
+        </w:rPr>
+      </w:pPr>
+      <w:r>
+        <w:rPr>
+          <w:rFonts w:hint="default"/>
+          <w:lang w:val="en-US"/>
+        </w:rPr>
+        <w:t>mape = mean_absolute_percentage_error(y_test, y_pred)</w:t>
+      </w:r>
+    </w:p>
+    <w:p>
+      <w:pPr>
+        <w:rPr>
+          <w:rFonts w:hint="default"/>
+          <w:lang w:val="en-US"/>
+        </w:rPr>
+      </w:pPr>
+      <w:r>
+        <w:rPr>
+          <w:rFonts w:hint="default"/>
+          <w:lang w:val="en-US"/>
+        </w:rPr>
+        <w:t>print("Mean Absolute Percentage Error:", mape)</w:t>
+      </w:r>
+    </w:p>
+    <w:p>
+      <w:pPr>
+        <w:rPr>
+          <w:rFonts w:hint="default"/>
+          <w:lang w:val="en-US"/>
+        </w:rPr>
+      </w:pPr>
+    </w:p>
+    <w:p>
+      <w:pPr>
+        <w:rPr>
+          <w:rFonts w:hint="default"/>
+          <w:lang w:val="en-US"/>
+        </w:rPr>
+      </w:pPr>
+      <w:r>
+        <w:rPr>
+          <w:rFonts w:hint="default"/>
+          <w:lang w:val="en-US"/>
+        </w:rPr>
+        <w:t># Explained Variance Score</w:t>
+      </w:r>
+    </w:p>
+    <w:p>
+      <w:pPr>
+        <w:rPr>
+          <w:rFonts w:hint="default"/>
+          <w:lang w:val="en-US"/>
+        </w:rPr>
+      </w:pPr>
+      <w:r>
+        <w:rPr>
+          <w:rFonts w:hint="default"/>
+          <w:lang w:val="en-US"/>
+        </w:rPr>
+        <w:t>explained_variance = explained_variance_score(y_test, y_pred)</w:t>
+      </w:r>
+    </w:p>
+    <w:p>
+      <w:pPr>
+        <w:rPr>
+          <w:rFonts w:hint="default"/>
+          <w:lang w:val="en-US"/>
+        </w:rPr>
+      </w:pPr>
+      <w:r>
+        <w:rPr>
+          <w:rFonts w:hint="default"/>
+          <w:lang w:val="en-US"/>
+        </w:rPr>
+        <w:t>print("Explained Variance Score:", explained_variance)</w:t>
+      </w:r>
+    </w:p>
+    <w:p>
+      <w:pPr>
+        <w:rPr>
+          <w:rFonts w:hint="default"/>
+          <w:lang w:val="en-US"/>
+        </w:rPr>
+      </w:pPr>
+    </w:p>
+    <w:p>
+      <w:pPr>
+        <w:rPr>
+          <w:rFonts w:hint="default"/>
+          <w:lang w:val="en-US"/>
+        </w:rPr>
+      </w:pPr>
+      <w:r>
+        <w:rPr>
+          <w:rFonts w:hint="default"/>
+          <w:lang w:val="en-US"/>
+        </w:rPr>
+        <w:t># Median Absolute Error (MedAE)</w:t>
+      </w:r>
+    </w:p>
+    <w:p>
+      <w:pPr>
+        <w:rPr>
+          <w:rFonts w:hint="default"/>
+          <w:lang w:val="en-US"/>
+        </w:rPr>
+      </w:pPr>
+      <w:r>
+        <w:rPr>
+          <w:rFonts w:hint="default"/>
+          <w:lang w:val="en-US"/>
+        </w:rPr>
+        <w:t>medae = median_absolute_error(y_test, y_pred)</w:t>
+      </w:r>
+    </w:p>
+    <w:p>
+      <w:pPr>
+        <w:rPr>
+          <w:rFonts w:hint="default"/>
+          <w:lang w:val="en-US"/>
+        </w:rPr>
+      </w:pPr>
+      <w:r>
+        <w:rPr>
+          <w:rFonts w:hint="default"/>
+          <w:lang w:val="en-US"/>
+        </w:rPr>
+        <w:t>print("Median Absolute Error:", medae)</w:t>
+      </w:r>
     </w:p>
     <w:p>
       <w:pPr>
@@ -2013,101 +2456,279 @@
           <w:bCs/>
           <w:lang w:val="en-US"/>
         </w:rPr>
-        <w:t>Result for Random Forest</w:t>
-      </w:r>
-    </w:p>
-    <w:p>
-      <w:pPr>
-        <w:pStyle w:val="250"/>
-      </w:pPr>
-      <w:r>
-        <w:t>窗体顶端</w:t>
-      </w:r>
-    </w:p>
-    <w:p>
-      <w:pPr>
-        <w:rPr>
-          <w:rFonts w:hint="default"/>
-        </w:rPr>
-      </w:pPr>
-      <w:r>
-        <w:rPr>
-          <w:rFonts w:hint="default"/>
-        </w:rPr>
-        <w:t>Mean Squared Error for Random Forest Algorithm: 3.008</w:t>
-      </w:r>
-    </w:p>
-    <w:p>
-      <w:pPr>
-        <w:rPr>
-          <w:rFonts w:hint="default"/>
-        </w:rPr>
-      </w:pPr>
-      <w:r>
-        <w:rPr>
-          <w:rFonts w:hint="default"/>
-        </w:rPr>
-        <w:t>Root Mean Squared Error for Random Forest Algorithm: 1.734358671094304</w:t>
-      </w:r>
-    </w:p>
-    <w:p>
-      <w:pPr>
-        <w:rPr>
-          <w:rFonts w:hint="default"/>
-        </w:rPr>
-      </w:pPr>
-      <w:r>
-        <w:rPr>
-          <w:rFonts w:hint="default"/>
-        </w:rPr>
-        <w:t>Mean Absolute Error for Random Forest Algorithm: 0.528</w:t>
-      </w:r>
-    </w:p>
-    <w:p>
-      <w:pPr>
-        <w:rPr>
-          <w:rFonts w:hint="default"/>
-        </w:rPr>
-      </w:pPr>
-      <w:r>
-        <w:rPr>
-          <w:rFonts w:hint="default"/>
-        </w:rPr>
-        <w:t>R-squared for Random Forest Algorithm: 0.7872638968727792</w:t>
-      </w:r>
-    </w:p>
-    <w:p>
-      <w:pPr>
-        <w:rPr>
-          <w:rFonts w:hint="default"/>
-        </w:rPr>
-      </w:pPr>
-      <w:r>
-        <w:rPr>
-          <w:rFonts w:hint="default"/>
-        </w:rPr>
-        <w:t>Mean Absolute Percentage Error for Random Forest Algorithm: 0.01719472155961226</w:t>
-      </w:r>
-    </w:p>
-    <w:p>
-      <w:pPr>
-        <w:rPr>
-          <w:rFonts w:hint="default"/>
-        </w:rPr>
-      </w:pPr>
-      <w:r>
-        <w:rPr>
-          <w:rFonts w:hint="default"/>
-        </w:rPr>
-        <w:t>Explained Variance Score for Random Forest Algorithm: 0.789259995202122</w:t>
-      </w:r>
-    </w:p>
-    <w:p>
-      <w:r>
-        <w:rPr>
-          <w:rFonts w:hint="default"/>
-        </w:rPr>
-        <w:t>Median Absolute Error for Random Forest Algorithm: 0.0</w:t>
+        <w:t>Decision Tree Result</w:t>
+      </w:r>
+    </w:p>
+    <w:p>
+      <w:pPr>
+        <w:rPr>
+          <w:rFonts w:hint="default"/>
+        </w:rPr>
+      </w:pPr>
+      <w:r>
+        <w:rPr>
+          <w:rFonts w:hint="default"/>
+        </w:rPr>
+        <w:t>Mean Squared Error: 2.6402377695390324</w:t>
+      </w:r>
+    </w:p>
+    <w:p>
+      <w:pPr>
+        <w:rPr>
+          <w:rFonts w:hint="default"/>
+        </w:rPr>
+      </w:pPr>
+      <w:r>
+        <w:rPr>
+          <w:rFonts w:hint="default"/>
+        </w:rPr>
+        <w:t>Root Mean Squared Error: 1.6248808477974723</w:t>
+      </w:r>
+    </w:p>
+    <w:p>
+      <w:pPr>
+        <w:rPr>
+          <w:rFonts w:hint="default"/>
+        </w:rPr>
+      </w:pPr>
+      <w:r>
+        <w:rPr>
+          <w:rFonts w:hint="default"/>
+        </w:rPr>
+        <w:t>Mean Absolute Error: 0.5243564379960359</w:t>
+      </w:r>
+    </w:p>
+    <w:p>
+      <w:pPr>
+        <w:rPr>
+          <w:rFonts w:hint="default"/>
+        </w:rPr>
+      </w:pPr>
+      <w:r>
+        <w:rPr>
+          <w:rFonts w:hint="default"/>
+        </w:rPr>
+        <w:t>R-squared: 0.8132733063759845</w:t>
+      </w:r>
+    </w:p>
+    <w:p>
+      <w:pPr>
+        <w:rPr>
+          <w:rFonts w:hint="default"/>
+        </w:rPr>
+      </w:pPr>
+      <w:r>
+        <w:rPr>
+          <w:rFonts w:hint="default"/>
+        </w:rPr>
+        <w:t>Mean Absolute Percentage Error: 0.017859589690949612</w:t>
+      </w:r>
+    </w:p>
+    <w:p>
+      <w:pPr>
+        <w:rPr>
+          <w:rFonts w:hint="default"/>
+        </w:rPr>
+      </w:pPr>
+      <w:r>
+        <w:rPr>
+          <w:rFonts w:hint="default"/>
+        </w:rPr>
+        <w:t>Explained Variance Score: 0.8135893622949752</w:t>
+      </w:r>
+    </w:p>
+    <w:p>
+      <w:r>
+        <w:rPr>
+          <w:rFonts w:hint="default"/>
+        </w:rPr>
+        <w:t>Median Absolute Error: 0.0</w:t>
+      </w:r>
+    </w:p>
+    <w:p>
+      <w:r>
+        <w:t>Mean Squared Error (MSE): 2.6402</w:t>
+      </w:r>
+    </w:p>
+    <w:p>
+      <w:r>
+        <w:rPr>
+          <w:rFonts w:hint="default"/>
+        </w:rPr>
+        <w:t>MSE measures the average squared difference between the predicted values and the actual (true) values.</w:t>
+      </w:r>
+    </w:p>
+    <w:p>
+      <w:r>
+        <w:rPr>
+          <w:rFonts w:hint="default"/>
+        </w:rPr>
+        <w:t>In this case, an MSE of 2.6402 means that, on average, the squared difference between the model's predictions and the true values is approximately 2.64. Lower MSE values are better, indicating that the model's predictions are closer to the true values.</w:t>
+      </w:r>
+    </w:p>
+    <w:p/>
+    <w:p>
+      <w:r>
+        <w:rPr>
+          <w:rFonts w:hint="default"/>
+        </w:rPr>
+        <w:t>Root Mean Squared Error (RMSE): 1.6249</w:t>
+      </w:r>
+    </w:p>
+    <w:p>
+      <w:r>
+        <w:rPr>
+          <w:rFonts w:hint="default"/>
+        </w:rPr>
+        <w:t>RMSE is the square root of the MSE and provides a measure of the average absolute error in the same units as the target variable.</w:t>
+      </w:r>
+    </w:p>
+    <w:p>
+      <w:r>
+        <w:rPr>
+          <w:rFonts w:hint="default"/>
+        </w:rPr>
+        <w:t>In this case, an RMSE of 1.6249 means that, on average, the model's predictions are off by approximately 1.625 units. Again, lower RMSE values indicate better predictive performance.</w:t>
+      </w:r>
+    </w:p>
+    <w:p>
+      <w:r>
+        <w:rPr>
+          <w:rFonts w:hint="default"/>
+        </w:rPr>
+        <w:t>Mean Absolute Error (MAE): 0.5244</w:t>
+      </w:r>
+    </w:p>
+    <w:p>
+      <w:r>
+        <w:rPr>
+          <w:rFonts w:hint="default"/>
+        </w:rPr>
+        <w:t>MAE measures the average absolute difference between the predicted values and the actual values.</w:t>
+      </w:r>
+    </w:p>
+    <w:p>
+      <w:r>
+        <w:rPr>
+          <w:rFonts w:hint="default"/>
+        </w:rPr>
+        <w:t>An MAE of 0.5244 means that, on average, the model's predictions are off by approximately 0.5244 units. MAE is also a measure of prediction accuracy, and lower values are preferred.</w:t>
+      </w:r>
+    </w:p>
+    <w:p>
+      <w:r>
+        <w:rPr>
+          <w:rFonts w:hint="default"/>
+        </w:rPr>
+        <w:t>R-squared (R²): 0.8133</w:t>
+      </w:r>
+    </w:p>
+    <w:p>
+      <w:r>
+        <w:rPr>
+          <w:rFonts w:hint="default"/>
+        </w:rPr>
+        <w:t>R-squared is a measure of how well the model explains the variance in the data. It ranges from 0 to 1, with higher values indicating a better fit.</w:t>
+      </w:r>
+    </w:p>
+    <w:p>
+      <w:r>
+        <w:rPr>
+          <w:rFonts w:hint="default"/>
+        </w:rPr>
+        <w:t>In this case, an R² of 0.8133 means that the model explains approximately 81.33% of the variance in the data. It suggests that the model captures a significant portion of the variability in the target variable.</w:t>
+      </w:r>
+    </w:p>
+    <w:p>
+      <w:r>
+        <w:rPr>
+          <w:rFonts w:hint="default"/>
+        </w:rPr>
+        <w:t>Mean Absolute Percentage Error (MAPE): 0.0179</w:t>
+      </w:r>
+    </w:p>
+    <w:p>
+      <w:r>
+        <w:rPr>
+          <w:rFonts w:hint="default"/>
+        </w:rPr>
+        <w:t>MAPE measures the average percentage difference between the predicted values and the actual values.</w:t>
+      </w:r>
+    </w:p>
+    <w:p>
+      <w:r>
+        <w:rPr>
+          <w:rFonts w:hint="default"/>
+        </w:rPr>
+        <w:t>An MAPE of 0.0179 means that, on average, the model's predictions deviate by approximately 1.79% from the true values as a percentage of the true values.</w:t>
+      </w:r>
+    </w:p>
+    <w:p>
+      <w:r>
+        <w:rPr>
+          <w:rFonts w:hint="default"/>
+        </w:rPr>
+        <w:t>Explained Variance Score: 0.8136</w:t>
+      </w:r>
+    </w:p>
+    <w:p>
+      <w:r>
+        <w:rPr>
+          <w:rFonts w:hint="default"/>
+        </w:rPr>
+        <w:t>The explained variance score is similar to R-squared and represents the proportion of the variance in the target variable that is explained by the model.</w:t>
+      </w:r>
+    </w:p>
+    <w:p>
+      <w:r>
+        <w:rPr>
+          <w:rFonts w:hint="default"/>
+        </w:rPr>
+        <w:t>An explained variance score of 0.8136 suggests that approximately 81.36% of the variance in the target variable can be attributed to the model's predictions.</w:t>
+      </w:r>
+    </w:p>
+    <w:p>
+      <w:r>
+        <w:rPr>
+          <w:rFonts w:hint="default"/>
+        </w:rPr>
+        <w:t>Median Absolute Error: 0.0</w:t>
+      </w:r>
+    </w:p>
+    <w:p>
+      <w:r>
+        <w:rPr>
+          <w:rFonts w:hint="default"/>
+        </w:rPr>
+        <w:t>The median absolute error is the median of the absolute differences between predicted and true values.</w:t>
+      </w:r>
+    </w:p>
+    <w:p>
+      <w:r>
+        <w:rPr>
+          <w:rFonts w:hint="default"/>
+        </w:rPr>
+        <w:t>A median absolute error of 0.0 indicates that, for at least half of the data points, the model's predictions are exactly equal to the true values, indicating a very accurate model for these data points.</w:t>
+      </w:r>
+    </w:p>
+    <w:p>
+      <w:pPr>
+        <w:rPr>
+          <w:rFonts w:hint="default"/>
+        </w:rPr>
+      </w:pPr>
+      <w:r>
+        <w:rPr>
+          <w:rFonts w:hint="default"/>
+          <w:lang w:val="en-US"/>
+        </w:rPr>
+        <w:t>In a nutshell, t</w:t>
+      </w:r>
+      <w:r>
+        <w:rPr>
+          <w:rFonts w:hint="default"/>
+        </w:rPr>
+        <w:t>hese metrics collectively provide insights into how well the model performs in terms of accuracy, precision, and the proportion of variance it can explain. In this case, the model appears to perform relatively well, as indicated by the low MSE, RMSE, MAE, MAPE, and the relatively high R-squared and explained variance score.</w:t>
       </w:r>
     </w:p>
     <w:p>
@@ -2133,6 +2754,126 @@
           <w:bCs/>
           <w:lang w:val="en-US"/>
         </w:rPr>
+        <w:t>Result for Random Forest</w:t>
+      </w:r>
+    </w:p>
+    <w:p>
+      <w:pPr>
+        <w:pStyle w:val="250"/>
+      </w:pPr>
+      <w:r>
+        <w:t>窗体顶端</w:t>
+      </w:r>
+    </w:p>
+    <w:p>
+      <w:pPr>
+        <w:rPr>
+          <w:rFonts w:hint="default"/>
+        </w:rPr>
+      </w:pPr>
+      <w:r>
+        <w:rPr>
+          <w:rFonts w:hint="default"/>
+        </w:rPr>
+        <w:t>Mean Squared Error for Random Forest Algorithm: 3.008</w:t>
+      </w:r>
+    </w:p>
+    <w:p>
+      <w:pPr>
+        <w:rPr>
+          <w:rFonts w:hint="default"/>
+        </w:rPr>
+      </w:pPr>
+      <w:r>
+        <w:rPr>
+          <w:rFonts w:hint="default"/>
+        </w:rPr>
+        <w:t>Root Mean Squared Error for Random Forest Algorithm: 1.734358671094304</w:t>
+      </w:r>
+    </w:p>
+    <w:p>
+      <w:pPr>
+        <w:rPr>
+          <w:rFonts w:hint="default"/>
+        </w:rPr>
+      </w:pPr>
+      <w:r>
+        <w:rPr>
+          <w:rFonts w:hint="default"/>
+        </w:rPr>
+        <w:t>Mean Absolute Error for Random Forest Algorithm: 0.528</w:t>
+      </w:r>
+    </w:p>
+    <w:p>
+      <w:pPr>
+        <w:rPr>
+          <w:rFonts w:hint="default"/>
+        </w:rPr>
+      </w:pPr>
+      <w:r>
+        <w:rPr>
+          <w:rFonts w:hint="default"/>
+        </w:rPr>
+        <w:t>R-squared for Random Forest Algorithm: 0.7872638968727792</w:t>
+      </w:r>
+    </w:p>
+    <w:p>
+      <w:pPr>
+        <w:rPr>
+          <w:rFonts w:hint="default"/>
+        </w:rPr>
+      </w:pPr>
+      <w:r>
+        <w:rPr>
+          <w:rFonts w:hint="default"/>
+        </w:rPr>
+        <w:t>Mean Absolute Percentage Error for Random Forest Algorithm: 0.01719472155961226</w:t>
+      </w:r>
+    </w:p>
+    <w:p>
+      <w:pPr>
+        <w:rPr>
+          <w:rFonts w:hint="default"/>
+        </w:rPr>
+      </w:pPr>
+      <w:r>
+        <w:rPr>
+          <w:rFonts w:hint="default"/>
+        </w:rPr>
+        <w:t>Explained Variance Score for Random Forest Algorithm: 0.789259995202122</w:t>
+      </w:r>
+    </w:p>
+    <w:p>
+      <w:r>
+        <w:rPr>
+          <w:rFonts w:hint="default"/>
+        </w:rPr>
+        <w:t>Median Absolute Error for Random Forest Algorithm: 0.0</w:t>
+      </w:r>
+    </w:p>
+    <w:p>
+      <w:pPr>
+        <w:rPr>
+          <w:rFonts w:hint="default"/>
+        </w:rPr>
+      </w:pPr>
+    </w:p>
+    <w:p>
+      <w:pPr>
+        <w:rPr>
+          <w:rFonts w:hint="default"/>
+          <w:b/>
+          <w:bCs/>
+          <w:lang w:val="en-US"/>
+        </w:rPr>
+      </w:pPr>
+      <w:r>
+        <w:rPr>
+          <w:rFonts w:hint="default"/>
+          <w:b/>
+          <w:bCs/>
+          <w:lang w:val="en-US"/>
+        </w:rPr>
         <w:t>Result for Linear Regression</w:t>
       </w:r>
     </w:p>
@@ -2174,8 +2915,6 @@
         </w:rPr>
         <w:t>Mean Absolute Error for Linear Regression: 0.6469544781787253</w:t>
       </w:r>
-      <w:bookmarkStart w:id="0" w:name="_GoBack"/>
-      <w:bookmarkEnd w:id="0"/>
     </w:p>
     <w:p>
       <w:pPr>
@@ -2217,6 +2956,11 @@
       </w:r>
     </w:p>
     <w:p>
+      <w:pPr>
+        <w:rPr>
+          <w:rFonts w:hint="default"/>
+        </w:rPr>
+      </w:pPr>
       <w:r>
         <w:rPr>
           <w:rFonts w:hint="default"/>
@@ -2228,6 +2972,852 @@
       <w:pPr>
         <w:rPr>
           <w:rFonts w:hint="default"/>
+          <w:b/>
+          <w:bCs/>
+          <w:lang w:val="en-US"/>
+        </w:rPr>
+      </w:pPr>
+      <w:r>
+        <w:rPr>
+          <w:rFonts w:hint="default"/>
+          <w:b/>
+          <w:bCs/>
+          <w:lang w:val="en-US"/>
+        </w:rPr>
+        <w:t>Result for huber Regressor:</w:t>
+      </w:r>
+    </w:p>
+    <w:p>
+      <w:pPr>
+        <w:rPr>
+          <w:rFonts w:hint="default"/>
+        </w:rPr>
+      </w:pPr>
+      <w:r>
+        <w:rPr>
+          <w:rFonts w:hint="default"/>
+        </w:rPr>
+        <w:t>Mean Squared Error for Huber Regressor: 2.3239999991083664</w:t>
+      </w:r>
+    </w:p>
+    <w:p>
+      <w:pPr>
+        <w:rPr>
+          <w:rFonts w:hint="default"/>
+        </w:rPr>
+      </w:pPr>
+      <w:r>
+        <w:rPr>
+          <w:rFonts w:hint="default"/>
+        </w:rPr>
+        <w:t>Root Mean Squared Error for Huber Regressor: 1.5244671197203192</w:t>
+      </w:r>
+    </w:p>
+    <w:p>
+      <w:pPr>
+        <w:rPr>
+          <w:rFonts w:hint="default"/>
+        </w:rPr>
+      </w:pPr>
+      <w:r>
+        <w:rPr>
+          <w:rFonts w:hint="default"/>
+        </w:rPr>
+        <w:t>Mean Absolute Error for Huber Regressor: 0.36400001573554447</w:t>
+      </w:r>
+    </w:p>
+    <w:p>
+      <w:pPr>
+        <w:rPr>
+          <w:rFonts w:hint="default"/>
+        </w:rPr>
+      </w:pPr>
+      <w:r>
+        <w:rPr>
+          <w:rFonts w:hint="default"/>
+        </w:rPr>
+        <w:t>R-squared for Huber Regressor: 0.8356387288969487</w:t>
+      </w:r>
+    </w:p>
+    <w:p>
+      <w:pPr>
+        <w:rPr>
+          <w:rFonts w:hint="default"/>
+        </w:rPr>
+      </w:pPr>
+      <w:r>
+        <w:rPr>
+          <w:rFonts w:hint="default"/>
+        </w:rPr>
+        <w:t>Mean Absolute Percentage Error for Huber Regressor: 0.0125682792420833</w:t>
+      </w:r>
+    </w:p>
+    <w:p>
+      <w:pPr>
+        <w:rPr>
+          <w:rFonts w:hint="default"/>
+        </w:rPr>
+      </w:pPr>
+      <w:r>
+        <w:rPr>
+          <w:rFonts w:hint="default"/>
+        </w:rPr>
+        <w:t>Explained Variance Score for Huber Regressor: 0.836590383206489</w:t>
+      </w:r>
+    </w:p>
+    <w:p>
+      <w:r>
+        <w:rPr>
+          <w:rFonts w:hint="default"/>
+        </w:rPr>
+        <w:t>Median Absolute Error for Huber Regressor: 1.7545112029893062e-08</w:t>
+      </w:r>
+    </w:p>
+    <w:p>
+      <w:pPr>
+        <w:rPr>
+          <w:rFonts w:hint="default"/>
+          <w:b/>
+          <w:bCs/>
+          <w:lang w:val="en-US"/>
+        </w:rPr>
+      </w:pPr>
+      <w:r>
+        <w:rPr>
+          <w:rFonts w:hint="default"/>
+          <w:b/>
+          <w:bCs/>
+          <w:lang w:val="en-US"/>
+        </w:rPr>
+        <w:t>Result for Least Angle Regressor</w:t>
+      </w:r>
+    </w:p>
+    <w:p>
+      <w:pPr>
+        <w:rPr>
+          <w:rFonts w:hint="default"/>
+        </w:rPr>
+      </w:pPr>
+      <w:r>
+        <w:rPr>
+          <w:rFonts w:hint="default"/>
+        </w:rPr>
+        <w:t>Mean Squared Error for Least Angle Regressor: 2.294108764277203</w:t>
+      </w:r>
+    </w:p>
+    <w:p>
+      <w:pPr>
+        <w:rPr>
+          <w:rFonts w:hint="default"/>
+        </w:rPr>
+      </w:pPr>
+      <w:r>
+        <w:rPr>
+          <w:rFonts w:hint="default"/>
+        </w:rPr>
+        <w:t>Root Mean Squared Error for Least Angle Regressor: 1.5146315605708218</w:t>
+      </w:r>
+    </w:p>
+    <w:p>
+      <w:pPr>
+        <w:rPr>
+          <w:rFonts w:hint="default"/>
+        </w:rPr>
+      </w:pPr>
+      <w:r>
+        <w:rPr>
+          <w:rFonts w:hint="default"/>
+        </w:rPr>
+        <w:t>Mean Absolute Error for Least Angel Regressor: 0.6469544781787256</w:t>
+      </w:r>
+    </w:p>
+    <w:p>
+      <w:pPr>
+        <w:rPr>
+          <w:rFonts w:hint="default"/>
+        </w:rPr>
+      </w:pPr>
+      <w:r>
+        <w:rPr>
+          <w:rFonts w:hint="default"/>
+        </w:rPr>
+        <w:t>R-squared for Huber Regressor: 0.8377527398064043</w:t>
+      </w:r>
+    </w:p>
+    <w:p>
+      <w:pPr>
+        <w:rPr>
+          <w:rFonts w:hint="default"/>
+        </w:rPr>
+      </w:pPr>
+      <w:r>
+        <w:rPr>
+          <w:rFonts w:hint="default"/>
+        </w:rPr>
+        <w:t>Mean Absolute Percentage Error for Least Angel Regressor: 0.02288643767416696</w:t>
+      </w:r>
+    </w:p>
+    <w:p>
+      <w:pPr>
+        <w:rPr>
+          <w:rFonts w:hint="default"/>
+        </w:rPr>
+      </w:pPr>
+      <w:r>
+        <w:rPr>
+          <w:rFonts w:hint="default"/>
+        </w:rPr>
+        <w:t>Explained Variance Score for Least Angel Regressor: 0.8397249986717932</w:t>
+      </w:r>
+    </w:p>
+    <w:p>
+      <w:pPr>
+        <w:rPr>
+          <w:rFonts w:hint="default"/>
+        </w:rPr>
+      </w:pPr>
+      <w:r>
+        <w:rPr>
+          <w:rFonts w:hint="default"/>
+        </w:rPr>
+        <w:t>Median Absolute Error for Least Angel Regressor: 0.36568428315927193</w:t>
+      </w:r>
+    </w:p>
+    <w:p>
+      <w:pPr>
+        <w:rPr>
+          <w:rFonts w:hint="default"/>
+          <w:b/>
+          <w:bCs/>
+          <w:lang w:val="en-US"/>
+        </w:rPr>
+      </w:pPr>
+      <w:r>
+        <w:rPr>
+          <w:rFonts w:hint="default"/>
+          <w:b/>
+          <w:bCs/>
+          <w:lang w:val="en-US"/>
+        </w:rPr>
+        <w:t>Result for Lasso Regression</w:t>
+      </w:r>
+    </w:p>
+    <w:p>
+      <w:pPr>
+        <w:rPr>
+          <w:rFonts w:hint="default"/>
+        </w:rPr>
+      </w:pPr>
+      <w:r>
+        <w:rPr>
+          <w:rFonts w:hint="default"/>
+        </w:rPr>
+        <w:t>Mean Squared Error for Least Angle Regressor: 2.639120238170266</w:t>
+      </w:r>
+    </w:p>
+    <w:p>
+      <w:pPr>
+        <w:rPr>
+          <w:rFonts w:hint="default"/>
+        </w:rPr>
+      </w:pPr>
+      <w:r>
+        <w:rPr>
+          <w:rFonts w:hint="default"/>
+        </w:rPr>
+        <w:t>Root Mean Squared Error for Lasso Regression: 1.5146315605708218</w:t>
+      </w:r>
+    </w:p>
+    <w:p>
+      <w:pPr>
+        <w:rPr>
+          <w:rFonts w:hint="default"/>
+        </w:rPr>
+      </w:pPr>
+      <w:r>
+        <w:rPr>
+          <w:rFonts w:hint="default"/>
+        </w:rPr>
+        <w:t>Mean Absolute Error for Lasso Regression: 0.9345418157385402</w:t>
+      </w:r>
+    </w:p>
+    <w:p>
+      <w:pPr>
+        <w:rPr>
+          <w:rFonts w:hint="default"/>
+        </w:rPr>
+      </w:pPr>
+      <w:r>
+        <w:rPr>
+          <w:rFonts w:hint="default"/>
+        </w:rPr>
+        <w:t>R-squared for Lasso Regression: 0.8133523420370595</w:t>
+      </w:r>
+    </w:p>
+    <w:p>
+      <w:pPr>
+        <w:rPr>
+          <w:rFonts w:hint="default"/>
+        </w:rPr>
+      </w:pPr>
+      <w:r>
+        <w:rPr>
+          <w:rFonts w:hint="default"/>
+        </w:rPr>
+        <w:t>Mean Absolute Percentage Error for Lasso Regression: 0.032339144072889736</w:t>
+      </w:r>
+    </w:p>
+    <w:p>
+      <w:pPr>
+        <w:rPr>
+          <w:rFonts w:hint="default"/>
+        </w:rPr>
+      </w:pPr>
+      <w:r>
+        <w:rPr>
+          <w:rFonts w:hint="default"/>
+        </w:rPr>
+        <w:t>Explained Variance Score for Lasso Regresion: 0.8145772491957535</w:t>
+      </w:r>
+    </w:p>
+    <w:p>
+      <w:pPr>
+        <w:rPr>
+          <w:rFonts w:hint="default"/>
+          <w:b w:val="0"/>
+          <w:bCs w:val="0"/>
+          <w:lang w:val="en-US"/>
+        </w:rPr>
+      </w:pPr>
+      <w:r>
+        <w:rPr>
+          <w:rFonts w:hint="default"/>
+        </w:rPr>
+        <w:t>Median Absolute Error for Lasso Regression: 0.6179639164098845</w:t>
+      </w:r>
+    </w:p>
+    <w:p>
+      <w:pPr>
+        <w:rPr>
+          <w:rFonts w:hint="default"/>
+          <w:b/>
+          <w:bCs/>
+          <w:lang w:val="en-US"/>
+        </w:rPr>
+      </w:pPr>
+      <w:r>
+        <w:rPr>
+          <w:rFonts w:hint="default"/>
+          <w:b/>
+          <w:bCs/>
+          <w:lang w:val="en-US"/>
+        </w:rPr>
+        <w:t>Result for Lasso Least Angel Regression</w:t>
+      </w:r>
+    </w:p>
+    <w:p>
+      <w:pPr>
+        <w:rPr>
+          <w:rFonts w:hint="default"/>
+        </w:rPr>
+      </w:pPr>
+      <w:r>
+        <w:rPr>
+          <w:rFonts w:hint="default"/>
+        </w:rPr>
+        <w:t>Mean Squared Error for Lasso Least Angle Regressor: 2.63911656824673</w:t>
+      </w:r>
+    </w:p>
+    <w:p>
+      <w:pPr>
+        <w:rPr>
+          <w:rFonts w:hint="default"/>
+        </w:rPr>
+      </w:pPr>
+      <w:r>
+        <w:rPr>
+          <w:rFonts w:hint="default"/>
+        </w:rPr>
+        <w:t>Root Mean Squared Error for Lasso Least Angle Regression: 1.62453580085104</w:t>
+      </w:r>
+    </w:p>
+    <w:p>
+      <w:pPr>
+        <w:rPr>
+          <w:rFonts w:hint="default"/>
+        </w:rPr>
+      </w:pPr>
+      <w:r>
+        <w:rPr>
+          <w:rFonts w:hint="default"/>
+        </w:rPr>
+        <w:t>Mean Absolute Error for Lasso Least Angel Regression: 0.9345396967691519</w:t>
+      </w:r>
+    </w:p>
+    <w:p>
+      <w:pPr>
+        <w:rPr>
+          <w:rFonts w:hint="default"/>
+        </w:rPr>
+      </w:pPr>
+      <w:r>
+        <w:rPr>
+          <w:rFonts w:hint="default"/>
+        </w:rPr>
+        <w:t>R-squared for Lasso Least Angel Regression: 0.8133526015866711</w:t>
+      </w:r>
+    </w:p>
+    <w:p>
+      <w:pPr>
+        <w:rPr>
+          <w:rFonts w:hint="default"/>
+        </w:rPr>
+      </w:pPr>
+      <w:r>
+        <w:rPr>
+          <w:rFonts w:hint="default"/>
+        </w:rPr>
+        <w:t>Mean Absolute Percentage Error for Lasso Least Angel Regression: 0.03233907309692495</w:t>
+      </w:r>
+    </w:p>
+    <w:p>
+      <w:pPr>
+        <w:rPr>
+          <w:rFonts w:hint="default"/>
+        </w:rPr>
+      </w:pPr>
+      <w:r>
+        <w:rPr>
+          <w:rFonts w:hint="default"/>
+        </w:rPr>
+        <w:t>Explained Variance Score for Lasso Least Regresion: 0.8145775106114873</w:t>
+      </w:r>
+    </w:p>
+    <w:p>
+      <w:pPr>
+        <w:rPr>
+          <w:rFonts w:hint="default"/>
+        </w:rPr>
+      </w:pPr>
+      <w:r>
+        <w:rPr>
+          <w:rFonts w:hint="default"/>
+        </w:rPr>
+        <w:t>Median Absolute Error for Lasso Least Angle Regression: 0.6179607175297441</w:t>
+      </w:r>
+    </w:p>
+    <w:p>
+      <w:pPr>
+        <w:rPr>
+          <w:rFonts w:hint="default"/>
+        </w:rPr>
+      </w:pPr>
+    </w:p>
+    <w:p>
+      <w:pPr>
+        <w:rPr>
+          <w:rFonts w:hint="default"/>
+          <w:b/>
+          <w:bCs/>
+          <w:lang w:val="en-US"/>
+        </w:rPr>
+      </w:pPr>
+      <w:r>
+        <w:rPr>
+          <w:rFonts w:hint="default"/>
+          <w:b/>
+          <w:bCs/>
+          <w:lang w:val="en-US"/>
+        </w:rPr>
+        <w:t>Results of Extracting the selected features and their coefficients.</w:t>
+      </w:r>
+    </w:p>
+    <w:p>
+      <w:r>
+        <w:rPr>
+          <w:rFonts w:hint="default"/>
+        </w:rPr>
+        <w:t>Selected Features (LassoLars):</w:t>
+      </w:r>
+    </w:p>
+    <w:p>
+      <w:r>
+        <w:rPr>
+          <w:rFonts w:hint="default"/>
+        </w:rPr>
+        <w:t>EstimatedDayofOvulation</w:t>
+      </w:r>
+    </w:p>
+    <w:p>
+      <w:r>
+        <w:rPr>
+          <w:rFonts w:hint="default"/>
+        </w:rPr>
+        <w:t>LengthofLutealPhase</w:t>
+      </w:r>
+    </w:p>
+    <w:p>
+      <w:pPr>
+        <w:rPr>
+          <w:rFonts w:hint="default"/>
+        </w:rPr>
+      </w:pPr>
+      <w:r>
+        <w:rPr>
+          <w:rFonts w:hint="default"/>
+        </w:rPr>
+        <w:t>Coefficients (LassoLars):</w:t>
+      </w:r>
+    </w:p>
+    <w:p>
+      <w:r>
+        <w:rPr>
+          <w:rFonts w:hint="default"/>
+        </w:rPr>
+        <w:t>EstimatedDayofOvulation: 0.8066329</w:t>
+      </w:r>
+    </w:p>
+    <w:p>
+      <w:r>
+        <w:rPr>
+          <w:rFonts w:hint="default"/>
+        </w:rPr>
+        <w:t>LengthofLutealPhase: 0.72212832</w:t>
+      </w:r>
+    </w:p>
+    <w:p>
+      <w:pPr>
+        <w:rPr>
+          <w:rFonts w:hint="default"/>
+        </w:rPr>
+      </w:pPr>
+      <w:r>
+        <w:rPr>
+          <w:rFonts w:hint="default"/>
+        </w:rPr>
+        <w:t>Interpreting these results:</w:t>
+      </w:r>
+    </w:p>
+    <w:p/>
+    <w:p>
+      <w:r>
+        <w:rPr>
+          <w:rFonts w:hint="default"/>
+        </w:rPr>
+        <w:t>Estimated Day of Ovulation (EstimatedDayofOvulation): This feature has a positive coefficient of approximately 0.807. In the context of modeling the menstrual cycle, this suggests that as the estimated day of ovulation increases, it has a positive impact on the dependent variable (possibly cycle length or some other related factor). In other words, later estimated days of ovulation are associated with longer menstrual cycles or other changes in the menstrual cycle.</w:t>
+      </w:r>
+    </w:p>
+    <w:p>
+      <w:pPr>
+        <w:rPr>
+          <w:rFonts w:hint="default"/>
+          <w:b/>
+          <w:bCs/>
+          <w:lang w:val="en-US"/>
+        </w:rPr>
+      </w:pPr>
+      <w:r>
+        <w:rPr>
+          <w:rFonts w:hint="default"/>
+          <w:b/>
+          <w:bCs/>
+          <w:lang w:val="en-US"/>
+        </w:rPr>
+        <w:t>Result for Dummy Regressor</w:t>
+      </w:r>
+    </w:p>
+    <w:p>
+      <w:pPr>
+        <w:rPr>
+          <w:rFonts w:hint="default"/>
+        </w:rPr>
+      </w:pPr>
+      <w:r>
+        <w:rPr>
+          <w:rFonts w:hint="default"/>
+        </w:rPr>
+        <w:t>Mean Squared Error for Dummy Regressor: 14.139588079600038</w:t>
+      </w:r>
+    </w:p>
+    <w:p>
+      <w:pPr>
+        <w:rPr>
+          <w:rFonts w:hint="default"/>
+        </w:rPr>
+      </w:pPr>
+      <w:r>
+        <w:rPr>
+          <w:rFonts w:hint="default"/>
+        </w:rPr>
+        <w:t>Root Mean Squared Error for Dummy Regressor: 3.7602643629936496</w:t>
+      </w:r>
+    </w:p>
+    <w:p>
+      <w:pPr>
+        <w:rPr>
+          <w:rFonts w:hint="default"/>
+        </w:rPr>
+      </w:pPr>
+      <w:r>
+        <w:rPr>
+          <w:rFonts w:hint="default"/>
+        </w:rPr>
+        <w:t>Mean Absolute Error for Dummy Regressor: 2.817227722772277</w:t>
+      </w:r>
+    </w:p>
+    <w:p>
+      <w:pPr>
+        <w:rPr>
+          <w:rFonts w:hint="default"/>
+        </w:rPr>
+      </w:pPr>
+      <w:r>
+        <w:rPr>
+          <w:rFonts w:hint="default"/>
+        </w:rPr>
+        <w:t>R-squared for Dummy Regressor: -2.8852334255091705e-07</w:t>
+      </w:r>
+    </w:p>
+    <w:p>
+      <w:pPr>
+        <w:rPr>
+          <w:rFonts w:hint="default"/>
+        </w:rPr>
+      </w:pPr>
+      <w:r>
+        <w:rPr>
+          <w:rFonts w:hint="default"/>
+        </w:rPr>
+        <w:t>Mean Absolute Percentage Error for Dummy Regressor 0.0947626266655161</w:t>
+      </w:r>
+    </w:p>
+    <w:p>
+      <w:pPr>
+        <w:rPr>
+          <w:rFonts w:hint="default"/>
+        </w:rPr>
+      </w:pPr>
+      <w:r>
+        <w:rPr>
+          <w:rFonts w:hint="default"/>
+        </w:rPr>
+        <w:t>Explained Variance Score for Dummy Regressor: 0.0</w:t>
+      </w:r>
+    </w:p>
+    <w:p>
+      <w:r>
+        <w:rPr>
+          <w:rFonts w:hint="default"/>
+        </w:rPr>
+        <w:t>Median Absolute Error for Dummy Regressor: 2.301980198019802</w:t>
+      </w:r>
+    </w:p>
+    <w:p>
+      <w:pPr>
+        <w:rPr>
+          <w:rFonts w:hint="default"/>
+          <w:b w:val="0"/>
+          <w:bCs w:val="0"/>
+          <w:lang w:val="en-US"/>
+        </w:rPr>
+      </w:pPr>
+    </w:p>
+    <w:p/>
+    <w:p>
+      <w:r>
+        <w:rPr>
+          <w:rFonts w:hint="default"/>
+        </w:rPr>
+        <w:t>Length of Luteal Phase (LengthofLutealPhase): This feature also has a positive coefficient of approximately 0.722. The luteal phase is the second half of the menstrual cycle, which occurs after ovulation. A longer luteal phase is associated with a later estimated day of ovulation, and this feature also contributes positively to the dependent variable, suggesting that a longer luteal phase is associated with changes in the menstrual cycle.</w:t>
+      </w:r>
+    </w:p>
+    <w:p>
+      <w:pPr>
+        <w:keepNext w:val="0"/>
+        <w:keepLines w:val="0"/>
+        <w:widowControl/>
+        <w:numPr>
+          <w:numId w:val="0"/>
+        </w:numPr>
+        <w:suppressLineNumbers w:val="0"/>
+        <w:pBdr>
+          <w:top w:val="single" w:color="D9D9E3" w:sz="2" w:space="0"/>
+          <w:left w:val="single" w:color="D9D9E3" w:sz="2" w:space="3"/>
+          <w:bottom w:val="single" w:color="D9D9E3" w:sz="2" w:space="0"/>
+          <w:right w:val="single" w:color="D9D9E3" w:sz="2" w:space="0"/>
+        </w:pBdr>
+        <w:tabs>
+          <w:tab w:val="left" w:pos="720"/>
+        </w:tabs>
+        <w:spacing w:before="0" w:beforeAutospacing="0" w:after="0" w:afterAutospacing="0" w:line="360" w:lineRule="auto"/>
+        <w:jc w:val="both"/>
+      </w:pPr>
+    </w:p>
+    <w:p>
+      <w:pPr>
+        <w:keepNext w:val="0"/>
+        <w:keepLines w:val="0"/>
+        <w:widowControl/>
+        <w:numPr>
+          <w:numId w:val="0"/>
+        </w:numPr>
+        <w:suppressLineNumbers w:val="0"/>
+        <w:pBdr>
+          <w:top w:val="single" w:color="D9D9E3" w:sz="2" w:space="0"/>
+          <w:left w:val="single" w:color="D9D9E3" w:sz="2" w:space="3"/>
+          <w:bottom w:val="single" w:color="D9D9E3" w:sz="2" w:space="0"/>
+          <w:right w:val="single" w:color="D9D9E3" w:sz="2" w:space="0"/>
+        </w:pBdr>
+        <w:tabs>
+          <w:tab w:val="left" w:pos="720"/>
+        </w:tabs>
+        <w:spacing w:before="0" w:beforeAutospacing="0" w:after="0" w:afterAutospacing="0" w:line="360" w:lineRule="auto"/>
+        <w:jc w:val="both"/>
+        <w:rPr>
+          <w:rFonts w:hint="default"/>
+          <w:b/>
+          <w:bCs/>
+          <w:lang w:val="en-US"/>
+        </w:rPr>
+      </w:pPr>
+      <w:r>
+        <w:rPr>
+          <w:rFonts w:hint="default"/>
+          <w:b/>
+          <w:bCs/>
+          <w:lang w:val="en-US"/>
+        </w:rPr>
+        <w:t>Result for ridge Regressor</w:t>
+      </w:r>
+    </w:p>
+    <w:p>
+      <w:pPr>
+        <w:rPr>
+          <w:rFonts w:hint="default"/>
+        </w:rPr>
+      </w:pPr>
+      <w:r>
+        <w:rPr>
+          <w:rFonts w:hint="default"/>
+        </w:rPr>
+        <w:t>Mean Squared Error for ridge Regressor: 2.294093600504422</w:t>
+      </w:r>
+    </w:p>
+    <w:p>
+      <w:pPr>
+        <w:rPr>
+          <w:rFonts w:hint="default"/>
+        </w:rPr>
+      </w:pPr>
+      <w:r>
+        <w:rPr>
+          <w:rFonts w:hint="default"/>
+        </w:rPr>
+        <w:t>Root Mean Squared Error for Ridge Regressor: 1.5146265547997044</w:t>
+      </w:r>
+    </w:p>
+    <w:p>
+      <w:pPr>
+        <w:rPr>
+          <w:rFonts w:hint="default"/>
+        </w:rPr>
+      </w:pPr>
+      <w:r>
+        <w:rPr>
+          <w:rFonts w:hint="default"/>
+        </w:rPr>
+        <w:t>Mean Absolute Error for Ridge Regressor: 0.6470564484628811</w:t>
+      </w:r>
+    </w:p>
+    <w:p>
+      <w:pPr>
+        <w:rPr>
+          <w:rFonts w:hint="default"/>
+        </w:rPr>
+      </w:pPr>
+      <w:r>
+        <w:rPr>
+          <w:rFonts w:hint="default"/>
+        </w:rPr>
+        <w:t>R-squared for Ridge Regressor: 0.8377538122405566</w:t>
+      </w:r>
+    </w:p>
+    <w:p>
+      <w:pPr>
+        <w:rPr>
+          <w:rFonts w:hint="default"/>
+        </w:rPr>
+      </w:pPr>
+      <w:r>
+        <w:rPr>
+          <w:rFonts w:hint="default"/>
+        </w:rPr>
+        <w:t>Mean Absolute Percentage Error for Ridge Regressor 0.02288993783118628</w:t>
+      </w:r>
+    </w:p>
+    <w:p>
+      <w:pPr>
+        <w:rPr>
+          <w:rFonts w:hint="default"/>
+        </w:rPr>
+      </w:pPr>
+      <w:r>
+        <w:rPr>
+          <w:rFonts w:hint="default"/>
+        </w:rPr>
+        <w:t>Explained Variance Score for Ridge Regressor: 0.8397255211274202</w:t>
+      </w:r>
+    </w:p>
+    <w:p>
+      <w:r>
+        <w:rPr>
+          <w:rFonts w:hint="default"/>
+        </w:rPr>
+        <w:t>Median Absolute Error for Ridge Regressor: 0.36577863991946913</w:t>
+      </w:r>
+    </w:p>
+    <w:p>
+      <w:pPr>
+        <w:keepNext w:val="0"/>
+        <w:keepLines w:val="0"/>
+        <w:widowControl/>
+        <w:numPr>
+          <w:numId w:val="0"/>
+        </w:numPr>
+        <w:suppressLineNumbers w:val="0"/>
+        <w:pBdr>
+          <w:top w:val="single" w:color="D9D9E3" w:sz="2" w:space="0"/>
+          <w:left w:val="single" w:color="D9D9E3" w:sz="2" w:space="3"/>
+          <w:bottom w:val="single" w:color="D9D9E3" w:sz="2" w:space="0"/>
+          <w:right w:val="single" w:color="D9D9E3" w:sz="2" w:space="0"/>
+        </w:pBdr>
+        <w:tabs>
+          <w:tab w:val="left" w:pos="720"/>
+        </w:tabs>
+        <w:spacing w:before="0" w:beforeAutospacing="0" w:after="0" w:afterAutospacing="0" w:line="360" w:lineRule="auto"/>
+        <w:jc w:val="both"/>
+        <w:rPr>
+          <w:rFonts w:hint="default"/>
+          <w:b w:val="0"/>
+          <w:bCs w:val="0"/>
+          <w:lang w:val="en-US"/>
+        </w:rPr>
+      </w:pPr>
+    </w:p>
+    <w:p>
+      <w:pPr>
+        <w:rPr>
+          <w:rFonts w:hint="default"/>
+        </w:rPr>
+      </w:pPr>
+    </w:p>
+    <w:p>
+      <w:pPr>
+        <w:rPr>
+          <w:rFonts w:hint="default"/>
+          <w:b/>
+          <w:bCs/>
+          <w:lang w:val="en-US"/>
         </w:rPr>
       </w:pPr>
     </w:p>

</xml_diff>

<commit_message>
Update September 27, 2023
</commit_message>
<xml_diff>
--- a/Proposed System Results Compilation .docx
+++ b/Proposed System Results Compilation .docx
@@ -19,7 +19,6 @@
     <w:p>
       <w:pPr>
         <w:rPr>
-          <w:rFonts w:hint="default"/>
           <w:highlight w:val="yellow"/>
         </w:rPr>
       </w:pPr>
@@ -30,13 +29,6 @@
         </w:rPr>
         <w:t>Here's a general guideline for common regression evaluation metrics:</w:t>
       </w:r>
-    </w:p>
-    <w:p>
-      <w:pPr>
-        <w:rPr>
-          <w:highlight w:val="yellow"/>
-        </w:rPr>
-      </w:pPr>
     </w:p>
     <w:p>
       <w:pPr>
@@ -60,13 +52,6 @@
         </w:rPr>
         <w:t xml:space="preserve"> A lower RMSE indicates a better model. RMSE measures the average error between predicted and actual values, and lower values mean that the model's predictions are closer to the actual data points.</w:t>
       </w:r>
-    </w:p>
-    <w:p>
-      <w:pPr>
-        <w:rPr>
-          <w:highlight w:val="yellow"/>
-        </w:rPr>
-      </w:pPr>
     </w:p>
     <w:p>
       <w:pPr>
@@ -271,15 +256,7 @@
     </w:p>
     <w:p>
       <w:pPr>
-        <w:rPr>
-          <w:rFonts w:hint="default"/>
-        </w:rPr>
-      </w:pPr>
-    </w:p>
-    <w:p/>
-    <w:p>
-      <w:pPr>
-        <w:jc w:val="center"/>
+        <w:jc w:val="both"/>
         <w:rPr>
           <w:rFonts w:hint="default"/>
           <w:b/>
@@ -323,7 +300,9 @@
         </w:tblBorders>
         <w:tblLayout w:type="fixed"/>
         <w:tblCellMar>
+          <w:top w:w="0" w:type="dxa"/>
           <w:left w:w="108" w:type="dxa"/>
+          <w:bottom w:w="0" w:type="dxa"/>
           <w:right w:w="108" w:type="dxa"/>
         </w:tblCellMar>
       </w:tblPr>
@@ -345,7 +324,9 @@
             <w:insideV w:val="single" w:color="auto" w:sz="4" w:space="0"/>
           </w:tblBorders>
           <w:tblCellMar>
+            <w:top w:w="0" w:type="dxa"/>
             <w:left w:w="108" w:type="dxa"/>
+            <w:bottom w:w="0" w:type="dxa"/>
             <w:right w:w="108" w:type="dxa"/>
           </w:tblCellMar>
         </w:tblPrEx>
@@ -356,6 +337,7 @@
           </w:tcPr>
           <w:p>
             <w:pPr>
+              <w:widowControl w:val="0"/>
               <w:rPr>
                 <w:rFonts w:hint="default" w:ascii="Times New Roman" w:hAnsi="Times New Roman" w:eastAsiaTheme="minorEastAsia" w:cstheme="minorBidi"/>
                 <w:b/>
@@ -387,6 +369,7 @@
           </w:tcPr>
           <w:p>
             <w:pPr>
+              <w:widowControl w:val="0"/>
               <w:rPr>
                 <w:rFonts w:hint="default" w:ascii="Times New Roman" w:hAnsi="Times New Roman" w:eastAsiaTheme="minorEastAsia" w:cstheme="minorBidi"/>
                 <w:b/>
@@ -416,6 +399,7 @@
           </w:tcPr>
           <w:p>
             <w:pPr>
+              <w:widowControl w:val="0"/>
               <w:rPr>
                 <w:rFonts w:hint="default" w:ascii="Times New Roman" w:hAnsi="Times New Roman" w:eastAsiaTheme="minorEastAsia" w:cstheme="minorBidi"/>
                 <w:b/>
@@ -445,6 +429,7 @@
           </w:tcPr>
           <w:p>
             <w:pPr>
+              <w:widowControl w:val="0"/>
               <w:rPr>
                 <w:rFonts w:hint="default" w:ascii="Times New Roman" w:hAnsi="Times New Roman" w:eastAsiaTheme="minorEastAsia" w:cstheme="minorBidi"/>
                 <w:b/>
@@ -473,6 +458,7 @@
           </w:tcPr>
           <w:p>
             <w:pPr>
+              <w:widowControl w:val="0"/>
               <w:rPr>
                 <w:rFonts w:hint="default"/>
                 <w:b/>
@@ -503,7 +489,9 @@
             <w:insideV w:val="single" w:color="auto" w:sz="4" w:space="0"/>
           </w:tblBorders>
           <w:tblCellMar>
+            <w:top w:w="0" w:type="dxa"/>
             <w:left w:w="108" w:type="dxa"/>
+            <w:bottom w:w="0" w:type="dxa"/>
             <w:right w:w="108" w:type="dxa"/>
           </w:tblCellMar>
         </w:tblPrEx>
@@ -513,6 +501,7 @@
           </w:tcPr>
           <w:p>
             <w:pPr>
+              <w:widowControl w:val="0"/>
               <w:rPr>
                 <w:rFonts w:hint="default"/>
                 <w:vertAlign w:val="baseline"/>
@@ -534,6 +523,7 @@
           </w:tcPr>
           <w:p>
             <w:pPr>
+              <w:widowControl w:val="0"/>
               <w:rPr>
                 <w:rFonts w:hint="default"/>
                 <w:vertAlign w:val="baseline"/>
@@ -554,6 +544,7 @@
           </w:tcPr>
           <w:p>
             <w:pPr>
+              <w:widowControl w:val="0"/>
               <w:rPr>
                 <w:rFonts w:hint="default"/>
                 <w:vertAlign w:val="baseline"/>
@@ -574,6 +565,7 @@
           </w:tcPr>
           <w:p>
             <w:pPr>
+              <w:widowControl w:val="0"/>
               <w:rPr>
                 <w:rFonts w:hint="default"/>
                 <w:vertAlign w:val="baseline"/>
@@ -593,6 +585,9 @@
             <w:tcW w:w="2756" w:type="dxa"/>
           </w:tcPr>
           <w:p>
+            <w:pPr>
+              <w:widowControl w:val="0"/>
+            </w:pPr>
             <w:r>
               <w:rPr>
                 <w:rFonts w:hint="default"/>
@@ -602,6 +597,7 @@
           </w:p>
           <w:p>
             <w:pPr>
+              <w:widowControl w:val="0"/>
               <w:rPr>
                 <w:rFonts w:hint="default"/>
                 <w:vertAlign w:val="baseline"/>
@@ -622,7 +618,9 @@
             <w:insideV w:val="single" w:color="auto" w:sz="4" w:space="0"/>
           </w:tblBorders>
           <w:tblCellMar>
+            <w:top w:w="0" w:type="dxa"/>
             <w:left w:w="108" w:type="dxa"/>
+            <w:bottom w:w="0" w:type="dxa"/>
             <w:right w:w="108" w:type="dxa"/>
           </w:tblCellMar>
         </w:tblPrEx>
@@ -632,6 +630,7 @@
           </w:tcPr>
           <w:p>
             <w:pPr>
+              <w:widowControl w:val="0"/>
               <w:rPr>
                 <w:rFonts w:hint="default"/>
                 <w:vertAlign w:val="baseline"/>
@@ -654,6 +653,7 @@
           </w:tcPr>
           <w:p>
             <w:pPr>
+              <w:widowControl w:val="0"/>
               <w:rPr>
                 <w:rFonts w:hint="default"/>
                 <w:vertAlign w:val="baseline"/>
@@ -674,6 +674,7 @@
           </w:tcPr>
           <w:p>
             <w:pPr>
+              <w:widowControl w:val="0"/>
               <w:rPr>
                 <w:rFonts w:hint="default"/>
                 <w:vertAlign w:val="baseline"/>
@@ -694,6 +695,7 @@
           </w:tcPr>
           <w:p>
             <w:pPr>
+              <w:widowControl w:val="0"/>
               <w:rPr>
                 <w:rFonts w:hint="default"/>
                 <w:vertAlign w:val="baseline"/>
@@ -714,6 +716,7 @@
           </w:tcPr>
           <w:p>
             <w:pPr>
+              <w:widowControl w:val="0"/>
               <w:rPr>
                 <w:rFonts w:hint="default"/>
                 <w:vertAlign w:val="baseline"/>
@@ -740,7 +743,9 @@
             <w:insideV w:val="single" w:color="auto" w:sz="4" w:space="0"/>
           </w:tblBorders>
           <w:tblCellMar>
+            <w:top w:w="0" w:type="dxa"/>
             <w:left w:w="108" w:type="dxa"/>
+            <w:bottom w:w="0" w:type="dxa"/>
             <w:right w:w="108" w:type="dxa"/>
           </w:tblCellMar>
         </w:tblPrEx>
@@ -750,6 +755,7 @@
           </w:tcPr>
           <w:p>
             <w:pPr>
+              <w:widowControl w:val="0"/>
               <w:rPr>
                 <w:rFonts w:hint="default"/>
                 <w:vertAlign w:val="baseline"/>
@@ -772,6 +778,7 @@
           </w:tcPr>
           <w:p>
             <w:pPr>
+              <w:widowControl w:val="0"/>
               <w:rPr>
                 <w:rFonts w:hint="default"/>
                 <w:vertAlign w:val="baseline"/>
@@ -792,6 +799,7 @@
           </w:tcPr>
           <w:p>
             <w:pPr>
+              <w:widowControl w:val="0"/>
               <w:rPr>
                 <w:rFonts w:hint="default"/>
                 <w:vertAlign w:val="baseline"/>
@@ -812,6 +820,7 @@
           </w:tcPr>
           <w:p>
             <w:pPr>
+              <w:widowControl w:val="0"/>
               <w:rPr>
                 <w:rFonts w:hint="default"/>
                 <w:vertAlign w:val="baseline"/>
@@ -832,6 +841,7 @@
           </w:tcPr>
           <w:p>
             <w:pPr>
+              <w:widowControl w:val="0"/>
               <w:rPr>
                 <w:rFonts w:hint="default"/>
                 <w:vertAlign w:val="baseline"/>
@@ -858,7 +868,9 @@
             <w:insideV w:val="single" w:color="auto" w:sz="4" w:space="0"/>
           </w:tblBorders>
           <w:tblCellMar>
+            <w:top w:w="0" w:type="dxa"/>
             <w:left w:w="108" w:type="dxa"/>
+            <w:bottom w:w="0" w:type="dxa"/>
             <w:right w:w="108" w:type="dxa"/>
           </w:tblCellMar>
         </w:tblPrEx>
@@ -868,6 +880,7 @@
           </w:tcPr>
           <w:p>
             <w:pPr>
+              <w:widowControl w:val="0"/>
               <w:rPr>
                 <w:rFonts w:hint="default"/>
                 <w:vertAlign w:val="baseline"/>
@@ -890,6 +903,7 @@
           </w:tcPr>
           <w:p>
             <w:pPr>
+              <w:widowControl w:val="0"/>
               <w:rPr>
                 <w:rFonts w:hint="default"/>
                 <w:vertAlign w:val="baseline"/>
@@ -910,6 +924,7 @@
           </w:tcPr>
           <w:p>
             <w:pPr>
+              <w:widowControl w:val="0"/>
               <w:rPr>
                 <w:rFonts w:hint="default"/>
                 <w:vertAlign w:val="baseline"/>
@@ -930,6 +945,7 @@
           </w:tcPr>
           <w:p>
             <w:pPr>
+              <w:widowControl w:val="0"/>
               <w:rPr>
                 <w:rFonts w:hint="default"/>
                 <w:vertAlign w:val="baseline"/>
@@ -950,6 +966,7 @@
           </w:tcPr>
           <w:p>
             <w:pPr>
+              <w:widowControl w:val="0"/>
               <w:rPr>
                 <w:rFonts w:hint="default"/>
                 <w:vertAlign w:val="baseline"/>
@@ -976,7 +993,9 @@
             <w:insideV w:val="single" w:color="auto" w:sz="4" w:space="0"/>
           </w:tblBorders>
           <w:tblCellMar>
+            <w:top w:w="0" w:type="dxa"/>
             <w:left w:w="108" w:type="dxa"/>
+            <w:bottom w:w="0" w:type="dxa"/>
             <w:right w:w="108" w:type="dxa"/>
           </w:tblCellMar>
         </w:tblPrEx>
@@ -986,6 +1005,7 @@
           </w:tcPr>
           <w:p>
             <w:pPr>
+              <w:widowControl w:val="0"/>
               <w:rPr>
                 <w:rFonts w:hint="default"/>
                 <w:vertAlign w:val="baseline"/>
@@ -1008,6 +1028,7 @@
           </w:tcPr>
           <w:p>
             <w:pPr>
+              <w:widowControl w:val="0"/>
               <w:rPr>
                 <w:rFonts w:hint="default"/>
                 <w:vertAlign w:val="baseline"/>
@@ -1028,6 +1049,7 @@
           </w:tcPr>
           <w:p>
             <w:pPr>
+              <w:widowControl w:val="0"/>
               <w:rPr>
                 <w:rFonts w:hint="default"/>
                 <w:vertAlign w:val="baseline"/>
@@ -1048,6 +1070,7 @@
           </w:tcPr>
           <w:p>
             <w:pPr>
+              <w:widowControl w:val="0"/>
               <w:rPr>
                 <w:rFonts w:hint="default"/>
                 <w:vertAlign w:val="baseline"/>
@@ -1068,6 +1091,7 @@
           </w:tcPr>
           <w:p>
             <w:pPr>
+              <w:widowControl w:val="0"/>
               <w:rPr>
                 <w:rFonts w:hint="default"/>
                 <w:vertAlign w:val="baseline"/>
@@ -1094,7 +1118,9 @@
             <w:insideV w:val="single" w:color="auto" w:sz="4" w:space="0"/>
           </w:tblBorders>
           <w:tblCellMar>
+            <w:top w:w="0" w:type="dxa"/>
             <w:left w:w="108" w:type="dxa"/>
+            <w:bottom w:w="0" w:type="dxa"/>
             <w:right w:w="108" w:type="dxa"/>
           </w:tblCellMar>
         </w:tblPrEx>
@@ -1104,6 +1130,7 @@
           </w:tcPr>
           <w:p>
             <w:pPr>
+              <w:widowControl w:val="0"/>
               <w:rPr>
                 <w:rFonts w:hint="default"/>
                 <w:vertAlign w:val="baseline"/>
@@ -1126,6 +1153,7 @@
           </w:tcPr>
           <w:p>
             <w:pPr>
+              <w:widowControl w:val="0"/>
               <w:rPr>
                 <w:rFonts w:hint="default"/>
                 <w:vertAlign w:val="baseline"/>
@@ -1146,6 +1174,7 @@
           </w:tcPr>
           <w:p>
             <w:pPr>
+              <w:widowControl w:val="0"/>
               <w:rPr>
                 <w:rFonts w:hint="default"/>
                 <w:vertAlign w:val="baseline"/>
@@ -1166,6 +1195,7 @@
           </w:tcPr>
           <w:p>
             <w:pPr>
+              <w:widowControl w:val="0"/>
               <w:rPr>
                 <w:rFonts w:hint="default"/>
                 <w:vertAlign w:val="baseline"/>
@@ -1186,6 +1216,7 @@
           </w:tcPr>
           <w:p>
             <w:pPr>
+              <w:widowControl w:val="0"/>
               <w:rPr>
                 <w:rFonts w:hint="default"/>
                 <w:vertAlign w:val="baseline"/>
@@ -1212,7 +1243,9 @@
             <w:insideV w:val="single" w:color="auto" w:sz="4" w:space="0"/>
           </w:tblBorders>
           <w:tblCellMar>
+            <w:top w:w="0" w:type="dxa"/>
             <w:left w:w="108" w:type="dxa"/>
+            <w:bottom w:w="0" w:type="dxa"/>
             <w:right w:w="108" w:type="dxa"/>
           </w:tblCellMar>
         </w:tblPrEx>
@@ -1222,6 +1255,7 @@
           </w:tcPr>
           <w:p>
             <w:pPr>
+              <w:widowControl w:val="0"/>
               <w:rPr>
                 <w:rFonts w:hint="default"/>
                 <w:vertAlign w:val="baseline"/>
@@ -1244,6 +1278,7 @@
           </w:tcPr>
           <w:p>
             <w:pPr>
+              <w:widowControl w:val="0"/>
               <w:rPr>
                 <w:rFonts w:hint="default"/>
                 <w:vertAlign w:val="baseline"/>
@@ -1264,6 +1299,7 @@
           </w:tcPr>
           <w:p>
             <w:pPr>
+              <w:widowControl w:val="0"/>
               <w:rPr>
                 <w:rFonts w:hint="default"/>
                 <w:vertAlign w:val="baseline"/>
@@ -1284,6 +1320,7 @@
           </w:tcPr>
           <w:p>
             <w:pPr>
+              <w:widowControl w:val="0"/>
               <w:rPr>
                 <w:rFonts w:hint="default"/>
                 <w:vertAlign w:val="baseline"/>
@@ -1304,6 +1341,7 @@
           </w:tcPr>
           <w:p>
             <w:pPr>
+              <w:widowControl w:val="0"/>
               <w:rPr>
                 <w:rFonts w:hint="default"/>
                 <w:vertAlign w:val="baseline"/>
@@ -1330,7 +1368,9 @@
             <w:insideV w:val="single" w:color="auto" w:sz="4" w:space="0"/>
           </w:tblBorders>
           <w:tblCellMar>
+            <w:top w:w="0" w:type="dxa"/>
             <w:left w:w="108" w:type="dxa"/>
+            <w:bottom w:w="0" w:type="dxa"/>
             <w:right w:w="108" w:type="dxa"/>
           </w:tblCellMar>
         </w:tblPrEx>
@@ -1340,6 +1380,7 @@
           </w:tcPr>
           <w:p>
             <w:pPr>
+              <w:widowControl w:val="0"/>
               <w:rPr>
                 <w:rFonts w:hint="default"/>
                 <w:vertAlign w:val="baseline"/>
@@ -1372,6 +1413,7 @@
           </w:tcPr>
           <w:p>
             <w:pPr>
+              <w:widowControl w:val="0"/>
               <w:rPr>
                 <w:rFonts w:hint="default"/>
                 <w:vertAlign w:val="baseline"/>
@@ -1392,6 +1434,7 @@
           </w:tcPr>
           <w:p>
             <w:pPr>
+              <w:widowControl w:val="0"/>
               <w:rPr>
                 <w:rFonts w:hint="default"/>
                 <w:vertAlign w:val="baseline"/>
@@ -1412,6 +1455,7 @@
           </w:tcPr>
           <w:p>
             <w:pPr>
+              <w:widowControl w:val="0"/>
               <w:rPr>
                 <w:rFonts w:hint="default"/>
                 <w:vertAlign w:val="baseline"/>
@@ -1432,6 +1476,7 @@
           </w:tcPr>
           <w:p>
             <w:pPr>
+              <w:widowControl w:val="0"/>
               <w:rPr>
                 <w:rFonts w:hint="default"/>
                 <w:vertAlign w:val="baseline"/>
@@ -1458,7 +1503,9 @@
             <w:insideV w:val="single" w:color="auto" w:sz="4" w:space="0"/>
           </w:tblBorders>
           <w:tblCellMar>
+            <w:top w:w="0" w:type="dxa"/>
             <w:left w:w="108" w:type="dxa"/>
+            <w:bottom w:w="0" w:type="dxa"/>
             <w:right w:w="108" w:type="dxa"/>
           </w:tblCellMar>
         </w:tblPrEx>
@@ -1468,6 +1515,7 @@
           </w:tcPr>
           <w:p>
             <w:pPr>
+              <w:widowControl w:val="0"/>
               <w:rPr>
                 <w:rFonts w:hint="default"/>
                 <w:vertAlign w:val="baseline"/>
@@ -1490,6 +1538,7 @@
           </w:tcPr>
           <w:p>
             <w:pPr>
+              <w:widowControl w:val="0"/>
               <w:rPr>
                 <w:rFonts w:hint="default"/>
                 <w:vertAlign w:val="baseline"/>
@@ -1510,6 +1559,7 @@
           </w:tcPr>
           <w:p>
             <w:pPr>
+              <w:widowControl w:val="0"/>
               <w:rPr>
                 <w:rFonts w:hint="default"/>
                 <w:vertAlign w:val="baseline"/>
@@ -1530,6 +1580,7 @@
           </w:tcPr>
           <w:p>
             <w:pPr>
+              <w:widowControl w:val="0"/>
               <w:rPr>
                 <w:rFonts w:hint="default"/>
                 <w:vertAlign w:val="baseline"/>
@@ -1550,6 +1601,7 @@
           </w:tcPr>
           <w:p>
             <w:pPr>
+              <w:widowControl w:val="0"/>
               <w:rPr>
                 <w:rFonts w:hint="default"/>
                 <w:vertAlign w:val="baseline"/>
@@ -1562,8 +1614,6 @@
               </w:rPr>
               <w:t>0.8377538122405566</w:t>
             </w:r>
-            <w:bookmarkStart w:id="0" w:name="_GoBack"/>
-            <w:bookmarkEnd w:id="0"/>
           </w:p>
         </w:tc>
       </w:tr>
@@ -1578,7 +1628,9 @@
             <w:insideV w:val="single" w:color="auto" w:sz="4" w:space="0"/>
           </w:tblBorders>
           <w:tblCellMar>
+            <w:top w:w="0" w:type="dxa"/>
             <w:left w:w="108" w:type="dxa"/>
+            <w:bottom w:w="0" w:type="dxa"/>
             <w:right w:w="108" w:type="dxa"/>
           </w:tblCellMar>
         </w:tblPrEx>
@@ -1588,12 +1640,21 @@
           </w:tcPr>
           <w:p>
             <w:pPr>
+              <w:widowControl w:val="0"/>
               <w:rPr>
                 <w:rFonts w:hint="default"/>
                 <w:vertAlign w:val="baseline"/>
                 <w:lang w:val="en-US"/>
               </w:rPr>
             </w:pPr>
+            <w:r>
+              <w:rPr>
+                <w:rFonts w:hint="default"/>
+                <w:vertAlign w:val="baseline"/>
+                <w:lang w:val="en-US"/>
+              </w:rPr>
+              <w:t>K-Nearest Neighbour</w:t>
+            </w:r>
           </w:p>
         </w:tc>
         <w:tc>
@@ -1602,10 +1663,17 @@
           </w:tcPr>
           <w:p>
             <w:pPr>
+              <w:widowControl w:val="0"/>
               <w:rPr>
                 <w:rFonts w:hint="default"/>
               </w:rPr>
             </w:pPr>
+            <w:r>
+              <w:rPr>
+                <w:rFonts w:hint="default"/>
+              </w:rPr>
+              <w:t>0.6026666666666667</w:t>
+            </w:r>
           </w:p>
         </w:tc>
         <w:tc>
@@ -1614,10 +1682,17 @@
           </w:tcPr>
           <w:p>
             <w:pPr>
+              <w:widowControl w:val="0"/>
               <w:rPr>
                 <w:rFonts w:hint="default"/>
               </w:rPr>
             </w:pPr>
+            <w:r>
+              <w:rPr>
+                <w:rFonts w:hint="default"/>
+              </w:rPr>
+              <w:t>3.210765432098765</w:t>
+            </w:r>
           </w:p>
         </w:tc>
         <w:tc>
@@ -1626,10 +1701,17 @@
           </w:tcPr>
           <w:p>
             <w:pPr>
+              <w:widowControl w:val="0"/>
               <w:rPr>
                 <w:rFonts w:hint="default"/>
               </w:rPr>
             </w:pPr>
+            <w:r>
+              <w:rPr>
+                <w:rFonts w:hint="default"/>
+              </w:rPr>
+              <w:t>1.791860885252749</w:t>
+            </w:r>
           </w:p>
         </w:tc>
         <w:tc>
@@ -1638,10 +1720,17 @@
           </w:tcPr>
           <w:p>
             <w:pPr>
+              <w:widowControl w:val="0"/>
               <w:rPr>
                 <w:rFonts w:hint="default"/>
               </w:rPr>
             </w:pPr>
+            <w:r>
+              <w:rPr>
+                <w:rFonts w:hint="default"/>
+              </w:rPr>
+              <w:t>0.7729236282977798</w:t>
+            </w:r>
           </w:p>
         </w:tc>
       </w:tr>
@@ -1655,6 +1744,12 @@
             <w:insideH w:val="single" w:color="auto" w:sz="4" w:space="0"/>
             <w:insideV w:val="single" w:color="auto" w:sz="4" w:space="0"/>
           </w:tblBorders>
+          <w:tblCellMar>
+            <w:top w:w="0" w:type="dxa"/>
+            <w:left w:w="108" w:type="dxa"/>
+            <w:bottom w:w="0" w:type="dxa"/>
+            <w:right w:w="108" w:type="dxa"/>
+          </w:tblCellMar>
         </w:tblPrEx>
         <w:tc>
           <w:tcPr>
@@ -1662,12 +1757,21 @@
           </w:tcPr>
           <w:p>
             <w:pPr>
+              <w:widowControl w:val="0"/>
               <w:rPr>
                 <w:rFonts w:hint="default"/>
                 <w:vertAlign w:val="baseline"/>
                 <w:lang w:val="en-US"/>
               </w:rPr>
             </w:pPr>
+            <w:r>
+              <w:rPr>
+                <w:rFonts w:hint="default"/>
+                <w:vertAlign w:val="baseline"/>
+                <w:lang w:val="en-US"/>
+              </w:rPr>
+              <w:t>Elastic Net</w:t>
+            </w:r>
           </w:p>
         </w:tc>
         <w:tc>
@@ -1676,10 +1780,17 @@
           </w:tcPr>
           <w:p>
             <w:pPr>
+              <w:widowControl w:val="0"/>
               <w:rPr>
                 <w:rFonts w:hint="default"/>
               </w:rPr>
             </w:pPr>
+            <w:r>
+              <w:rPr>
+                <w:rFonts w:hint="default"/>
+              </w:rPr>
+              <w:t>0.8984437391630721</w:t>
+            </w:r>
           </w:p>
         </w:tc>
         <w:tc>
@@ -1688,10 +1799,17 @@
           </w:tcPr>
           <w:p>
             <w:pPr>
+              <w:widowControl w:val="0"/>
               <w:rPr>
                 <w:rFonts w:hint="default"/>
               </w:rPr>
             </w:pPr>
+            <w:r>
+              <w:rPr>
+                <w:rFonts w:hint="default"/>
+              </w:rPr>
+              <w:t>2.563735265604195</w:t>
+            </w:r>
           </w:p>
         </w:tc>
         <w:tc>
@@ -1700,10 +1818,17 @@
           </w:tcPr>
           <w:p>
             <w:pPr>
+              <w:widowControl w:val="0"/>
               <w:rPr>
                 <w:rFonts w:hint="default"/>
               </w:rPr>
             </w:pPr>
+            <w:r>
+              <w:rPr>
+                <w:rFonts w:hint="default"/>
+              </w:rPr>
+              <w:t>1.6011668450240266</w:t>
+            </w:r>
           </w:p>
         </w:tc>
         <w:tc>
@@ -1712,10 +1837,136 @@
           </w:tcPr>
           <w:p>
             <w:pPr>
+              <w:widowControl w:val="0"/>
               <w:rPr>
                 <w:rFonts w:hint="default"/>
               </w:rPr>
             </w:pPr>
+            <w:r>
+              <w:rPr>
+                <w:rFonts w:hint="default"/>
+              </w:rPr>
+              <w:t>0.818683826511148</w:t>
+            </w:r>
+          </w:p>
+        </w:tc>
+      </w:tr>
+      <w:tr>
+        <w:tblPrEx>
+          <w:tblBorders>
+            <w:top w:val="single" w:color="auto" w:sz="4" w:space="0"/>
+            <w:left w:val="single" w:color="auto" w:sz="4" w:space="0"/>
+            <w:bottom w:val="single" w:color="auto" w:sz="4" w:space="0"/>
+            <w:right w:val="single" w:color="auto" w:sz="4" w:space="0"/>
+            <w:insideH w:val="single" w:color="auto" w:sz="4" w:space="0"/>
+            <w:insideV w:val="single" w:color="auto" w:sz="4" w:space="0"/>
+          </w:tblBorders>
+          <w:tblCellMar>
+            <w:top w:w="0" w:type="dxa"/>
+            <w:left w:w="108" w:type="dxa"/>
+            <w:bottom w:w="0" w:type="dxa"/>
+            <w:right w:w="108" w:type="dxa"/>
+          </w:tblCellMar>
+        </w:tblPrEx>
+        <w:tc>
+          <w:tcPr>
+            <w:tcW w:w="1291" w:type="dxa"/>
+          </w:tcPr>
+          <w:p>
+            <w:pPr>
+              <w:widowControl w:val="0"/>
+              <w:rPr>
+                <w:rFonts w:hint="default"/>
+                <w:vertAlign w:val="baseline"/>
+                <w:lang w:val="en-US"/>
+              </w:rPr>
+            </w:pPr>
+            <w:r>
+              <w:rPr>
+                <w:rFonts w:hint="default"/>
+                <w:vertAlign w:val="baseline"/>
+                <w:lang w:val="en-US"/>
+              </w:rPr>
+              <w:t>Orthogonal Matching Pursuit</w:t>
+            </w:r>
+          </w:p>
+        </w:tc>
+        <w:tc>
+          <w:tcPr>
+            <w:tcW w:w="1200" w:type="dxa"/>
+          </w:tcPr>
+          <w:p>
+            <w:pPr>
+              <w:widowControl w:val="0"/>
+              <w:rPr>
+                <w:rFonts w:hint="default"/>
+              </w:rPr>
+            </w:pPr>
+            <w:r>
+              <w:rPr>
+                <w:rFonts w:hint="default"/>
+              </w:rPr>
+              <w:t>0.6469544781787259</w:t>
+            </w:r>
+          </w:p>
+        </w:tc>
+        <w:tc>
+          <w:tcPr>
+            <w:tcW w:w="1408" w:type="dxa"/>
+          </w:tcPr>
+          <w:p>
+            <w:pPr>
+              <w:widowControl w:val="0"/>
+              <w:rPr>
+                <w:rFonts w:hint="default"/>
+              </w:rPr>
+            </w:pPr>
+            <w:r>
+              <w:rPr>
+                <w:rFonts w:hint="default"/>
+              </w:rPr>
+              <w:t>2.294108764277203</w:t>
+            </w:r>
+          </w:p>
+        </w:tc>
+        <w:tc>
+          <w:tcPr>
+            <w:tcW w:w="1867" w:type="dxa"/>
+          </w:tcPr>
+          <w:p>
+            <w:pPr>
+              <w:widowControl w:val="0"/>
+              <w:rPr>
+                <w:rFonts w:hint="default"/>
+              </w:rPr>
+            </w:pPr>
+            <w:r>
+              <w:rPr>
+                <w:rFonts w:hint="default"/>
+              </w:rPr>
+              <w:t>1.5146315605708218</w:t>
+            </w:r>
+          </w:p>
+        </w:tc>
+        <w:tc>
+          <w:tcPr>
+            <w:tcW w:w="2756" w:type="dxa"/>
+          </w:tcPr>
+          <w:p>
+            <w:pPr>
+              <w:widowControl w:val="0"/>
+              <w:rPr>
+                <w:rFonts w:hint="default"/>
+              </w:rPr>
+            </w:pPr>
+            <w:r>
+              <w:rPr>
+                <w:rFonts w:hint="default"/>
+              </w:rPr>
+              <w:t>0.8377527398064043</w:t>
+            </w:r>
+            <w:bookmarkStart w:id="0" w:name="_GoBack"/>
+            <w:bookmarkEnd w:id="0"/>
           </w:p>
         </w:tc>
       </w:tr>
@@ -1738,86 +1989,95 @@
         <w:rPr>
           <w:rFonts w:hint="default"/>
         </w:rPr>
-        <w:t>Mean Squared Error for ridge Regressor: 2.294093600504422</w:t>
-      </w:r>
-    </w:p>
-    <w:p>
-      <w:pPr>
-        <w:rPr>
-          <w:rFonts w:hint="default"/>
-        </w:rPr>
-      </w:pPr>
-      <w:r>
-        <w:rPr>
-          <w:rFonts w:hint="default"/>
-        </w:rPr>
-        <w:t>Root Mean Squared Error for Ridge Regressor: 1.5146265547997044</w:t>
-      </w:r>
-    </w:p>
-    <w:p>
-      <w:pPr>
-        <w:rPr>
-          <w:rFonts w:hint="default"/>
-        </w:rPr>
-      </w:pPr>
-      <w:r>
-        <w:rPr>
-          <w:rFonts w:hint="default"/>
-        </w:rPr>
-        <w:t>Mean Absolute Error for Ridge Regressor: 0.6470564484628811</w:t>
-      </w:r>
-    </w:p>
-    <w:p>
-      <w:pPr>
-        <w:rPr>
-          <w:rFonts w:hint="default"/>
-        </w:rPr>
-      </w:pPr>
-      <w:r>
-        <w:rPr>
-          <w:rFonts w:hint="default"/>
-        </w:rPr>
-        <w:t>R-squared for Ridge Regressor: 0.8377538122405566</w:t>
-      </w:r>
-    </w:p>
-    <w:p>
-      <w:pPr>
-        <w:rPr>
-          <w:rFonts w:hint="default"/>
-        </w:rPr>
-      </w:pPr>
-      <w:r>
-        <w:rPr>
-          <w:rFonts w:hint="default"/>
-        </w:rPr>
-        <w:t>Mean Absolute Percentage Error for Ridge Regressor 0.02288993783118628</w:t>
-      </w:r>
-    </w:p>
-    <w:p>
-      <w:pPr>
-        <w:rPr>
-          <w:rFonts w:hint="default"/>
-        </w:rPr>
-      </w:pPr>
-      <w:r>
-        <w:rPr>
-          <w:rFonts w:hint="default"/>
-        </w:rPr>
-        <w:t>Explained Variance Score for Ridge Regressor: 0.8397255211274202</w:t>
-      </w:r>
-    </w:p>
-    <w:p>
-      <w:pPr>
-        <w:rPr>
-          <w:rFonts w:hint="default"/>
-        </w:rPr>
-      </w:pPr>
-      <w:r>
-        <w:rPr>
-          <w:rFonts w:hint="default"/>
-        </w:rPr>
-        <w:t>Median Absolute Error for Ridge Regressor: 0.36577863991946913</w:t>
-      </w:r>
+        <w:t>Mean Squared Error for Orthogonal Matching Pursuit: 2.294108764277203</w:t>
+      </w:r>
+    </w:p>
+    <w:p>
+      <w:pPr>
+        <w:rPr>
+          <w:rFonts w:hint="default"/>
+        </w:rPr>
+      </w:pPr>
+      <w:r>
+        <w:rPr>
+          <w:rFonts w:hint="default"/>
+        </w:rPr>
+        <w:t>Root Mean Squared Error for Orthogonal Matching Pursuit: 1.5146315605708218</w:t>
+      </w:r>
+    </w:p>
+    <w:p>
+      <w:pPr>
+        <w:rPr>
+          <w:rFonts w:hint="default"/>
+        </w:rPr>
+      </w:pPr>
+      <w:r>
+        <w:rPr>
+          <w:rFonts w:hint="default"/>
+        </w:rPr>
+        <w:t>Mean Absolute Error for Othogonal Matching Pursuit: 0.6469544781787259</w:t>
+      </w:r>
+    </w:p>
+    <w:p>
+      <w:pPr>
+        <w:rPr>
+          <w:rFonts w:hint="default"/>
+        </w:rPr>
+      </w:pPr>
+      <w:r>
+        <w:rPr>
+          <w:rFonts w:hint="default"/>
+        </w:rPr>
+        <w:t>R-squared for Othogonal Matching Pursuit: 0.8377527398064043</w:t>
+      </w:r>
+    </w:p>
+    <w:p>
+      <w:pPr>
+        <w:rPr>
+          <w:rFonts w:hint="default"/>
+        </w:rPr>
+      </w:pPr>
+      <w:r>
+        <w:rPr>
+          <w:rFonts w:hint="default"/>
+        </w:rPr>
+        <w:t>Mean Absolute Percentage Error for Othogonal Matching Pursuit 0.02288643767416697</w:t>
+      </w:r>
+    </w:p>
+    <w:p>
+      <w:pPr>
+        <w:rPr>
+          <w:rFonts w:hint="default"/>
+        </w:rPr>
+      </w:pPr>
+      <w:r>
+        <w:rPr>
+          <w:rFonts w:hint="default"/>
+        </w:rPr>
+        <w:t>Explained Variance Score for orthogonal Matchiing Pursuit: 0.8397249986717932</w:t>
+      </w:r>
+    </w:p>
+    <w:p>
+      <w:r>
+        <w:rPr>
+          <w:rFonts w:hint="default"/>
+        </w:rPr>
+        <w:t>Median Absolute Error for Orthogonal Matching Pursuit 0.36568428315927193</w:t>
+      </w:r>
+    </w:p>
+    <w:p>
+      <w:pPr>
+        <w:rPr>
+          <w:rFonts w:hint="default"/>
+        </w:rPr>
+      </w:pPr>
+    </w:p>
+    <w:p>
+      <w:pPr>
+        <w:rPr>
+          <w:rFonts w:hint="default"/>
+        </w:rPr>
+      </w:pPr>
     </w:p>
     <w:p>
       <w:pPr>
@@ -3637,6 +3897,7 @@
         <w:keepLines w:val="0"/>
         <w:widowControl/>
         <w:numPr>
+          <w:ilvl w:val="0"/>
           <w:numId w:val="0"/>
         </w:numPr>
         <w:suppressLineNumbers w:val="0"/>
@@ -3659,6 +3920,7 @@
         <w:keepLines w:val="0"/>
         <w:widowControl/>
         <w:numPr>
+          <w:ilvl w:val="0"/>
           <w:numId w:val="0"/>
         </w:numPr>
         <w:suppressLineNumbers w:val="0"/>
@@ -3769,12 +4031,359 @@
       </w:r>
     </w:p>
     <w:p>
+      <w:pPr>
+        <w:rPr>
+          <w:rFonts w:hint="default"/>
+        </w:rPr>
+      </w:pPr>
       <w:r>
         <w:rPr>
           <w:rFonts w:hint="default"/>
         </w:rPr>
         <w:t>Median Absolute Error for Ridge Regressor: 0.36577863991946913</w:t>
       </w:r>
+    </w:p>
+    <w:p>
+      <w:pPr>
+        <w:rPr>
+          <w:rFonts w:hint="default"/>
+          <w:b/>
+          <w:bCs/>
+          <w:lang w:val="en-US"/>
+        </w:rPr>
+      </w:pPr>
+      <w:r>
+        <w:rPr>
+          <w:rFonts w:hint="default"/>
+          <w:b/>
+          <w:bCs/>
+          <w:lang w:val="en-US"/>
+        </w:rPr>
+        <w:t>Result for KNN</w:t>
+      </w:r>
+    </w:p>
+    <w:p>
+      <w:pPr>
+        <w:rPr>
+          <w:rFonts w:hint="default"/>
+        </w:rPr>
+      </w:pPr>
+      <w:r>
+        <w:rPr>
+          <w:rFonts w:hint="default"/>
+        </w:rPr>
+        <w:t>Mean Squared Error for KNN: 3.988640000000001</w:t>
+      </w:r>
+    </w:p>
+    <w:p>
+      <w:pPr>
+        <w:rPr>
+          <w:rFonts w:hint="default"/>
+        </w:rPr>
+      </w:pPr>
+      <w:r>
+        <w:rPr>
+          <w:rFonts w:hint="default"/>
+        </w:rPr>
+        <w:t>Root Mean Squared Error for KNN: 1.9971579807316198</w:t>
+      </w:r>
+    </w:p>
+    <w:p>
+      <w:pPr>
+        <w:rPr>
+          <w:rFonts w:hint="default"/>
+        </w:rPr>
+      </w:pPr>
+      <w:r>
+        <w:rPr>
+          <w:rFonts w:hint="default"/>
+        </w:rPr>
+        <w:t>Mean Absolute Error for KNN: 0.6568000000000002</w:t>
+      </w:r>
+    </w:p>
+    <w:p>
+      <w:pPr>
+        <w:rPr>
+          <w:rFonts w:hint="default"/>
+        </w:rPr>
+      </w:pPr>
+      <w:r>
+        <w:rPr>
+          <w:rFonts w:hint="default"/>
+        </w:rPr>
+        <w:t>R-squared for KNN: 0.717909664103272</w:t>
+      </w:r>
+    </w:p>
+    <w:p>
+      <w:pPr>
+        <w:rPr>
+          <w:rFonts w:hint="default"/>
+        </w:rPr>
+      </w:pPr>
+      <w:r>
+        <w:rPr>
+          <w:rFonts w:hint="default"/>
+        </w:rPr>
+        <w:t>Mean Absolute Percentage Error for KNN 0.021361321891354302</w:t>
+      </w:r>
+    </w:p>
+    <w:p>
+      <w:pPr>
+        <w:rPr>
+          <w:rFonts w:hint="default"/>
+        </w:rPr>
+      </w:pPr>
+      <w:r>
+        <w:rPr>
+          <w:rFonts w:hint="default"/>
+        </w:rPr>
+        <w:t>Explained Variance Score for KNN: 0.7299145434547437</w:t>
+      </w:r>
+    </w:p>
+    <w:p>
+      <w:r>
+        <w:rPr>
+          <w:rFonts w:hint="default"/>
+        </w:rPr>
+        <w:t>Median Absolute Error for KNN: 0.0</w:t>
+      </w:r>
+    </w:p>
+    <w:p>
+      <w:pPr>
+        <w:rPr>
+          <w:rFonts w:hint="default"/>
+          <w:b/>
+          <w:bCs/>
+          <w:lang w:val="en-US"/>
+        </w:rPr>
+      </w:pPr>
+    </w:p>
+    <w:p>
+      <w:pPr>
+        <w:rPr>
+          <w:rFonts w:hint="default"/>
+          <w:b/>
+          <w:bCs/>
+          <w:lang w:val="en-US"/>
+        </w:rPr>
+      </w:pPr>
+      <w:r>
+        <w:rPr>
+          <w:rFonts w:hint="default"/>
+          <w:b/>
+          <w:bCs/>
+          <w:lang w:val="en-US"/>
+        </w:rPr>
+        <w:t>Result for Elastic Net</w:t>
+      </w:r>
+    </w:p>
+    <w:p>
+      <w:pPr>
+        <w:rPr>
+          <w:rFonts w:hint="default"/>
+        </w:rPr>
+      </w:pPr>
+      <w:r>
+        <w:rPr>
+          <w:rFonts w:hint="default"/>
+        </w:rPr>
+        <w:t>Mean Squared Error for Elastic Net: 2.563735265604195</w:t>
+      </w:r>
+    </w:p>
+    <w:p>
+      <w:pPr>
+        <w:rPr>
+          <w:rFonts w:hint="default"/>
+        </w:rPr>
+      </w:pPr>
+      <w:r>
+        <w:rPr>
+          <w:rFonts w:hint="default"/>
+        </w:rPr>
+        <w:t>Root Mean Squared Error for Elastic Net: 1.6011668450240266</w:t>
+      </w:r>
+    </w:p>
+    <w:p>
+      <w:pPr>
+        <w:rPr>
+          <w:rFonts w:hint="default"/>
+        </w:rPr>
+      </w:pPr>
+      <w:r>
+        <w:rPr>
+          <w:rFonts w:hint="default"/>
+        </w:rPr>
+        <w:t>Mean Absolute Error for Elastic Net: 0.8984437391630721</w:t>
+      </w:r>
+    </w:p>
+    <w:p>
+      <w:pPr>
+        <w:rPr>
+          <w:rFonts w:hint="default"/>
+        </w:rPr>
+      </w:pPr>
+      <w:r>
+        <w:rPr>
+          <w:rFonts w:hint="default"/>
+        </w:rPr>
+        <w:t>R-squared for Elastic Net: 0.818683826511148</w:t>
+      </w:r>
+    </w:p>
+    <w:p>
+      <w:pPr>
+        <w:rPr>
+          <w:rFonts w:hint="default"/>
+        </w:rPr>
+      </w:pPr>
+      <w:r>
+        <w:rPr>
+          <w:rFonts w:hint="default"/>
+        </w:rPr>
+        <w:t>Mean Absolute Percentage Error for Elastic Net 0.03115830932611471</w:t>
+      </w:r>
+    </w:p>
+    <w:p>
+      <w:pPr>
+        <w:rPr>
+          <w:rFonts w:hint="default"/>
+        </w:rPr>
+      </w:pPr>
+      <w:r>
+        <w:rPr>
+          <w:rFonts w:hint="default"/>
+        </w:rPr>
+        <w:t>Explained Variance Score for Elastic Net: 0.8199882890156751</w:t>
+      </w:r>
+    </w:p>
+    <w:p>
+      <w:r>
+        <w:rPr>
+          <w:rFonts w:hint="default"/>
+        </w:rPr>
+        <w:t>Median Absolute Error for Elastic Net 0.5653998842733898</w:t>
+      </w:r>
+    </w:p>
+    <w:p>
+      <w:pPr>
+        <w:rPr>
+          <w:rFonts w:hint="default"/>
+          <w:b/>
+          <w:bCs/>
+          <w:lang w:val="en-US"/>
+        </w:rPr>
+      </w:pPr>
+      <w:r>
+        <w:rPr>
+          <w:rFonts w:hint="default"/>
+          <w:b/>
+          <w:bCs/>
+          <w:lang w:val="en-US"/>
+        </w:rPr>
+        <w:t>Result for Orthogonal Matching Pursuit</w:t>
+      </w:r>
+    </w:p>
+    <w:p>
+      <w:pPr>
+        <w:rPr>
+          <w:rFonts w:hint="default"/>
+        </w:rPr>
+      </w:pPr>
+      <w:r>
+        <w:rPr>
+          <w:rFonts w:hint="default"/>
+        </w:rPr>
+        <w:t>Mean Squared Error for Orthogonal Matching Pursuit: 2.294108764277203</w:t>
+      </w:r>
+    </w:p>
+    <w:p>
+      <w:pPr>
+        <w:rPr>
+          <w:rFonts w:hint="default"/>
+        </w:rPr>
+      </w:pPr>
+      <w:r>
+        <w:rPr>
+          <w:rFonts w:hint="default"/>
+        </w:rPr>
+        <w:t>Root Mean Squared Error for Orthogonal Matching Pursuit: 1.5146315605708218</w:t>
+      </w:r>
+    </w:p>
+    <w:p>
+      <w:pPr>
+        <w:rPr>
+          <w:rFonts w:hint="default"/>
+        </w:rPr>
+      </w:pPr>
+      <w:r>
+        <w:rPr>
+          <w:rFonts w:hint="default"/>
+        </w:rPr>
+        <w:t>Mean Absolute Error for Othogonal Matching Pursuit: 0.6469544781787259</w:t>
+      </w:r>
+    </w:p>
+    <w:p>
+      <w:pPr>
+        <w:rPr>
+          <w:rFonts w:hint="default"/>
+        </w:rPr>
+      </w:pPr>
+      <w:r>
+        <w:rPr>
+          <w:rFonts w:hint="default"/>
+        </w:rPr>
+        <w:t>R-squared for Othogonal Matching Pursuit: 0.8377527398064043</w:t>
+      </w:r>
+    </w:p>
+    <w:p>
+      <w:pPr>
+        <w:rPr>
+          <w:rFonts w:hint="default"/>
+        </w:rPr>
+      </w:pPr>
+      <w:r>
+        <w:rPr>
+          <w:rFonts w:hint="default"/>
+        </w:rPr>
+        <w:t>Mean Absolute Percentage Error for Othogonal Matching Pursuit 0.02288643767416697</w:t>
+      </w:r>
+    </w:p>
+    <w:p>
+      <w:pPr>
+        <w:rPr>
+          <w:rFonts w:hint="default"/>
+        </w:rPr>
+      </w:pPr>
+      <w:r>
+        <w:rPr>
+          <w:rFonts w:hint="default"/>
+        </w:rPr>
+        <w:t>Explained Variance Score for orthogonal Matchiing Pursuit: 0.8397249986717932</w:t>
+      </w:r>
+    </w:p>
+    <w:p>
+      <w:r>
+        <w:rPr>
+          <w:rFonts w:hint="default"/>
+        </w:rPr>
+        <w:t>Median Absolute Error for Orthogonal Matching Pursuit 0.36568428315927193</w:t>
+      </w:r>
+    </w:p>
+    <w:p>
+      <w:pPr>
+        <w:rPr>
+          <w:rFonts w:hint="default"/>
+          <w:b w:val="0"/>
+          <w:bCs w:val="0"/>
+          <w:lang w:val="en-US"/>
+        </w:rPr>
+      </w:pPr>
+    </w:p>
+    <w:p>
+      <w:pPr>
+        <w:rPr>
+          <w:rFonts w:hint="default"/>
+        </w:rPr>
+      </w:pPr>
     </w:p>
     <w:p>
       <w:pPr>
@@ -3782,6 +4391,7 @@
         <w:keepLines w:val="0"/>
         <w:widowControl/>
         <w:numPr>
+          <w:ilvl w:val="0"/>
           <w:numId w:val="0"/>
         </w:numPr>
         <w:suppressLineNumbers w:val="0"/>
@@ -4441,7 +5051,7 @@
     <w:lsdException w:qFormat="1" w:uiPriority="0" w:name="heading 7"/>
     <w:lsdException w:qFormat="1" w:uiPriority="0" w:name="heading 8"/>
     <w:lsdException w:qFormat="1" w:uiPriority="0" w:name="heading 9"/>
-    <w:lsdException w:unhideWhenUsed="0" w:uiPriority="0" w:semiHidden="0" w:name="index 1"/>
+    <w:lsdException w:qFormat="1" w:unhideWhenUsed="0" w:uiPriority="0" w:semiHidden="0" w:name="index 1"/>
     <w:lsdException w:qFormat="1" w:unhideWhenUsed="0" w:uiPriority="0" w:semiHidden="0" w:name="index 2"/>
     <w:lsdException w:qFormat="1" w:unhideWhenUsed="0" w:uiPriority="0" w:semiHidden="0" w:name="index 3"/>
     <w:lsdException w:qFormat="1" w:unhideWhenUsed="0" w:uiPriority="0" w:semiHidden="0" w:name="index 4"/>
@@ -4453,14 +5063,14 @@
     <w:lsdException w:qFormat="1" w:unhideWhenUsed="0" w:uiPriority="0" w:semiHidden="0" w:name="toc 1"/>
     <w:lsdException w:qFormat="1" w:unhideWhenUsed="0" w:uiPriority="0" w:semiHidden="0" w:name="toc 2"/>
     <w:lsdException w:qFormat="1" w:unhideWhenUsed="0" w:uiPriority="0" w:semiHidden="0" w:name="toc 3"/>
-    <w:lsdException w:unhideWhenUsed="0" w:uiPriority="0" w:semiHidden="0" w:name="toc 4"/>
+    <w:lsdException w:qFormat="1" w:unhideWhenUsed="0" w:uiPriority="0" w:semiHidden="0" w:name="toc 4"/>
     <w:lsdException w:qFormat="1" w:unhideWhenUsed="0" w:uiPriority="0" w:semiHidden="0" w:name="toc 5"/>
-    <w:lsdException w:unhideWhenUsed="0" w:uiPriority="0" w:semiHidden="0" w:name="toc 6"/>
+    <w:lsdException w:qFormat="1" w:unhideWhenUsed="0" w:uiPriority="0" w:semiHidden="0" w:name="toc 6"/>
     <w:lsdException w:qFormat="1" w:unhideWhenUsed="0" w:uiPriority="0" w:semiHidden="0" w:name="toc 7"/>
     <w:lsdException w:qFormat="1" w:unhideWhenUsed="0" w:uiPriority="0" w:semiHidden="0" w:name="toc 8"/>
     <w:lsdException w:qFormat="1" w:unhideWhenUsed="0" w:uiPriority="0" w:semiHidden="0" w:name="toc 9"/>
     <w:lsdException w:qFormat="1" w:unhideWhenUsed="0" w:uiPriority="0" w:semiHidden="0" w:name="Normal Indent"/>
-    <w:lsdException w:unhideWhenUsed="0" w:uiPriority="0" w:semiHidden="0" w:name="footnote text"/>
+    <w:lsdException w:qFormat="1" w:unhideWhenUsed="0" w:uiPriority="0" w:semiHidden="0" w:name="footnote text"/>
     <w:lsdException w:qFormat="1" w:unhideWhenUsed="0" w:uiPriority="0" w:semiHidden="0" w:name="annotation text"/>
     <w:lsdException w:unhideWhenUsed="0" w:uiPriority="0" w:semiHidden="0" w:name="header"/>
     <w:lsdException w:qFormat="1" w:unhideWhenUsed="0" w:uiPriority="0" w:semiHidden="0" w:name="footer"/>
@@ -4480,7 +5090,7 @@
     <w:lsdException w:qFormat="1" w:unhideWhenUsed="0" w:uiPriority="0" w:semiHidden="0" w:name="toa heading"/>
     <w:lsdException w:qFormat="1" w:unhideWhenUsed="0" w:uiPriority="0" w:semiHidden="0" w:name="List"/>
     <w:lsdException w:qFormat="1" w:unhideWhenUsed="0" w:uiPriority="0" w:semiHidden="0" w:name="List Bullet"/>
-    <w:lsdException w:unhideWhenUsed="0" w:uiPriority="0" w:semiHidden="0" w:name="List Number"/>
+    <w:lsdException w:qFormat="1" w:unhideWhenUsed="0" w:uiPriority="0" w:semiHidden="0" w:name="List Number"/>
     <w:lsdException w:qFormat="1" w:unhideWhenUsed="0" w:uiPriority="0" w:semiHidden="0" w:name="List 2"/>
     <w:lsdException w:qFormat="1" w:unhideWhenUsed="0" w:uiPriority="0" w:semiHidden="0" w:name="List 3"/>
     <w:lsdException w:qFormat="1" w:unhideWhenUsed="0" w:uiPriority="0" w:semiHidden="0" w:name="List 4"/>
@@ -4489,7 +5099,7 @@
     <w:lsdException w:qFormat="1" w:unhideWhenUsed="0" w:uiPriority="0" w:semiHidden="0" w:name="List Bullet 3"/>
     <w:lsdException w:qFormat="1" w:unhideWhenUsed="0" w:uiPriority="0" w:semiHidden="0" w:name="List Bullet 4"/>
     <w:lsdException w:qFormat="1" w:unhideWhenUsed="0" w:uiPriority="0" w:semiHidden="0" w:name="List Bullet 5"/>
-    <w:lsdException w:unhideWhenUsed="0" w:uiPriority="0" w:semiHidden="0" w:name="List Number 2"/>
+    <w:lsdException w:qFormat="1" w:unhideWhenUsed="0" w:uiPriority="0" w:semiHidden="0" w:name="List Number 2"/>
     <w:lsdException w:qFormat="1" w:unhideWhenUsed="0" w:uiPriority="0" w:semiHidden="0" w:name="List Number 3"/>
     <w:lsdException w:qFormat="1" w:unhideWhenUsed="0" w:uiPriority="0" w:semiHidden="0" w:name="List Number 4"/>
     <w:lsdException w:qFormat="1" w:unhideWhenUsed="0" w:uiPriority="0" w:semiHidden="0" w:name="List Number 5"/>
@@ -4498,13 +5108,13 @@
     <w:lsdException w:qFormat="1" w:unhideWhenUsed="0" w:uiPriority="0" w:semiHidden="0" w:name="Signature"/>
     <w:lsdException w:qFormat="1" w:unhideWhenUsed="0" w:uiPriority="0" w:name="Default Paragraph Font"/>
     <w:lsdException w:qFormat="1" w:unhideWhenUsed="0" w:uiPriority="0" w:semiHidden="0" w:name="Body Text"/>
-    <w:lsdException w:unhideWhenUsed="0" w:uiPriority="0" w:semiHidden="0" w:name="Body Text Indent"/>
+    <w:lsdException w:qFormat="1" w:unhideWhenUsed="0" w:uiPriority="0" w:semiHidden="0" w:name="Body Text Indent"/>
     <w:lsdException w:qFormat="1" w:unhideWhenUsed="0" w:uiPriority="0" w:semiHidden="0" w:name="List Continue"/>
     <w:lsdException w:qFormat="1" w:unhideWhenUsed="0" w:uiPriority="0" w:semiHidden="0" w:name="List Continue 2"/>
     <w:lsdException w:qFormat="1" w:unhideWhenUsed="0" w:uiPriority="0" w:semiHidden="0" w:name="List Continue 3"/>
     <w:lsdException w:qFormat="1" w:unhideWhenUsed="0" w:uiPriority="0" w:semiHidden="0" w:name="List Continue 4"/>
     <w:lsdException w:qFormat="1" w:unhideWhenUsed="0" w:uiPriority="0" w:semiHidden="0" w:name="List Continue 5"/>
-    <w:lsdException w:unhideWhenUsed="0" w:uiPriority="0" w:semiHidden="0" w:name="Message Header"/>
+    <w:lsdException w:qFormat="1" w:unhideWhenUsed="0" w:uiPriority="0" w:semiHidden="0" w:name="Message Header"/>
     <w:lsdException w:qFormat="1" w:unhideWhenUsed="0" w:uiPriority="0" w:semiHidden="0" w:name="Subtitle"/>
     <w:lsdException w:qFormat="1" w:unhideWhenUsed="0" w:uiPriority="0" w:semiHidden="0" w:name="Salutation"/>
     <w:lsdException w:qFormat="1" w:unhideWhenUsed="0" w:uiPriority="0" w:semiHidden="0" w:name="Date"/>
@@ -4513,9 +5123,9 @@
     <w:lsdException w:qFormat="1" w:unhideWhenUsed="0" w:uiPriority="0" w:semiHidden="0" w:name="Note Heading"/>
     <w:lsdException w:qFormat="1" w:unhideWhenUsed="0" w:uiPriority="0" w:semiHidden="0" w:name="Body Text 2"/>
     <w:lsdException w:qFormat="1" w:unhideWhenUsed="0" w:uiPriority="0" w:semiHidden="0" w:name="Body Text 3"/>
-    <w:lsdException w:unhideWhenUsed="0" w:uiPriority="0" w:semiHidden="0" w:name="Body Text Indent 2"/>
+    <w:lsdException w:qFormat="1" w:unhideWhenUsed="0" w:uiPriority="0" w:semiHidden="0" w:name="Body Text Indent 2"/>
     <w:lsdException w:qFormat="1" w:unhideWhenUsed="0" w:uiPriority="0" w:semiHidden="0" w:name="Body Text Indent 3"/>
-    <w:lsdException w:unhideWhenUsed="0" w:uiPriority="0" w:semiHidden="0" w:name="Block Text"/>
+    <w:lsdException w:qFormat="1" w:unhideWhenUsed="0" w:uiPriority="0" w:semiHidden="0" w:name="Block Text"/>
     <w:lsdException w:qFormat="1" w:unhideWhenUsed="0" w:uiPriority="0" w:semiHidden="0" w:name="Hyperlink"/>
     <w:lsdException w:qFormat="1" w:unhideWhenUsed="0" w:uiPriority="0" w:semiHidden="0" w:name="FollowedHyperlink"/>
     <w:lsdException w:qFormat="1" w:unhideWhenUsed="0" w:uiPriority="0" w:semiHidden="0" w:name="Strong"/>
@@ -4523,10 +5133,8 @@
     <w:lsdException w:qFormat="1" w:unhideWhenUsed="0" w:uiPriority="0" w:semiHidden="0" w:name="Document Map"/>
     <w:lsdException w:qFormat="1" w:unhideWhenUsed="0" w:uiPriority="0" w:semiHidden="0" w:name="Plain Text"/>
     <w:lsdException w:qFormat="1" w:unhideWhenUsed="0" w:uiPriority="0" w:semiHidden="0" w:name="E-mail Signature"/>
-    <w:lsdException w:unhideWhenUsed="0" w:uiPriority="0" w:semiHidden="0" w:name=""/>
-    <w:lsdException w:unhideWhenUsed="0" w:uiPriority="0" w:semiHidden="0" w:name=""/>
     <w:lsdException w:qFormat="1" w:unhideWhenUsed="0" w:uiPriority="0" w:semiHidden="0" w:name="Normal (Web)"/>
-    <w:lsdException w:unhideWhenUsed="0" w:uiPriority="0" w:semiHidden="0" w:name="HTML Acronym"/>
+    <w:lsdException w:qFormat="1" w:unhideWhenUsed="0" w:uiPriority="0" w:semiHidden="0" w:name="HTML Acronym"/>
     <w:lsdException w:qFormat="1" w:unhideWhenUsed="0" w:uiPriority="0" w:semiHidden="0" w:name="HTML Address"/>
     <w:lsdException w:qFormat="1" w:unhideWhenUsed="0" w:uiPriority="0" w:semiHidden="0" w:name="HTML Cite"/>
     <w:lsdException w:unhideWhenUsed="0" w:uiPriority="0" w:semiHidden="0" w:name="HTML Code"/>
@@ -4536,8 +5144,8 @@
     <w:lsdException w:qFormat="1" w:unhideWhenUsed="0" w:uiPriority="0" w:semiHidden="0" w:name="HTML Sample"/>
     <w:lsdException w:qFormat="1" w:unhideWhenUsed="0" w:uiPriority="0" w:semiHidden="0" w:name="HTML Typewriter"/>
     <w:lsdException w:qFormat="1" w:unhideWhenUsed="0" w:uiPriority="0" w:semiHidden="0" w:name="HTML Variable"/>
-    <w:lsdException w:unhideWhenUsed="0" w:uiPriority="0" w:name="Normal Table"/>
-    <w:lsdException w:unhideWhenUsed="0" w:uiPriority="0" w:semiHidden="0" w:name="annotation subject"/>
+    <w:lsdException w:qFormat="1" w:unhideWhenUsed="0" w:uiPriority="0" w:name="Normal Table"/>
+    <w:lsdException w:qFormat="1" w:unhideWhenUsed="0" w:uiPriority="0" w:semiHidden="0" w:name="annotation subject"/>
     <w:lsdException w:qFormat="1" w:unhideWhenUsed="0" w:uiPriority="0" w:semiHidden="0" w:name="Table Simple 1"/>
     <w:lsdException w:qFormat="1" w:unhideWhenUsed="0" w:uiPriority="0" w:semiHidden="0" w:name="Table Simple 2"/>
     <w:lsdException w:qFormat="1" w:unhideWhenUsed="0" w:uiPriority="0" w:semiHidden="0" w:name="Table Simple 3"/>
@@ -4569,20 +5177,20 @@
     <w:lsdException w:qFormat="1" w:unhideWhenUsed="0" w:uiPriority="0" w:semiHidden="0" w:name="Table List 6"/>
     <w:lsdException w:qFormat="1" w:unhideWhenUsed="0" w:uiPriority="0" w:semiHidden="0" w:name="Table List 7"/>
     <w:lsdException w:qFormat="1" w:unhideWhenUsed="0" w:uiPriority="0" w:semiHidden="0" w:name="Table List 8"/>
-    <w:lsdException w:unhideWhenUsed="0" w:uiPriority="0" w:semiHidden="0" w:name="Table 3D effects 1"/>
+    <w:lsdException w:qFormat="1" w:unhideWhenUsed="0" w:uiPriority="0" w:semiHidden="0" w:name="Table 3D effects 1"/>
     <w:lsdException w:qFormat="1" w:unhideWhenUsed="0" w:uiPriority="0" w:semiHidden="0" w:name="Table 3D effects 2"/>
     <w:lsdException w:qFormat="1" w:unhideWhenUsed="0" w:uiPriority="0" w:semiHidden="0" w:name="Table 3D effects 3"/>
     <w:lsdException w:qFormat="1" w:unhideWhenUsed="0" w:uiPriority="0" w:semiHidden="0" w:name="Table Contemporary"/>
     <w:lsdException w:qFormat="1" w:unhideWhenUsed="0" w:uiPriority="0" w:semiHidden="0" w:name="Table Elegant"/>
     <w:lsdException w:qFormat="1" w:unhideWhenUsed="0" w:uiPriority="0" w:semiHidden="0" w:name="Table Professional"/>
-    <w:lsdException w:unhideWhenUsed="0" w:uiPriority="0" w:semiHidden="0" w:name="Table Subtle 1"/>
+    <w:lsdException w:qFormat="1" w:unhideWhenUsed="0" w:uiPriority="0" w:semiHidden="0" w:name="Table Subtle 1"/>
     <w:lsdException w:qFormat="1" w:unhideWhenUsed="0" w:uiPriority="0" w:semiHidden="0" w:name="Table Subtle 2"/>
     <w:lsdException w:qFormat="1" w:unhideWhenUsed="0" w:uiPriority="0" w:semiHidden="0" w:name="Table Web 1"/>
     <w:lsdException w:qFormat="1" w:unhideWhenUsed="0" w:uiPriority="0" w:semiHidden="0" w:name="Table Web 2"/>
     <w:lsdException w:qFormat="1" w:unhideWhenUsed="0" w:uiPriority="0" w:semiHidden="0" w:name="Table Web 3"/>
     <w:lsdException w:qFormat="1" w:unhideWhenUsed="0" w:uiPriority="0" w:semiHidden="0" w:name="Balloon Text"/>
     <w:lsdException w:qFormat="1" w:unhideWhenUsed="0" w:uiPriority="0" w:semiHidden="0" w:name="Table Grid"/>
-    <w:lsdException w:unhideWhenUsed="0" w:uiPriority="0" w:semiHidden="0" w:name="Table Theme"/>
+    <w:lsdException w:qFormat="1" w:unhideWhenUsed="0" w:uiPriority="0" w:semiHidden="0" w:name="Table Theme"/>
     <w:lsdException w:qFormat="1" w:unhideWhenUsed="0" w:uiPriority="60" w:semiHidden="0" w:name="Light Shading"/>
     <w:lsdException w:qFormat="1" w:unhideWhenUsed="0" w:uiPriority="61" w:semiHidden="0" w:name="Light List"/>
     <w:lsdException w:qFormat="1" w:unhideWhenUsed="0" w:uiPriority="62" w:semiHidden="0" w:name="Light Grid"/>
@@ -4907,6 +5515,7 @@
   <w:style w:type="table" w:default="1" w:styleId="12">
     <w:name w:val="Normal Table"/>
     <w:semiHidden/>
+    <w:qFormat/>
     <w:uiPriority w:val="0"/>
     <w:tblPr>
       <w:tblCellMar>
@@ -4930,6 +5539,7 @@
   <w:style w:type="paragraph" w:styleId="14">
     <w:name w:val="Block Text"/>
     <w:basedOn w:val="1"/>
+    <w:qFormat/>
     <w:uiPriority w:val="0"/>
     <w:pPr>
       <w:spacing w:after="120"/>
@@ -4979,6 +5589,7 @@
   <w:style w:type="paragraph" w:styleId="19">
     <w:name w:val="Body Text Indent"/>
     <w:basedOn w:val="1"/>
+    <w:qFormat/>
     <w:uiPriority w:val="0"/>
     <w:pPr>
       <w:spacing w:after="120"/>
@@ -4997,6 +5608,7 @@
   <w:style w:type="paragraph" w:styleId="21">
     <w:name w:val="Body Text Indent 2"/>
     <w:basedOn w:val="1"/>
+    <w:qFormat/>
     <w:uiPriority w:val="0"/>
     <w:pPr>
       <w:spacing w:after="120" w:line="480" w:lineRule="auto"/>
@@ -5062,6 +5674,7 @@
     <w:name w:val="annotation subject"/>
     <w:basedOn w:val="26"/>
     <w:next w:val="26"/>
+    <w:qFormat/>
     <w:uiPriority w:val="0"/>
     <w:rPr>
       <w:b/>
@@ -5190,6 +5803,7 @@
   <w:style w:type="paragraph" w:styleId="39">
     <w:name w:val="footnote text"/>
     <w:basedOn w:val="1"/>
+    <w:qFormat/>
     <w:uiPriority w:val="0"/>
     <w:pPr>
       <w:snapToGrid w:val="0"/>
@@ -5219,6 +5833,7 @@
   <w:style w:type="character" w:styleId="41">
     <w:name w:val="HTML Acronym"/>
     <w:basedOn w:val="11"/>
+    <w:qFormat/>
     <w:uiPriority w:val="0"/>
   </w:style>
   <w:style w:type="paragraph" w:styleId="42">
@@ -5349,6 +5964,7 @@
     <w:name w:val="index 1"/>
     <w:basedOn w:val="1"/>
     <w:next w:val="1"/>
+    <w:qFormat/>
     <w:uiPriority w:val="0"/>
   </w:style>
   <w:style w:type="paragraph" w:styleId="53">
@@ -5607,6 +6223,7 @@
   <w:style w:type="paragraph" w:styleId="78">
     <w:name w:val="List Number"/>
     <w:basedOn w:val="1"/>
+    <w:qFormat/>
     <w:uiPriority w:val="0"/>
     <w:pPr>
       <w:numPr>
@@ -5618,6 +6235,7 @@
   <w:style w:type="paragraph" w:styleId="79">
     <w:name w:val="List Number 2"/>
     <w:basedOn w:val="1"/>
+    <w:qFormat/>
     <w:uiPriority w:val="0"/>
     <w:pPr>
       <w:numPr>
@@ -5696,6 +6314,7 @@
   <w:style w:type="paragraph" w:styleId="84">
     <w:name w:val="Message Header"/>
     <w:basedOn w:val="1"/>
+    <w:qFormat/>
     <w:uiPriority w:val="0"/>
     <w:pPr>
       <w:pBdr>
@@ -5723,6 +6342,7 @@
       <w:jc w:val="left"/>
     </w:pPr>
     <w:rPr>
+      <w:rFonts w:ascii="Times New Roman" w:hAnsi="Times New Roman" w:eastAsia="SimSun" w:cs="Times New Roman"/>
       <w:kern w:val="0"/>
       <w:sz w:val="24"/>
       <w:szCs w:val="24"/>
@@ -5811,6 +6431,7 @@
   <w:style w:type="table" w:styleId="94">
     <w:name w:val="Table 3D effects 1"/>
     <w:basedOn w:val="12"/>
+    <w:qFormat/>
     <w:uiPriority w:val="0"/>
     <w:pPr>
       <w:widowControl w:val="0"/>
@@ -8622,6 +9243,7 @@
   <w:style w:type="table" w:styleId="134">
     <w:name w:val="Table Subtle 1"/>
     <w:basedOn w:val="12"/>
+    <w:qFormat/>
     <w:uiPriority w:val="0"/>
     <w:pPr>
       <w:widowControl w:val="0"/>
@@ -8797,6 +9419,7 @@
   <w:style w:type="table" w:styleId="136">
     <w:name w:val="Table Theme"/>
     <w:basedOn w:val="12"/>
+    <w:qFormat/>
     <w:uiPriority w:val="0"/>
     <w:pPr>
       <w:widowControl w:val="0"/>
@@ -8994,6 +9617,7 @@
     <w:name w:val="toc 4"/>
     <w:basedOn w:val="1"/>
     <w:next w:val="1"/>
+    <w:qFormat/>
     <w:uiPriority w:val="0"/>
     <w:pPr>
       <w:ind w:left="1260" w:leftChars="600"/>
@@ -9013,6 +9637,7 @@
     <w:name w:val="toc 6"/>
     <w:basedOn w:val="1"/>
     <w:next w:val="1"/>
+    <w:qFormat/>
     <w:uiPriority w:val="0"/>
     <w:pPr>
       <w:ind w:left="2100" w:leftChars="1000"/>
@@ -18635,10 +19260,11 @@
       <w:szCs w:val="24"/>
     </w:rPr>
   </w:style>
-  <w:style w:type="paragraph" w:styleId="250">
-    <w:name w:val=""/>
+  <w:style w:type="paragraph" w:customStyle="1" w:styleId="250">
+    <w:name w:val="_Style 249"/>
     <w:basedOn w:val="1"/>
     <w:next w:val="1"/>
+    <w:qFormat/>
     <w:uiPriority w:val="0"/>
     <w:pPr>
       <w:pBdr>
@@ -18652,10 +19278,11 @@
       <w:sz w:val="16"/>
     </w:rPr>
   </w:style>
-  <w:style w:type="paragraph" w:styleId="251">
-    <w:name w:val=""/>
+  <w:style w:type="paragraph" w:customStyle="1" w:styleId="251">
+    <w:name w:val="_Style 250"/>
     <w:basedOn w:val="1"/>
     <w:next w:val="1"/>
+    <w:qFormat/>
     <w:uiPriority w:val="0"/>
     <w:pPr>
       <w:pBdr>

</xml_diff>